<commit_message>
HOE for Data Visualization Part1 & 2
BI Project Part2 - almost complete
</commit_message>
<xml_diff>
--- a/Assignments/BIProjectPart2/Palumbo-BIProjectPart2-Answers.docx
+++ b/Assignments/BIProjectPart2/Palumbo-BIProjectPart2-Answers.docx
@@ -1,6 +1,6 @@
 
 <file path=word/document.xml><?xml version="1.0" encoding="utf-8"?>
-<w:document xmlns:wpc="http://schemas.microsoft.com/office/word/2010/wordprocessingCanvas" xmlns:cx="http://schemas.microsoft.com/office/drawing/2014/chartex" xmlns:cx1="http://schemas.microsoft.com/office/drawing/2015/9/8/chartex" xmlns:cx2="http://schemas.microsoft.com/office/drawing/2015/10/21/chartex" xmlns:cx3="http://schemas.microsoft.com/office/drawing/2016/5/9/chartex" xmlns:cx4="http://schemas.microsoft.com/office/drawing/2016/5/10/chartex" xmlns:cx5="http://schemas.microsoft.com/office/drawing/2016/5/11/chartex" xmlns:cx6="http://schemas.microsoft.com/office/drawing/2016/5/12/chartex" xmlns:cx7="http://schemas.microsoft.com/office/drawing/2016/5/13/chartex" xmlns:cx8="http://schemas.microsoft.com/office/drawing/2016/5/14/chartex" xmlns:mc="http://schemas.openxmlformats.org/markup-compatibility/2006" xmlns:aink="http://schemas.microsoft.com/office/drawing/2016/ink" xmlns:am3d="http://schemas.microsoft.com/office/drawing/2017/model3d" xmlns:o="urn:schemas-microsoft-com:office:office" xmlns:r="http://schemas.openxmlformats.org/officeDocument/2006/relationships" xmlns:m="http://schemas.openxmlformats.org/officeDocument/2006/math" xmlns:v="urn:schemas-microsoft-com:vml" xmlns:wp14="http://schemas.microsoft.com/office/word/2010/wordprocessingDrawing" xmlns:wp="http://schemas.openxmlformats.org/drawingml/2006/wordprocessingDrawing" xmlns:w10="urn:schemas-microsoft-com:office:word" xmlns:w="http://schemas.openxmlformats.org/wordprocessingml/2006/main" xmlns:w14="http://schemas.microsoft.com/office/word/2010/wordml" xmlns:w15="http://schemas.microsoft.com/office/word/2012/wordml" xmlns:w16cid="http://schemas.microsoft.com/office/word/2016/wordml/cid" xmlns:w16se="http://schemas.microsoft.com/office/word/2015/wordml/symex" xmlns:wpg="http://schemas.microsoft.com/office/word/2010/wordprocessingGroup" xmlns:wpi="http://schemas.microsoft.com/office/word/2010/wordprocessingInk" xmlns:wne="http://schemas.microsoft.com/office/word/2006/wordml" xmlns:wps="http://schemas.microsoft.com/office/word/2010/wordprocessingShape" mc:Ignorable="w14 w15 w16se w16cid wp14">
+<w:document xmlns:wpc="http://schemas.microsoft.com/office/word/2010/wordprocessingCanvas" xmlns:cx="http://schemas.microsoft.com/office/drawing/2014/chartex" xmlns:mc="http://schemas.openxmlformats.org/markup-compatibility/2006" xmlns:o="urn:schemas-microsoft-com:office:office" xmlns:r="http://schemas.openxmlformats.org/officeDocument/2006/relationships" xmlns:m="http://schemas.openxmlformats.org/officeDocument/2006/math" xmlns:v="urn:schemas-microsoft-com:vml" xmlns:wp14="http://schemas.microsoft.com/office/word/2010/wordprocessingDrawing" xmlns:wp="http://schemas.openxmlformats.org/drawingml/2006/wordprocessingDrawing" xmlns:w10="urn:schemas-microsoft-com:office:word" xmlns:w="http://schemas.openxmlformats.org/wordprocessingml/2006/main" xmlns:w14="http://schemas.microsoft.com/office/word/2010/wordml" xmlns:w15="http://schemas.microsoft.com/office/word/2012/wordml" xmlns:w16se="http://schemas.microsoft.com/office/word/2015/wordml/symex" xmlns:wpg="http://schemas.microsoft.com/office/word/2010/wordprocessingGroup" xmlns:wpi="http://schemas.microsoft.com/office/word/2010/wordprocessingInk" xmlns:wne="http://schemas.microsoft.com/office/word/2006/wordml" xmlns:wps="http://schemas.microsoft.com/office/word/2010/wordprocessingShape" mc:Ignorable="w14 w15 w16se wp14">
   <w:body>
     <w:p>
       <w:pPr>
@@ -172,6 +172,7 @@
         <w:contextualSpacing w:val="0"/>
         <w:rPr>
           <w:rFonts w:ascii="Times-Roman" w:hAnsi="Times-Roman" w:cs="Times-Roman"/>
+          <w:color w:val="0000FF"/>
         </w:rPr>
       </w:pPr>
       <w:r>
@@ -190,12 +191,14 @@
         <w:rPr>
           <w:rFonts w:ascii="Times-Roman" w:hAnsi="Times-Roman" w:cs="Times-Roman"/>
           <w:b/>
+          <w:color w:val="0000FF"/>
         </w:rPr>
         <w:t>3187</w:t>
       </w:r>
       <w:r>
         <w:rPr>
           <w:rFonts w:ascii="Times-Roman" w:hAnsi="Times-Roman" w:cs="Times-Roman"/>
+          <w:color w:val="0000FF"/>
         </w:rPr>
         <w:t xml:space="preserve"> </w:t>
       </w:r>
@@ -203,6 +206,7 @@
         <w:rPr>
           <w:rFonts w:ascii="Times-Roman" w:hAnsi="Times-Roman" w:cs="Times-Roman"/>
           <w:b/>
+          <w:color w:val="0000FF"/>
         </w:rPr>
         <w:t>rows</w:t>
       </w:r>
@@ -232,6 +236,119 @@
     </w:p>
     <w:p>
       <w:pPr>
+        <w:autoSpaceDE w:val="0"/>
+        <w:autoSpaceDN w:val="0"/>
+        <w:adjustRightInd w:val="0"/>
+        <w:spacing w:after="0" w:line="240" w:lineRule="auto"/>
+        <w:ind w:left="1987"/>
+        <w:rPr>
+          <w:rFonts w:ascii="Times-Roman" w:hAnsi="Times-Roman" w:cs="Times-Roman"/>
+          <w:b/>
+          <w:color w:val="0000FF"/>
+        </w:rPr>
+      </w:pPr>
+      <w:r>
+        <w:rPr>
+          <w:rFonts w:ascii="Times-Roman" w:hAnsi="Times-Roman" w:cs="Times-Roman"/>
+          <w:b/>
+          <w:color w:val="0000FF"/>
+        </w:rPr>
+        <w:t>Owned: 2062 / 3187 = 64.7</w:t>
+      </w:r>
+    </w:p>
+    <w:p>
+      <w:pPr>
+        <w:autoSpaceDE w:val="0"/>
+        <w:autoSpaceDN w:val="0"/>
+        <w:adjustRightInd w:val="0"/>
+        <w:spacing w:after="120" w:line="240" w:lineRule="auto"/>
+        <w:ind w:left="1987"/>
+        <w:rPr>
+          <w:rFonts w:ascii="Times-Roman" w:hAnsi="Times-Roman" w:cs="Times-Roman"/>
+          <w:b/>
+          <w:color w:val="0000FF"/>
+        </w:rPr>
+      </w:pPr>
+      <w:r>
+        <w:rPr>
+          <w:rFonts w:ascii="Times-Roman" w:hAnsi="Times-Roman" w:cs="Times-Roman"/>
+          <w:b/>
+          <w:color w:val="0000FF"/>
+        </w:rPr>
+        <w:t>Rented: 1125 / 3187 = 35.</w:t>
+      </w:r>
+      <w:r>
+        <w:rPr>
+          <w:rFonts w:ascii="Times-Roman" w:hAnsi="Times-Roman" w:cs="Times-Roman"/>
+          <w:b/>
+          <w:color w:val="0000FF"/>
+        </w:rPr>
+        <w:t>3</w:t>
+      </w:r>
+    </w:p>
+    <w:p>
+      <w:pPr>
+        <w:pStyle w:val="ListParagraph"/>
+        <w:autoSpaceDE w:val="0"/>
+        <w:autoSpaceDN w:val="0"/>
+        <w:adjustRightInd w:val="0"/>
+        <w:spacing w:after="120" w:line="240" w:lineRule="auto"/>
+        <w:ind w:left="2160"/>
+        <w:contextualSpacing w:val="0"/>
+        <w:rPr>
+          <w:rFonts w:ascii="Times-Roman" w:hAnsi="Times-Roman" w:cs="Times-Roman"/>
+        </w:rPr>
+      </w:pPr>
+      <w:r>
+        <w:rPr>
+          <w:rFonts w:ascii="Times-Roman" w:hAnsi="Times-Roman" w:cs="Times-Roman"/>
+          <w:noProof/>
+        </w:rPr>
+        <w:drawing>
+          <wp:inline distT="0" distB="0" distL="0" distR="0" wp14:anchorId="72EE1BE5" wp14:editId="379FFEFA">
+            <wp:extent cx="1822315" cy="1335974"/>
+            <wp:effectExtent l="0" t="0" r="6985" b="0"/>
+            <wp:docPr id="3" name="Picture 3"/>
+            <wp:cNvGraphicFramePr>
+              <a:graphicFrameLocks xmlns:a="http://schemas.openxmlformats.org/drawingml/2006/main" noChangeAspect="1"/>
+            </wp:cNvGraphicFramePr>
+            <a:graphic xmlns:a="http://schemas.openxmlformats.org/drawingml/2006/main">
+              <a:graphicData uri="http://schemas.openxmlformats.org/drawingml/2006/picture">
+                <pic:pic xmlns:pic="http://schemas.openxmlformats.org/drawingml/2006/picture">
+                  <pic:nvPicPr>
+                    <pic:cNvPr id="3" name="Q4B-Pic.PNG"/>
+                    <pic:cNvPicPr/>
+                  </pic:nvPicPr>
+                  <pic:blipFill>
+                    <a:blip r:embed="rId5" cstate="print">
+                      <a:extLst>
+                        <a:ext uri="{28A0092B-C50C-407E-A947-70E740481C1C}">
+                          <a14:useLocalDpi xmlns:a14="http://schemas.microsoft.com/office/drawing/2010/main" val="0"/>
+                        </a:ext>
+                      </a:extLst>
+                    </a:blip>
+                    <a:stretch>
+                      <a:fillRect/>
+                    </a:stretch>
+                  </pic:blipFill>
+                  <pic:spPr>
+                    <a:xfrm>
+                      <a:off x="0" y="0"/>
+                      <a:ext cx="1836179" cy="1346138"/>
+                    </a:xfrm>
+                    <a:prstGeom prst="rect">
+                      <a:avLst/>
+                    </a:prstGeom>
+                  </pic:spPr>
+                </pic:pic>
+              </a:graphicData>
+            </a:graphic>
+          </wp:inline>
+        </w:drawing>
+      </w:r>
+    </w:p>
+    <w:p>
+      <w:pPr>
         <w:pStyle w:val="ListParagraph"/>
         <w:numPr>
           <w:ilvl w:val="1"/>
@@ -268,6 +385,60 @@
     <w:p>
       <w:pPr>
         <w:pStyle w:val="ListParagraph"/>
+        <w:autoSpaceDE w:val="0"/>
+        <w:autoSpaceDN w:val="0"/>
+        <w:adjustRightInd w:val="0"/>
+        <w:spacing w:after="120" w:line="240" w:lineRule="auto"/>
+        <w:ind w:left="2160"/>
+        <w:contextualSpacing w:val="0"/>
+        <w:rPr>
+          <w:rFonts w:ascii="Times-Roman" w:hAnsi="Times-Roman" w:cs="Times-Roman"/>
+        </w:rPr>
+      </w:pPr>
+      <w:r>
+        <w:rPr>
+          <w:noProof/>
+        </w:rPr>
+        <w:drawing>
+          <wp:inline distT="0" distB="0" distL="0" distR="0" wp14:anchorId="436417E1" wp14:editId="18637510">
+            <wp:extent cx="2195439" cy="535021"/>
+            <wp:effectExtent l="0" t="0" r="0" b="0"/>
+            <wp:docPr id="1" name="Picture 1"/>
+            <wp:cNvGraphicFramePr>
+              <a:graphicFrameLocks xmlns:a="http://schemas.openxmlformats.org/drawingml/2006/main" noChangeAspect="1"/>
+            </wp:cNvGraphicFramePr>
+            <a:graphic xmlns:a="http://schemas.openxmlformats.org/drawingml/2006/main">
+              <a:graphicData uri="http://schemas.openxmlformats.org/drawingml/2006/picture">
+                <pic:pic xmlns:pic="http://schemas.openxmlformats.org/drawingml/2006/picture">
+                  <pic:nvPicPr>
+                    <pic:cNvPr id="1" name=""/>
+                    <pic:cNvPicPr/>
+                  </pic:nvPicPr>
+                  <pic:blipFill>
+                    <a:blip r:embed="rId6"/>
+                    <a:stretch>
+                      <a:fillRect/>
+                    </a:stretch>
+                  </pic:blipFill>
+                  <pic:spPr>
+                    <a:xfrm>
+                      <a:off x="0" y="0"/>
+                      <a:ext cx="2248762" cy="548016"/>
+                    </a:xfrm>
+                    <a:prstGeom prst="rect">
+                      <a:avLst/>
+                    </a:prstGeom>
+                  </pic:spPr>
+                </pic:pic>
+              </a:graphicData>
+            </a:graphic>
+          </wp:inline>
+        </w:drawing>
+      </w:r>
+    </w:p>
+    <w:p>
+      <w:pPr>
+        <w:pStyle w:val="ListParagraph"/>
         <w:numPr>
           <w:ilvl w:val="1"/>
           <w:numId w:val="9"/>
@@ -275,17 +446,151 @@
         <w:autoSpaceDE w:val="0"/>
         <w:autoSpaceDN w:val="0"/>
         <w:adjustRightInd w:val="0"/>
+        <w:spacing w:after="0" w:line="240" w:lineRule="auto"/>
+        <w:contextualSpacing w:val="0"/>
+        <w:rPr>
+          <w:rFonts w:ascii="Times-Roman" w:hAnsi="Times-Roman" w:cs="Times-Roman"/>
+        </w:rPr>
+      </w:pPr>
+      <w:r>
+        <w:rPr>
+          <w:rFonts w:ascii="Times-Roman" w:hAnsi="Times-Roman" w:cs="Times-Roman"/>
+        </w:rPr>
+        <w:t>What is the range (i.e., minimum and maximum) of values for Number of TVs?</w:t>
+      </w:r>
+      <w:r>
+        <w:rPr>
+          <w:rFonts w:ascii="Times-Roman" w:hAnsi="Times-Roman" w:cs="Times-Roman"/>
+        </w:rPr>
+        <w:t xml:space="preserve"> </w:t>
+      </w:r>
+    </w:p>
+    <w:p>
+      <w:pPr>
+        <w:pStyle w:val="ListParagraph"/>
+        <w:autoSpaceDE w:val="0"/>
+        <w:autoSpaceDN w:val="0"/>
+        <w:adjustRightInd w:val="0"/>
+        <w:spacing w:after="0" w:line="240" w:lineRule="auto"/>
+        <w:ind w:left="2160"/>
+        <w:contextualSpacing w:val="0"/>
+        <w:rPr>
+          <w:rFonts w:ascii="Times-Roman" w:hAnsi="Times-Roman" w:cs="Times-Roman"/>
+          <w:color w:val="0000FF"/>
+        </w:rPr>
+      </w:pPr>
+      <w:r>
+        <w:rPr>
+          <w:rFonts w:ascii="Times-Roman" w:hAnsi="Times-Roman" w:cs="Times-Roman"/>
+          <w:b/>
+          <w:color w:val="0000FF"/>
+        </w:rPr>
+        <w:t>Minimum TVs: 0</w:t>
+      </w:r>
+      <w:r>
+        <w:rPr>
+          <w:rFonts w:ascii="Times-Roman" w:hAnsi="Times-Roman" w:cs="Times-Roman"/>
+          <w:b/>
+          <w:color w:val="0000FF"/>
+        </w:rPr>
+        <w:tab/>
+      </w:r>
+    </w:p>
+    <w:p>
+      <w:pPr>
+        <w:pStyle w:val="ListParagraph"/>
+        <w:autoSpaceDE w:val="0"/>
+        <w:autoSpaceDN w:val="0"/>
+        <w:adjustRightInd w:val="0"/>
         <w:spacing w:after="120" w:line="240" w:lineRule="auto"/>
+        <w:ind w:left="2160"/>
         <w:contextualSpacing w:val="0"/>
         <w:rPr>
           <w:rFonts w:ascii="Times-Roman" w:hAnsi="Times-Roman" w:cs="Times-Roman"/>
+          <w:color w:val="0000FF"/>
         </w:rPr>
       </w:pPr>
       <w:r>
         <w:rPr>
           <w:rFonts w:ascii="Times-Roman" w:hAnsi="Times-Roman" w:cs="Times-Roman"/>
-        </w:rPr>
-        <w:t>What is the range (i.e., minimum and maximum) of values for Number of TVs?</w:t>
+          <w:b/>
+          <w:color w:val="0000FF"/>
+        </w:rPr>
+        <w:t>Maximum TVs: 10</w:t>
+      </w:r>
+    </w:p>
+    <w:p>
+      <w:pPr>
+        <w:pStyle w:val="ListParagraph"/>
+        <w:autoSpaceDE w:val="0"/>
+        <w:autoSpaceDN w:val="0"/>
+        <w:adjustRightInd w:val="0"/>
+        <w:spacing w:after="120" w:line="240" w:lineRule="auto"/>
+        <w:ind w:left="2160"/>
+        <w:contextualSpacing w:val="0"/>
+        <w:rPr>
+          <w:rFonts w:ascii="Times-Roman" w:hAnsi="Times-Roman" w:cs="Times-Roman"/>
+        </w:rPr>
+      </w:pPr>
+      <w:r>
+        <w:rPr>
+          <w:rFonts w:ascii="Times-Roman" w:hAnsi="Times-Roman" w:cs="Times-Roman"/>
+          <w:noProof/>
+        </w:rPr>
+        <w:drawing>
+          <wp:inline distT="0" distB="0" distL="0" distR="0" wp14:anchorId="4EA3158B" wp14:editId="34850A4F">
+            <wp:extent cx="1154349" cy="1333690"/>
+            <wp:effectExtent l="0" t="0" r="8255" b="0"/>
+            <wp:docPr id="5" name="Picture 5"/>
+            <wp:cNvGraphicFramePr>
+              <a:graphicFrameLocks xmlns:a="http://schemas.openxmlformats.org/drawingml/2006/main" noChangeAspect="1"/>
+            </wp:cNvGraphicFramePr>
+            <a:graphic xmlns:a="http://schemas.openxmlformats.org/drawingml/2006/main">
+              <a:graphicData uri="http://schemas.openxmlformats.org/drawingml/2006/picture">
+                <pic:pic xmlns:pic="http://schemas.openxmlformats.org/drawingml/2006/picture">
+                  <pic:nvPicPr>
+                    <pic:cNvPr id="5" name="Q4d-Pic.PNG"/>
+                    <pic:cNvPicPr/>
+                  </pic:nvPicPr>
+                  <pic:blipFill>
+                    <a:blip r:embed="rId7" cstate="print">
+                      <a:extLst>
+                        <a:ext uri="{28A0092B-C50C-407E-A947-70E740481C1C}">
+                          <a14:useLocalDpi xmlns:a14="http://schemas.microsoft.com/office/drawing/2010/main" val="0"/>
+                        </a:ext>
+                      </a:extLst>
+                    </a:blip>
+                    <a:stretch>
+                      <a:fillRect/>
+                    </a:stretch>
+                  </pic:blipFill>
+                  <pic:spPr>
+                    <a:xfrm>
+                      <a:off x="0" y="0"/>
+                      <a:ext cx="1180075" cy="1363413"/>
+                    </a:xfrm>
+                    <a:prstGeom prst="rect">
+                      <a:avLst/>
+                    </a:prstGeom>
+                  </pic:spPr>
+                </pic:pic>
+              </a:graphicData>
+            </a:graphic>
+          </wp:inline>
+        </w:drawing>
+      </w:r>
+    </w:p>
+    <w:p>
+      <w:pPr>
+        <w:rPr>
+          <w:rFonts w:ascii="Times-Roman" w:hAnsi="Times-Roman" w:cs="Times-Roman"/>
+        </w:rPr>
+      </w:pPr>
+      <w:r>
+        <w:rPr>
+          <w:rFonts w:ascii="Times-Roman" w:hAnsi="Times-Roman" w:cs="Times-Roman"/>
+        </w:rPr>
+        <w:br w:type="page"/>
       </w:r>
     </w:p>
     <w:p>
@@ -303,17 +608,1921 @@
         <w:contextualSpacing w:val="0"/>
         <w:rPr>
           <w:rFonts w:eastAsia="Times New Roman" w:cs="Helvetica"/>
+          <w:color w:val="0000FF"/>
+        </w:rPr>
+      </w:pPr>
+      <w:r>
+        <w:rPr>
+          <w:rFonts w:ascii="Times-Roman" w:hAnsi="Times-Roman" w:cs="Times-Roman"/>
+        </w:rPr>
+        <w:lastRenderedPageBreak/>
+        <w:t>What is the mean (i.e., average) age?</w:t>
+      </w:r>
+      <w:r>
+        <w:rPr>
+          <w:rFonts w:ascii="Times-Roman" w:hAnsi="Times-Roman" w:cs="Times-Roman"/>
+        </w:rPr>
+        <w:t xml:space="preserve"> </w:t>
+      </w:r>
+      <w:r>
+        <w:rPr>
+          <w:rFonts w:ascii="Times-Roman" w:hAnsi="Times-Roman" w:cs="Times-Roman"/>
+          <w:b/>
+          <w:color w:val="0000FF"/>
+        </w:rPr>
+        <w:t xml:space="preserve">Average age is: 33.12716.  </w:t>
+      </w:r>
+    </w:p>
+    <w:p>
+      <w:pPr>
+        <w:pStyle w:val="ListParagraph"/>
+        <w:shd w:val="clear" w:color="auto" w:fill="FFFFFF"/>
+        <w:autoSpaceDE w:val="0"/>
+        <w:autoSpaceDN w:val="0"/>
+        <w:adjustRightInd w:val="0"/>
+        <w:spacing w:after="120" w:line="240" w:lineRule="auto"/>
+        <w:ind w:left="1440"/>
+        <w:contextualSpacing w:val="0"/>
+        <w:rPr>
+          <w:rFonts w:eastAsia="Times New Roman" w:cs="Helvetica"/>
+          <w:color w:val="0000FF"/>
+          <w:sz w:val="18"/>
+          <w:szCs w:val="18"/>
+        </w:rPr>
+      </w:pPr>
+      <w:r>
+        <w:rPr>
+          <w:rFonts w:ascii="Times-Roman" w:hAnsi="Times-Roman" w:cs="Times-Roman"/>
+          <w:b/>
+          <w:color w:val="0000FF"/>
+          <w:sz w:val="18"/>
+          <w:szCs w:val="18"/>
+        </w:rPr>
+        <w:t>NOTE:</w:t>
+      </w:r>
+      <w:r>
+        <w:rPr>
+          <w:rFonts w:ascii="Times-Roman" w:hAnsi="Times-Roman" w:cs="Times-Roman"/>
+          <w:b/>
+          <w:color w:val="0000FF"/>
+          <w:sz w:val="18"/>
+          <w:szCs w:val="18"/>
+        </w:rPr>
+        <w:t xml:space="preserve"> </w:t>
+      </w:r>
+      <w:r>
+        <w:rPr>
+          <w:rFonts w:ascii="Times-Roman" w:hAnsi="Times-Roman" w:cs="Times-Roman"/>
+          <w:b/>
+          <w:color w:val="0000FF"/>
+          <w:sz w:val="18"/>
+          <w:szCs w:val="18"/>
+        </w:rPr>
+        <w:t xml:space="preserve"> I removed the customer rows that did NOT have any age specified which would skew the average.  This resulted in a new total of 3177 rows.</w:t>
+      </w:r>
+    </w:p>
+    <w:p>
+      <w:pPr>
+        <w:pStyle w:val="ListParagraph"/>
+        <w:shd w:val="clear" w:color="auto" w:fill="FFFFFF"/>
+        <w:autoSpaceDE w:val="0"/>
+        <w:autoSpaceDN w:val="0"/>
+        <w:adjustRightInd w:val="0"/>
+        <w:spacing w:before="100" w:beforeAutospacing="1" w:after="120" w:line="240" w:lineRule="auto"/>
+        <w:ind w:left="2160"/>
+        <w:contextualSpacing w:val="0"/>
+        <w:rPr>
+          <w:rFonts w:eastAsia="Times New Roman" w:cs="Helvetica"/>
           <w:color w:val="2D3B45"/>
         </w:rPr>
       </w:pPr>
       <w:r>
         <w:rPr>
-          <w:rFonts w:ascii="Times-Roman" w:hAnsi="Times-Roman" w:cs="Times-Roman"/>
-        </w:rPr>
-        <w:t>What is the mean (i.e., average) age?</w:t>
+          <w:rFonts w:eastAsia="Times New Roman" w:cs="Helvetica"/>
+          <w:noProof/>
+          <w:color w:val="2D3B45"/>
+        </w:rPr>
+        <w:drawing>
+          <wp:inline distT="0" distB="0" distL="0" distR="0" wp14:anchorId="1A2B3657" wp14:editId="6976CABF">
+            <wp:extent cx="1144621" cy="1606112"/>
+            <wp:effectExtent l="0" t="0" r="0" b="0"/>
+            <wp:docPr id="6" name="Picture 6"/>
+            <wp:cNvGraphicFramePr>
+              <a:graphicFrameLocks xmlns:a="http://schemas.openxmlformats.org/drawingml/2006/main" noChangeAspect="1"/>
+            </wp:cNvGraphicFramePr>
+            <a:graphic xmlns:a="http://schemas.openxmlformats.org/drawingml/2006/main">
+              <a:graphicData uri="http://schemas.openxmlformats.org/drawingml/2006/picture">
+                <pic:pic xmlns:pic="http://schemas.openxmlformats.org/drawingml/2006/picture">
+                  <pic:nvPicPr>
+                    <pic:cNvPr id="6" name="Q4e.PNG"/>
+                    <pic:cNvPicPr/>
+                  </pic:nvPicPr>
+                  <pic:blipFill>
+                    <a:blip r:embed="rId8" cstate="print">
+                      <a:extLst>
+                        <a:ext uri="{28A0092B-C50C-407E-A947-70E740481C1C}">
+                          <a14:useLocalDpi xmlns:a14="http://schemas.microsoft.com/office/drawing/2010/main" val="0"/>
+                        </a:ext>
+                      </a:extLst>
+                    </a:blip>
+                    <a:stretch>
+                      <a:fillRect/>
+                    </a:stretch>
+                  </pic:blipFill>
+                  <pic:spPr>
+                    <a:xfrm>
+                      <a:off x="0" y="0"/>
+                      <a:ext cx="1167512" cy="1638232"/>
+                    </a:xfrm>
+                    <a:prstGeom prst="rect">
+                      <a:avLst/>
+                    </a:prstGeom>
+                  </pic:spPr>
+                </pic:pic>
+              </a:graphicData>
+            </a:graphic>
+          </wp:inline>
+        </w:drawing>
+      </w:r>
+    </w:p>
+    <w:p>
+      <w:pPr>
+        <w:pStyle w:val="ListParagraph"/>
+        <w:numPr>
+          <w:ilvl w:val="0"/>
+          <w:numId w:val="10"/>
+        </w:numPr>
+        <w:spacing w:before="240" w:after="120"/>
+        <w:contextualSpacing w:val="0"/>
+        <w:rPr>
+          <w:rStyle w:val="fontstyle01"/>
+          <w:rFonts w:asciiTheme="minorHAnsi" w:hAnsiTheme="minorHAnsi" w:cstheme="minorHAnsi"/>
+          <w:b w:val="0"/>
+          <w:bCs w:val="0"/>
+          <w:color w:val="000000" w:themeColor="text1"/>
+          <w:sz w:val="22"/>
+          <w:szCs w:val="22"/>
+        </w:rPr>
+      </w:pPr>
+      <w:r>
+        <w:rPr>
+          <w:rStyle w:val="fontstyle01"/>
+          <w:rFonts w:asciiTheme="minorHAnsi" w:hAnsiTheme="minorHAnsi" w:cstheme="minorHAnsi"/>
+          <w:b w:val="0"/>
+          <w:color w:val="000000" w:themeColor="text1"/>
+          <w:sz w:val="22"/>
+          <w:szCs w:val="22"/>
+        </w:rPr>
+        <w:t>Use the Mining Model Viewer and Mining Accuracy Chart to answer the following questions (</w:t>
+      </w:r>
+      <w:r>
+        <w:rPr>
+          <w:rStyle w:val="fontstyle21"/>
+          <w:rFonts w:asciiTheme="minorHAnsi" w:hAnsiTheme="minorHAnsi" w:cstheme="minorHAnsi"/>
+          <w:color w:val="000000" w:themeColor="text1"/>
+          <w:sz w:val="22"/>
+          <w:szCs w:val="22"/>
+        </w:rPr>
+        <w:t xml:space="preserve">Note: </w:t>
+      </w:r>
+      <w:r>
+        <w:rPr>
+          <w:rStyle w:val="fontstyle01"/>
+          <w:rFonts w:asciiTheme="minorHAnsi" w:hAnsiTheme="minorHAnsi" w:cstheme="minorHAnsi"/>
+          <w:b w:val="0"/>
+          <w:color w:val="000000" w:themeColor="text1"/>
+          <w:sz w:val="22"/>
+          <w:szCs w:val="22"/>
+        </w:rPr>
+        <w:t>Set the</w:t>
+      </w:r>
+      <w:r>
+        <w:rPr>
+          <w:rStyle w:val="fontstyle01"/>
+          <w:rFonts w:asciiTheme="minorHAnsi" w:hAnsiTheme="minorHAnsi" w:cstheme="minorHAnsi"/>
+          <w:b w:val="0"/>
+          <w:color w:val="000000" w:themeColor="text1"/>
+          <w:sz w:val="22"/>
+          <w:szCs w:val="22"/>
+        </w:rPr>
+        <w:t xml:space="preserve"> </w:t>
+      </w:r>
+      <w:r>
+        <w:rPr>
+          <w:rStyle w:val="fontstyle01"/>
+          <w:rFonts w:asciiTheme="minorHAnsi" w:hAnsiTheme="minorHAnsi" w:cstheme="minorHAnsi"/>
+          <w:b w:val="0"/>
+          <w:color w:val="000000" w:themeColor="text1"/>
+          <w:sz w:val="22"/>
+          <w:szCs w:val="22"/>
+        </w:rPr>
+        <w:t>Slider to show all 5 levels):</w:t>
+      </w:r>
+    </w:p>
+    <w:p>
+      <w:pPr>
+        <w:pStyle w:val="NoSpacing"/>
+        <w:spacing w:after="120"/>
+        <w:ind w:left="720"/>
+        <w:rPr>
+          <w:rStyle w:val="fontstyle01"/>
+          <w:rFonts w:asciiTheme="minorHAnsi" w:hAnsiTheme="minorHAnsi" w:cstheme="minorHAnsi"/>
+          <w:b w:val="0"/>
+          <w:color w:val="000000" w:themeColor="text1"/>
+          <w:sz w:val="22"/>
+          <w:szCs w:val="22"/>
+        </w:rPr>
+      </w:pPr>
+      <w:r>
+        <w:rPr>
+          <w:rStyle w:val="fontstyle01"/>
+          <w:rFonts w:asciiTheme="minorHAnsi" w:hAnsiTheme="minorHAnsi" w:cstheme="minorHAnsi"/>
+          <w:b w:val="0"/>
+          <w:color w:val="000000" w:themeColor="text1"/>
+          <w:sz w:val="22"/>
+          <w:szCs w:val="22"/>
+        </w:rPr>
+        <w:t xml:space="preserve">a) Identify the node that has customers with the highest probability of owning homes. </w:t>
+      </w:r>
+    </w:p>
+    <w:p>
+      <w:pPr>
+        <w:pStyle w:val="NoSpacing"/>
+        <w:ind w:left="720"/>
+        <w:rPr>
+          <w:rStyle w:val="fontstyle01"/>
+          <w:rFonts w:asciiTheme="minorHAnsi" w:hAnsiTheme="minorHAnsi"/>
+          <w:b w:val="0"/>
+          <w:bCs w:val="0"/>
+          <w:color w:val="auto"/>
+          <w:sz w:val="22"/>
+          <w:szCs w:val="22"/>
+        </w:rPr>
+      </w:pPr>
+      <w:r>
+        <w:rPr>
+          <w:rStyle w:val="fontstyle01"/>
+          <w:rFonts w:asciiTheme="minorHAnsi" w:hAnsiTheme="minorHAnsi"/>
+          <w:b w:val="0"/>
+          <w:bCs w:val="0"/>
+          <w:color w:val="auto"/>
+          <w:sz w:val="22"/>
+          <w:szCs w:val="22"/>
+        </w:rPr>
+        <w:t xml:space="preserve">    </w:t>
+      </w:r>
+      <w:r>
+        <w:rPr>
+          <w:rStyle w:val="fontstyle01"/>
+          <w:rFonts w:asciiTheme="minorHAnsi" w:hAnsiTheme="minorHAnsi"/>
+          <w:b w:val="0"/>
+          <w:bCs w:val="0"/>
+          <w:color w:val="auto"/>
+          <w:sz w:val="22"/>
+          <w:szCs w:val="22"/>
+        </w:rPr>
+        <w:t xml:space="preserve">What is the probability? </w:t>
+      </w:r>
+      <w:r>
+        <w:rPr>
+          <w:rStyle w:val="fontstyle01"/>
+          <w:rFonts w:asciiTheme="minorHAnsi" w:hAnsiTheme="minorHAnsi"/>
+          <w:b w:val="0"/>
+          <w:bCs w:val="0"/>
+          <w:color w:val="0000FF"/>
+          <w:sz w:val="22"/>
+          <w:szCs w:val="22"/>
+        </w:rPr>
+        <w:t>94%</w:t>
+      </w:r>
+    </w:p>
+    <w:p>
+      <w:pPr>
+        <w:pStyle w:val="NoSpacing"/>
+        <w:spacing w:after="120"/>
+        <w:ind w:left="720"/>
+        <w:rPr>
+          <w:rStyle w:val="fontstyle01"/>
+          <w:rFonts w:asciiTheme="minorHAnsi" w:hAnsiTheme="minorHAnsi"/>
+          <w:b w:val="0"/>
+          <w:bCs w:val="0"/>
+          <w:color w:val="auto"/>
+          <w:sz w:val="22"/>
+          <w:szCs w:val="22"/>
+        </w:rPr>
+      </w:pPr>
+      <w:r>
+        <w:rPr>
+          <w:rStyle w:val="fontstyle01"/>
+          <w:rFonts w:asciiTheme="minorHAnsi" w:hAnsiTheme="minorHAnsi"/>
+          <w:b w:val="0"/>
+          <w:bCs w:val="0"/>
+          <w:color w:val="auto"/>
+          <w:sz w:val="22"/>
+          <w:szCs w:val="22"/>
+        </w:rPr>
+        <w:t xml:space="preserve">    What is the rule for this node?</w:t>
+      </w:r>
+      <w:r>
+        <w:rPr>
+          <w:rStyle w:val="fontstyle01"/>
+          <w:rFonts w:asciiTheme="minorHAnsi" w:hAnsiTheme="minorHAnsi"/>
+          <w:b w:val="0"/>
+          <w:bCs w:val="0"/>
+          <w:color w:val="auto"/>
+          <w:sz w:val="22"/>
+          <w:szCs w:val="22"/>
+        </w:rPr>
+        <w:t xml:space="preserve"> </w:t>
+      </w:r>
+      <w:r>
+        <w:rPr>
+          <w:rStyle w:val="fontstyle01"/>
+          <w:rFonts w:asciiTheme="minorHAnsi" w:hAnsiTheme="minorHAnsi"/>
+          <w:b w:val="0"/>
+          <w:bCs w:val="0"/>
+          <w:color w:val="0000FF"/>
+          <w:sz w:val="22"/>
+          <w:szCs w:val="22"/>
+        </w:rPr>
+        <w:t>(Num Cars &gt;= 2 and Age &gt;=32 and Marital Status = ‘Married’</w:t>
+      </w:r>
+      <w:r>
+        <w:rPr>
+          <w:rStyle w:val="fontstyle01"/>
+          <w:rFonts w:asciiTheme="minorHAnsi" w:hAnsiTheme="minorHAnsi"/>
+          <w:b w:val="0"/>
+          <w:bCs w:val="0"/>
+          <w:color w:val="0000FF"/>
+          <w:sz w:val="22"/>
+          <w:szCs w:val="22"/>
+        </w:rPr>
+        <w:t>)</w:t>
+      </w:r>
+    </w:p>
+    <w:p>
+      <w:pPr>
+        <w:pStyle w:val="NoSpacing"/>
+        <w:spacing w:after="240"/>
+        <w:ind w:left="1440"/>
+        <w:rPr>
+          <w:rStyle w:val="fontstyle01"/>
+          <w:rFonts w:asciiTheme="minorHAnsi" w:hAnsiTheme="minorHAnsi"/>
+          <w:b w:val="0"/>
+          <w:bCs w:val="0"/>
+          <w:color w:val="auto"/>
+          <w:sz w:val="22"/>
+          <w:szCs w:val="22"/>
+        </w:rPr>
+      </w:pPr>
+      <w:r>
+        <w:rPr>
+          <w:noProof/>
+        </w:rPr>
+        <w:drawing>
+          <wp:inline distT="0" distB="0" distL="0" distR="0" wp14:anchorId="77664E8D" wp14:editId="705EE28B">
+            <wp:extent cx="1371600" cy="1032766"/>
+            <wp:effectExtent l="0" t="0" r="0" b="0"/>
+            <wp:docPr id="4" name="Picture 4"/>
+            <wp:cNvGraphicFramePr>
+              <a:graphicFrameLocks xmlns:a="http://schemas.openxmlformats.org/drawingml/2006/main" noChangeAspect="1"/>
+            </wp:cNvGraphicFramePr>
+            <a:graphic xmlns:a="http://schemas.openxmlformats.org/drawingml/2006/main">
+              <a:graphicData uri="http://schemas.openxmlformats.org/drawingml/2006/picture">
+                <pic:pic xmlns:pic="http://schemas.openxmlformats.org/drawingml/2006/picture">
+                  <pic:nvPicPr>
+                    <pic:cNvPr id="4" name="Q8a.PNG"/>
+                    <pic:cNvPicPr/>
+                  </pic:nvPicPr>
+                  <pic:blipFill>
+                    <a:blip r:embed="rId9" cstate="print">
+                      <a:extLst>
+                        <a:ext uri="{28A0092B-C50C-407E-A947-70E740481C1C}">
+                          <a14:useLocalDpi xmlns:a14="http://schemas.microsoft.com/office/drawing/2010/main" val="0"/>
+                        </a:ext>
+                      </a:extLst>
+                    </a:blip>
+                    <a:stretch>
+                      <a:fillRect/>
+                    </a:stretch>
+                  </pic:blipFill>
+                  <pic:spPr>
+                    <a:xfrm>
+                      <a:off x="0" y="0"/>
+                      <a:ext cx="1379794" cy="1038936"/>
+                    </a:xfrm>
+                    <a:prstGeom prst="rect">
+                      <a:avLst/>
+                    </a:prstGeom>
+                  </pic:spPr>
+                </pic:pic>
+              </a:graphicData>
+            </a:graphic>
+          </wp:inline>
+        </w:drawing>
+      </w:r>
+    </w:p>
+    <w:p>
+      <w:pPr>
+        <w:pStyle w:val="NoSpacing"/>
+        <w:spacing w:before="120" w:after="120"/>
+        <w:ind w:left="720"/>
+        <w:rPr>
+          <w:rStyle w:val="fontstyle01"/>
+          <w:rFonts w:asciiTheme="minorHAnsi" w:hAnsiTheme="minorHAnsi" w:cstheme="minorHAnsi"/>
+          <w:b w:val="0"/>
+          <w:color w:val="000000" w:themeColor="text1"/>
+          <w:sz w:val="22"/>
+          <w:szCs w:val="22"/>
+        </w:rPr>
+      </w:pPr>
+      <w:r>
+        <w:rPr>
+          <w:rStyle w:val="fontstyle01"/>
+          <w:rFonts w:asciiTheme="minorHAnsi" w:hAnsiTheme="minorHAnsi" w:cstheme="minorHAnsi"/>
+          <w:b w:val="0"/>
+          <w:color w:val="000000" w:themeColor="text1"/>
+          <w:sz w:val="22"/>
+          <w:szCs w:val="22"/>
+        </w:rPr>
+        <w:t xml:space="preserve">b) Identify the node that has customers with the highest probability of renting. </w:t>
+      </w:r>
+    </w:p>
+    <w:p>
+      <w:pPr>
+        <w:pStyle w:val="NoSpacing"/>
+        <w:spacing w:before="120" w:after="120"/>
+        <w:ind w:left="720"/>
+        <w:rPr>
+          <w:rStyle w:val="fontstyle01"/>
+          <w:rFonts w:asciiTheme="minorHAnsi" w:hAnsiTheme="minorHAnsi" w:cstheme="minorHAnsi"/>
+          <w:b w:val="0"/>
+          <w:color w:val="0000FF"/>
+          <w:sz w:val="22"/>
+          <w:szCs w:val="22"/>
+        </w:rPr>
+      </w:pPr>
+      <w:r>
+        <w:rPr>
+          <w:rStyle w:val="fontstyle01"/>
+          <w:rFonts w:asciiTheme="minorHAnsi" w:hAnsiTheme="minorHAnsi" w:cstheme="minorHAnsi"/>
+          <w:b w:val="0"/>
+          <w:color w:val="000000" w:themeColor="text1"/>
+          <w:sz w:val="22"/>
+          <w:szCs w:val="22"/>
+        </w:rPr>
+        <w:t xml:space="preserve">    </w:t>
+      </w:r>
+      <w:r>
+        <w:rPr>
+          <w:rStyle w:val="fontstyle01"/>
+          <w:rFonts w:asciiTheme="minorHAnsi" w:hAnsiTheme="minorHAnsi" w:cstheme="minorHAnsi"/>
+          <w:b w:val="0"/>
+          <w:color w:val="000000" w:themeColor="text1"/>
+          <w:sz w:val="22"/>
+          <w:szCs w:val="22"/>
+        </w:rPr>
+        <w:t>What is the probability?</w:t>
+      </w:r>
+      <w:r>
+        <w:rPr>
+          <w:rStyle w:val="fontstyle01"/>
+          <w:rFonts w:asciiTheme="minorHAnsi" w:hAnsiTheme="minorHAnsi" w:cstheme="minorHAnsi"/>
+          <w:b w:val="0"/>
+          <w:color w:val="000000" w:themeColor="text1"/>
+          <w:sz w:val="22"/>
+          <w:szCs w:val="22"/>
+        </w:rPr>
+        <w:t xml:space="preserve"> </w:t>
+      </w:r>
+      <w:r>
+        <w:rPr>
+          <w:rStyle w:val="fontstyle01"/>
+          <w:rFonts w:asciiTheme="minorHAnsi" w:hAnsiTheme="minorHAnsi" w:cstheme="minorHAnsi"/>
+          <w:b w:val="0"/>
+          <w:color w:val="0000FF"/>
+          <w:sz w:val="22"/>
+          <w:szCs w:val="22"/>
+        </w:rPr>
+        <w:t xml:space="preserve"> 99.93%</w:t>
+      </w:r>
+      <w:r>
+        <w:br/>
+      </w:r>
+      <w:r>
+        <w:rPr>
+          <w:rStyle w:val="fontstyle01"/>
+          <w:rFonts w:asciiTheme="minorHAnsi" w:hAnsiTheme="minorHAnsi" w:cstheme="minorHAnsi"/>
+          <w:b w:val="0"/>
+          <w:color w:val="000000" w:themeColor="text1"/>
+          <w:sz w:val="22"/>
+          <w:szCs w:val="22"/>
+        </w:rPr>
+        <w:t xml:space="preserve">   </w:t>
+      </w:r>
+      <w:r>
+        <w:rPr>
+          <w:rStyle w:val="fontstyle01"/>
+          <w:rFonts w:asciiTheme="minorHAnsi" w:hAnsiTheme="minorHAnsi" w:cstheme="minorHAnsi"/>
+          <w:b w:val="0"/>
+          <w:color w:val="000000" w:themeColor="text1"/>
+          <w:sz w:val="22"/>
+          <w:szCs w:val="22"/>
+        </w:rPr>
+        <w:t xml:space="preserve"> </w:t>
+      </w:r>
+      <w:r>
+        <w:rPr>
+          <w:rStyle w:val="fontstyle01"/>
+          <w:rFonts w:asciiTheme="minorHAnsi" w:hAnsiTheme="minorHAnsi" w:cstheme="minorHAnsi"/>
+          <w:b w:val="0"/>
+          <w:color w:val="000000" w:themeColor="text1"/>
+          <w:sz w:val="22"/>
+          <w:szCs w:val="22"/>
+        </w:rPr>
+        <w:t>What is the rule for this node?</w:t>
+      </w:r>
+      <w:r>
+        <w:rPr>
+          <w:rStyle w:val="fontstyle01"/>
+          <w:rFonts w:asciiTheme="minorHAnsi" w:hAnsiTheme="minorHAnsi" w:cstheme="minorHAnsi"/>
+          <w:b w:val="0"/>
+          <w:color w:val="000000" w:themeColor="text1"/>
+          <w:sz w:val="22"/>
+          <w:szCs w:val="22"/>
+        </w:rPr>
+        <w:t xml:space="preserve">  </w:t>
+      </w:r>
+      <w:r>
+        <w:rPr>
+          <w:rStyle w:val="fontstyle01"/>
+          <w:rFonts w:asciiTheme="minorHAnsi" w:hAnsiTheme="minorHAnsi" w:cstheme="minorHAnsi"/>
+          <w:b w:val="0"/>
+          <w:color w:val="0000FF"/>
+          <w:sz w:val="22"/>
+          <w:szCs w:val="22"/>
+        </w:rPr>
+        <w:t>Num Cars &lt; 2 and Age &lt; 28 and Marital Status = ‘Never Married’ and Internet Connection = ‘No Internet Connection’</w:t>
+      </w:r>
+    </w:p>
+    <w:p>
+      <w:pPr>
+        <w:pStyle w:val="NoSpacing"/>
+        <w:spacing w:before="120" w:after="240"/>
+        <w:ind w:left="1440"/>
+        <w:rPr>
+          <w:rStyle w:val="fontstyle01"/>
+          <w:rFonts w:asciiTheme="minorHAnsi" w:hAnsiTheme="minorHAnsi" w:cstheme="minorHAnsi"/>
+          <w:b w:val="0"/>
+          <w:color w:val="000000" w:themeColor="text1"/>
+          <w:sz w:val="22"/>
+          <w:szCs w:val="22"/>
+        </w:rPr>
+      </w:pPr>
+      <w:r>
+        <w:rPr>
+          <w:rFonts w:cstheme="minorHAnsi"/>
+          <w:bCs/>
+          <w:noProof/>
+          <w:color w:val="000000" w:themeColor="text1"/>
+        </w:rPr>
+        <w:drawing>
+          <wp:inline distT="0" distB="0" distL="0" distR="0" wp14:anchorId="64D3C734" wp14:editId="59BB9736">
+            <wp:extent cx="1381211" cy="991222"/>
+            <wp:effectExtent l="0" t="0" r="0" b="0"/>
+            <wp:docPr id="8" name="Picture 8"/>
+            <wp:cNvGraphicFramePr>
+              <a:graphicFrameLocks xmlns:a="http://schemas.openxmlformats.org/drawingml/2006/main" noChangeAspect="1"/>
+            </wp:cNvGraphicFramePr>
+            <a:graphic xmlns:a="http://schemas.openxmlformats.org/drawingml/2006/main">
+              <a:graphicData uri="http://schemas.openxmlformats.org/drawingml/2006/picture">
+                <pic:pic xmlns:pic="http://schemas.openxmlformats.org/drawingml/2006/picture">
+                  <pic:nvPicPr>
+                    <pic:cNvPr id="8" name="Q8b.PNG"/>
+                    <pic:cNvPicPr/>
+                  </pic:nvPicPr>
+                  <pic:blipFill>
+                    <a:blip r:embed="rId10" cstate="print">
+                      <a:extLst>
+                        <a:ext uri="{28A0092B-C50C-407E-A947-70E740481C1C}">
+                          <a14:useLocalDpi xmlns:a14="http://schemas.microsoft.com/office/drawing/2010/main" val="0"/>
+                        </a:ext>
+                      </a:extLst>
+                    </a:blip>
+                    <a:stretch>
+                      <a:fillRect/>
+                    </a:stretch>
+                  </pic:blipFill>
+                  <pic:spPr>
+                    <a:xfrm>
+                      <a:off x="0" y="0"/>
+                      <a:ext cx="1412308" cy="1013539"/>
+                    </a:xfrm>
+                    <a:prstGeom prst="rect">
+                      <a:avLst/>
+                    </a:prstGeom>
+                  </pic:spPr>
+                </pic:pic>
+              </a:graphicData>
+            </a:graphic>
+          </wp:inline>
+        </w:drawing>
+      </w:r>
+    </w:p>
+    <w:p>
+      <w:pPr>
+        <w:pStyle w:val="NoSpacing"/>
+        <w:spacing w:before="120" w:after="240"/>
+        <w:ind w:left="720"/>
+        <w:rPr>
+          <w:rStyle w:val="fontstyle01"/>
+          <w:rFonts w:asciiTheme="minorHAnsi" w:hAnsiTheme="minorHAnsi" w:cstheme="minorHAnsi"/>
+          <w:b w:val="0"/>
+          <w:color w:val="000000" w:themeColor="text1"/>
+          <w:sz w:val="22"/>
+          <w:szCs w:val="22"/>
+        </w:rPr>
+      </w:pPr>
+      <w:r>
+        <w:rPr>
+          <w:rStyle w:val="fontstyle01"/>
+          <w:rFonts w:asciiTheme="minorHAnsi" w:hAnsiTheme="minorHAnsi" w:cstheme="minorHAnsi"/>
+          <w:b w:val="0"/>
+          <w:color w:val="000000" w:themeColor="text1"/>
+          <w:sz w:val="22"/>
+          <w:szCs w:val="22"/>
+        </w:rPr>
+        <w:t>c) What are the weakest and strongest predictors of Home Ownership?</w:t>
+      </w:r>
+    </w:p>
+    <w:p>
+      <w:pPr>
+        <w:pStyle w:val="NoSpacing"/>
+        <w:spacing w:before="120" w:after="240"/>
+        <w:ind w:left="720"/>
+        <w:rPr>
+          <w:rStyle w:val="fontstyle01"/>
+          <w:rFonts w:asciiTheme="minorHAnsi" w:hAnsiTheme="minorHAnsi" w:cstheme="minorHAnsi"/>
+          <w:b w:val="0"/>
+          <w:color w:val="0000FF"/>
+          <w:sz w:val="22"/>
+          <w:szCs w:val="22"/>
+        </w:rPr>
+      </w:pPr>
+      <w:r>
+        <w:rPr>
+          <w:rStyle w:val="fontstyle01"/>
+          <w:rFonts w:asciiTheme="minorHAnsi" w:hAnsiTheme="minorHAnsi" w:cstheme="minorHAnsi"/>
+          <w:b w:val="0"/>
+          <w:color w:val="000000" w:themeColor="text1"/>
+          <w:sz w:val="22"/>
+          <w:szCs w:val="22"/>
+        </w:rPr>
+        <w:t xml:space="preserve">    Weakest Predictor</w:t>
+      </w:r>
+      <w:r>
+        <w:rPr>
+          <w:rStyle w:val="fontstyle01"/>
+          <w:rFonts w:asciiTheme="minorHAnsi" w:hAnsiTheme="minorHAnsi" w:cstheme="minorHAnsi"/>
+          <w:b w:val="0"/>
+          <w:color w:val="000000" w:themeColor="text1"/>
+          <w:sz w:val="22"/>
+          <w:szCs w:val="22"/>
+        </w:rPr>
+        <w:t>?</w:t>
+      </w:r>
+      <w:r>
+        <w:rPr>
+          <w:rStyle w:val="fontstyle01"/>
+          <w:rFonts w:asciiTheme="minorHAnsi" w:hAnsiTheme="minorHAnsi" w:cstheme="minorHAnsi"/>
+          <w:b w:val="0"/>
+          <w:color w:val="000000" w:themeColor="text1"/>
+          <w:sz w:val="22"/>
+          <w:szCs w:val="22"/>
+        </w:rPr>
+        <w:tab/>
+      </w:r>
+      <w:r>
+        <w:rPr>
+          <w:rStyle w:val="fontstyle01"/>
+          <w:rFonts w:asciiTheme="minorHAnsi" w:hAnsiTheme="minorHAnsi" w:cstheme="minorHAnsi"/>
+          <w:b w:val="0"/>
+          <w:color w:val="0000FF"/>
+          <w:sz w:val="22"/>
+          <w:szCs w:val="22"/>
+        </w:rPr>
+        <w:t xml:space="preserve">Weakest indicator is:  </w:t>
+      </w:r>
+      <w:r>
+        <w:rPr>
+          <w:rStyle w:val="fontstyle01"/>
+          <w:rFonts w:asciiTheme="minorHAnsi" w:hAnsiTheme="minorHAnsi" w:cstheme="minorHAnsi"/>
+          <w:b w:val="0"/>
+          <w:color w:val="0000FF"/>
+          <w:sz w:val="22"/>
+          <w:szCs w:val="22"/>
+        </w:rPr>
+        <w:tab/>
+        <w:t>Internet Connection</w:t>
+      </w:r>
+      <w:r>
+        <w:br/>
+      </w:r>
+      <w:r>
+        <w:rPr>
+          <w:rStyle w:val="fontstyle01"/>
+          <w:rFonts w:asciiTheme="minorHAnsi" w:hAnsiTheme="minorHAnsi" w:cstheme="minorHAnsi"/>
+          <w:b w:val="0"/>
+          <w:color w:val="000000" w:themeColor="text1"/>
+          <w:sz w:val="22"/>
+          <w:szCs w:val="22"/>
+        </w:rPr>
+        <w:t xml:space="preserve">    </w:t>
+      </w:r>
+      <w:r>
+        <w:rPr>
+          <w:rStyle w:val="fontstyle01"/>
+          <w:rFonts w:asciiTheme="minorHAnsi" w:hAnsiTheme="minorHAnsi" w:cstheme="minorHAnsi"/>
+          <w:b w:val="0"/>
+          <w:color w:val="000000" w:themeColor="text1"/>
+          <w:sz w:val="22"/>
+          <w:szCs w:val="22"/>
+        </w:rPr>
+        <w:t>Strongest Predictor</w:t>
+      </w:r>
+      <w:r>
+        <w:rPr>
+          <w:rStyle w:val="fontstyle01"/>
+          <w:rFonts w:asciiTheme="minorHAnsi" w:hAnsiTheme="minorHAnsi" w:cstheme="minorHAnsi"/>
+          <w:b w:val="0"/>
+          <w:color w:val="000000" w:themeColor="text1"/>
+          <w:sz w:val="22"/>
+          <w:szCs w:val="22"/>
+        </w:rPr>
+        <w:t>?</w:t>
+      </w:r>
+      <w:r>
+        <w:rPr>
+          <w:rStyle w:val="fontstyle01"/>
+          <w:rFonts w:asciiTheme="minorHAnsi" w:hAnsiTheme="minorHAnsi" w:cstheme="minorHAnsi"/>
+          <w:b w:val="0"/>
+          <w:color w:val="000000" w:themeColor="text1"/>
+          <w:sz w:val="22"/>
+          <w:szCs w:val="22"/>
+        </w:rPr>
+        <w:tab/>
+      </w:r>
+      <w:r>
+        <w:rPr>
+          <w:rStyle w:val="fontstyle01"/>
+          <w:rFonts w:asciiTheme="minorHAnsi" w:hAnsiTheme="minorHAnsi" w:cstheme="minorHAnsi"/>
+          <w:b w:val="0"/>
+          <w:color w:val="0000FF"/>
+          <w:sz w:val="22"/>
+          <w:szCs w:val="22"/>
+        </w:rPr>
+        <w:t>Strongest indicator is:</w:t>
+      </w:r>
+      <w:r>
+        <w:rPr>
+          <w:rStyle w:val="fontstyle01"/>
+          <w:rFonts w:asciiTheme="minorHAnsi" w:hAnsiTheme="minorHAnsi" w:cstheme="minorHAnsi"/>
+          <w:b w:val="0"/>
+          <w:color w:val="0000FF"/>
+          <w:sz w:val="22"/>
+          <w:szCs w:val="22"/>
+        </w:rPr>
+        <w:tab/>
+        <w:t>Num Cars</w:t>
+      </w:r>
+    </w:p>
+    <w:p>
+      <w:pPr>
+        <w:rPr>
+          <w:rStyle w:val="fontstyle01"/>
+          <w:rFonts w:asciiTheme="minorHAnsi" w:hAnsiTheme="minorHAnsi" w:cstheme="minorHAnsi"/>
+          <w:b w:val="0"/>
+          <w:color w:val="000000" w:themeColor="text1"/>
+          <w:sz w:val="22"/>
+          <w:szCs w:val="22"/>
+        </w:rPr>
+      </w:pPr>
+      <w:r>
+        <w:rPr>
+          <w:rStyle w:val="fontstyle01"/>
+          <w:rFonts w:asciiTheme="minorHAnsi" w:hAnsiTheme="minorHAnsi" w:cstheme="minorHAnsi"/>
+          <w:b w:val="0"/>
+          <w:color w:val="000000" w:themeColor="text1"/>
+          <w:sz w:val="22"/>
+          <w:szCs w:val="22"/>
+        </w:rPr>
+        <w:br w:type="page"/>
+      </w:r>
+    </w:p>
+    <w:p>
+      <w:pPr>
+        <w:pStyle w:val="NoSpacing"/>
+        <w:spacing w:before="120" w:after="240"/>
+        <w:ind w:left="720"/>
+      </w:pPr>
+      <w:r>
+        <w:rPr>
+          <w:rStyle w:val="fontstyle01"/>
+          <w:rFonts w:asciiTheme="minorHAnsi" w:hAnsiTheme="minorHAnsi" w:cstheme="minorHAnsi"/>
+          <w:b w:val="0"/>
+          <w:color w:val="000000" w:themeColor="text1"/>
+          <w:sz w:val="22"/>
+          <w:szCs w:val="22"/>
+        </w:rPr>
+        <w:lastRenderedPageBreak/>
+        <w:t>d) Complete the following table:</w:t>
+      </w:r>
+    </w:p>
+    <w:p>
+      <w:pPr>
+        <w:shd w:val="clear" w:color="auto" w:fill="FFFFFF"/>
+        <w:autoSpaceDE w:val="0"/>
+        <w:autoSpaceDN w:val="0"/>
+        <w:adjustRightInd w:val="0"/>
+        <w:spacing w:before="100" w:beforeAutospacing="1" w:after="120" w:line="240" w:lineRule="auto"/>
+        <w:ind w:left="1440"/>
+        <w:rPr>
+          <w:rStyle w:val="fontstyle01"/>
+          <w:rFonts w:asciiTheme="minorHAnsi" w:hAnsiTheme="minorHAnsi" w:cstheme="minorHAnsi"/>
+          <w:b w:val="0"/>
+          <w:color w:val="000000" w:themeColor="text1"/>
+          <w:sz w:val="22"/>
+          <w:szCs w:val="22"/>
+        </w:rPr>
+      </w:pPr>
+      <w:r>
+        <w:rPr>
+          <w:rFonts w:cstheme="minorHAnsi"/>
+          <w:noProof/>
+          <w:color w:val="000000" w:themeColor="text1"/>
+        </w:rPr>
+        <w:drawing>
+          <wp:inline distT="0" distB="0" distL="0" distR="0" wp14:anchorId="1C771FDA" wp14:editId="51702506">
+            <wp:extent cx="3053423" cy="1435370"/>
+            <wp:effectExtent l="0" t="0" r="0" b="0"/>
+            <wp:docPr id="7" name="Picture 7"/>
+            <wp:cNvGraphicFramePr>
+              <a:graphicFrameLocks xmlns:a="http://schemas.openxmlformats.org/drawingml/2006/main" noChangeAspect="1"/>
+            </wp:cNvGraphicFramePr>
+            <a:graphic xmlns:a="http://schemas.openxmlformats.org/drawingml/2006/main">
+              <a:graphicData uri="http://schemas.openxmlformats.org/drawingml/2006/picture">
+                <pic:pic xmlns:pic="http://schemas.openxmlformats.org/drawingml/2006/picture">
+                  <pic:nvPicPr>
+                    <pic:cNvPr id="7" name="Q8d.PNG"/>
+                    <pic:cNvPicPr/>
+                  </pic:nvPicPr>
+                  <pic:blipFill>
+                    <a:blip r:embed="rId11">
+                      <a:extLst>
+                        <a:ext uri="{28A0092B-C50C-407E-A947-70E740481C1C}">
+                          <a14:useLocalDpi xmlns:a14="http://schemas.microsoft.com/office/drawing/2010/main" val="0"/>
+                        </a:ext>
+                      </a:extLst>
+                    </a:blip>
+                    <a:stretch>
+                      <a:fillRect/>
+                    </a:stretch>
+                  </pic:blipFill>
+                  <pic:spPr>
+                    <a:xfrm>
+                      <a:off x="0" y="0"/>
+                      <a:ext cx="3070108" cy="1443213"/>
+                    </a:xfrm>
+                    <a:prstGeom prst="rect">
+                      <a:avLst/>
+                    </a:prstGeom>
+                  </pic:spPr>
+                </pic:pic>
+              </a:graphicData>
+            </a:graphic>
+          </wp:inline>
+        </w:drawing>
+      </w:r>
+    </w:p>
+    <w:p>
+      <w:pPr>
+        <w:shd w:val="clear" w:color="auto" w:fill="FFFFFF"/>
+        <w:autoSpaceDE w:val="0"/>
+        <w:autoSpaceDN w:val="0"/>
+        <w:adjustRightInd w:val="0"/>
+        <w:spacing w:before="100" w:beforeAutospacing="1" w:after="120" w:line="240" w:lineRule="auto"/>
+        <w:ind w:left="720"/>
+        <w:rPr>
+          <w:rStyle w:val="fontstyle01"/>
+          <w:rFonts w:asciiTheme="minorHAnsi" w:hAnsiTheme="minorHAnsi" w:cstheme="minorHAnsi"/>
+          <w:b w:val="0"/>
+          <w:color w:val="000000" w:themeColor="text1"/>
+          <w:sz w:val="22"/>
+          <w:szCs w:val="22"/>
+        </w:rPr>
+      </w:pPr>
+      <w:r>
+        <w:rPr>
+          <w:rStyle w:val="fontstyle01"/>
+          <w:rFonts w:asciiTheme="minorHAnsi" w:hAnsiTheme="minorHAnsi" w:cstheme="minorHAnsi"/>
+          <w:b w:val="0"/>
+          <w:color w:val="000000" w:themeColor="text1"/>
+          <w:sz w:val="22"/>
+          <w:szCs w:val="22"/>
+        </w:rPr>
+        <w:t>e) Based on the values in the table above, what percentage of the total numbers of cases in the test data, does</w:t>
+      </w:r>
+      <w:r>
+        <w:rPr>
+          <w:rStyle w:val="fontstyle01"/>
+          <w:rFonts w:asciiTheme="minorHAnsi" w:hAnsiTheme="minorHAnsi" w:cstheme="minorHAnsi"/>
+          <w:b w:val="0"/>
+          <w:color w:val="000000" w:themeColor="text1"/>
+          <w:sz w:val="22"/>
+          <w:szCs w:val="22"/>
+        </w:rPr>
+        <w:t xml:space="preserve"> </w:t>
+      </w:r>
+      <w:r>
+        <w:rPr>
+          <w:rStyle w:val="fontstyle01"/>
+          <w:rFonts w:asciiTheme="minorHAnsi" w:hAnsiTheme="minorHAnsi" w:cstheme="minorHAnsi"/>
+          <w:b w:val="0"/>
+          <w:color w:val="000000" w:themeColor="text1"/>
+          <w:sz w:val="22"/>
+          <w:szCs w:val="22"/>
+        </w:rPr>
+        <w:t>the Decision Tree model predict correctly?</w:t>
+      </w:r>
+    </w:p>
+    <w:p>
+      <w:pPr>
+        <w:pStyle w:val="NoSpacing"/>
+        <w:ind w:left="720"/>
+        <w:rPr>
+          <w:rStyle w:val="fontstyle01"/>
+          <w:rFonts w:asciiTheme="minorHAnsi" w:hAnsiTheme="minorHAnsi" w:cstheme="minorHAnsi"/>
+          <w:b w:val="0"/>
+          <w:color w:val="0000FF"/>
+          <w:sz w:val="22"/>
+          <w:szCs w:val="22"/>
+        </w:rPr>
+      </w:pPr>
+      <w:r>
+        <w:rPr>
+          <w:rStyle w:val="fontstyle01"/>
+          <w:rFonts w:asciiTheme="minorHAnsi" w:hAnsiTheme="minorHAnsi" w:cstheme="minorHAnsi"/>
+          <w:b w:val="0"/>
+          <w:color w:val="000000" w:themeColor="text1"/>
+          <w:sz w:val="22"/>
+          <w:szCs w:val="22"/>
+        </w:rPr>
+        <w:tab/>
+      </w:r>
+      <w:r>
+        <w:rPr>
+          <w:rStyle w:val="fontstyle01"/>
+          <w:rFonts w:asciiTheme="minorHAnsi" w:hAnsiTheme="minorHAnsi" w:cstheme="minorHAnsi"/>
+          <w:b w:val="0"/>
+          <w:color w:val="0000FF"/>
+          <w:sz w:val="22"/>
+          <w:szCs w:val="22"/>
+        </w:rPr>
+        <w:t>Total Test Cases:</w:t>
+      </w:r>
+      <w:r>
+        <w:rPr>
+          <w:rStyle w:val="fontstyle01"/>
+          <w:rFonts w:asciiTheme="minorHAnsi" w:hAnsiTheme="minorHAnsi" w:cstheme="minorHAnsi"/>
+          <w:b w:val="0"/>
+          <w:color w:val="0000FF"/>
+          <w:sz w:val="22"/>
+          <w:szCs w:val="22"/>
+        </w:rPr>
+        <w:tab/>
+        <w:t xml:space="preserve">2391 </w:t>
+      </w:r>
+      <w:r>
+        <w:rPr>
+          <w:rStyle w:val="fontstyle01"/>
+          <w:rFonts w:asciiTheme="minorHAnsi" w:hAnsiTheme="minorHAnsi" w:cstheme="minorHAnsi"/>
+          <w:b w:val="0"/>
+          <w:color w:val="0000FF"/>
+          <w:sz w:val="22"/>
+          <w:szCs w:val="22"/>
+        </w:rPr>
+        <w:tab/>
+        <w:t>(from Root Node=2391 Own=1548 Rent=843)</w:t>
+      </w:r>
+    </w:p>
+    <w:p>
+      <w:pPr>
+        <w:pStyle w:val="NoSpacing"/>
+        <w:ind w:left="720"/>
+        <w:rPr>
+          <w:rStyle w:val="fontstyle01"/>
+          <w:rFonts w:asciiTheme="minorHAnsi" w:hAnsiTheme="minorHAnsi" w:cstheme="minorHAnsi"/>
+          <w:b w:val="0"/>
+          <w:color w:val="0000FF"/>
+          <w:sz w:val="22"/>
+          <w:szCs w:val="22"/>
+        </w:rPr>
+      </w:pPr>
+      <w:r>
+        <w:rPr>
+          <w:rStyle w:val="fontstyle01"/>
+          <w:rFonts w:asciiTheme="minorHAnsi" w:hAnsiTheme="minorHAnsi" w:cstheme="minorHAnsi"/>
+          <w:b w:val="0"/>
+          <w:color w:val="0000FF"/>
+          <w:sz w:val="22"/>
+          <w:szCs w:val="22"/>
+        </w:rPr>
+        <w:tab/>
+        <w:t>True Positives:</w:t>
+      </w:r>
+      <w:r>
+        <w:rPr>
+          <w:rStyle w:val="fontstyle01"/>
+          <w:rFonts w:asciiTheme="minorHAnsi" w:hAnsiTheme="minorHAnsi" w:cstheme="minorHAnsi"/>
+          <w:b w:val="0"/>
+          <w:color w:val="0000FF"/>
+          <w:sz w:val="22"/>
+          <w:szCs w:val="22"/>
+        </w:rPr>
+        <w:tab/>
+      </w:r>
+      <w:r>
+        <w:rPr>
+          <w:rStyle w:val="fontstyle01"/>
+          <w:rFonts w:asciiTheme="minorHAnsi" w:hAnsiTheme="minorHAnsi" w:cstheme="minorHAnsi"/>
+          <w:b w:val="0"/>
+          <w:color w:val="0000FF"/>
+          <w:sz w:val="22"/>
+          <w:szCs w:val="22"/>
+        </w:rPr>
+        <w:tab/>
+        <w:t>418</w:t>
+      </w:r>
+    </w:p>
+    <w:p>
+      <w:pPr>
+        <w:pStyle w:val="NoSpacing"/>
+        <w:ind w:left="720"/>
+        <w:rPr>
+          <w:rStyle w:val="fontstyle01"/>
+          <w:rFonts w:asciiTheme="minorHAnsi" w:hAnsiTheme="minorHAnsi" w:cstheme="minorHAnsi"/>
+          <w:b w:val="0"/>
+          <w:color w:val="0000FF"/>
+          <w:sz w:val="22"/>
+          <w:szCs w:val="22"/>
+        </w:rPr>
+      </w:pPr>
+      <w:r>
+        <w:rPr>
+          <w:rStyle w:val="fontstyle01"/>
+          <w:rFonts w:asciiTheme="minorHAnsi" w:hAnsiTheme="minorHAnsi" w:cstheme="minorHAnsi"/>
+          <w:b w:val="0"/>
+          <w:color w:val="0000FF"/>
+          <w:sz w:val="22"/>
+          <w:szCs w:val="22"/>
+        </w:rPr>
+        <w:tab/>
+        <w:t xml:space="preserve">True Negatives:  </w:t>
+      </w:r>
+      <w:r>
+        <w:rPr>
+          <w:rStyle w:val="fontstyle01"/>
+          <w:rFonts w:asciiTheme="minorHAnsi" w:hAnsiTheme="minorHAnsi" w:cstheme="minorHAnsi"/>
+          <w:b w:val="0"/>
+          <w:color w:val="0000FF"/>
+          <w:sz w:val="22"/>
+          <w:szCs w:val="22"/>
+        </w:rPr>
+        <w:tab/>
+        <w:t>179</w:t>
+      </w:r>
+    </w:p>
+    <w:p>
+      <w:pPr>
+        <w:pStyle w:val="NoSpacing"/>
+        <w:ind w:left="720"/>
+        <w:rPr>
+          <w:rStyle w:val="fontstyle01"/>
+          <w:rFonts w:asciiTheme="minorHAnsi" w:hAnsiTheme="minorHAnsi" w:cstheme="minorHAnsi"/>
+          <w:b w:val="0"/>
+          <w:color w:val="0000FF"/>
+          <w:sz w:val="22"/>
+          <w:szCs w:val="22"/>
+        </w:rPr>
+      </w:pPr>
+      <w:r>
+        <w:rPr>
+          <w:rStyle w:val="fontstyle01"/>
+          <w:rFonts w:asciiTheme="minorHAnsi" w:hAnsiTheme="minorHAnsi" w:cstheme="minorHAnsi"/>
+          <w:b w:val="0"/>
+          <w:color w:val="0000FF"/>
+          <w:sz w:val="22"/>
+          <w:szCs w:val="22"/>
+        </w:rPr>
+        <w:tab/>
+        <w:t>Total Correct:</w:t>
+      </w:r>
+      <w:r>
+        <w:rPr>
+          <w:rStyle w:val="fontstyle01"/>
+          <w:rFonts w:asciiTheme="minorHAnsi" w:hAnsiTheme="minorHAnsi" w:cstheme="minorHAnsi"/>
+          <w:b w:val="0"/>
+          <w:color w:val="0000FF"/>
+          <w:sz w:val="22"/>
+          <w:szCs w:val="22"/>
+        </w:rPr>
+        <w:tab/>
+      </w:r>
+      <w:r>
+        <w:rPr>
+          <w:rStyle w:val="fontstyle01"/>
+          <w:rFonts w:asciiTheme="minorHAnsi" w:hAnsiTheme="minorHAnsi" w:cstheme="minorHAnsi"/>
+          <w:b w:val="0"/>
+          <w:color w:val="0000FF"/>
+          <w:sz w:val="22"/>
+          <w:szCs w:val="22"/>
+        </w:rPr>
+        <w:tab/>
+        <w:t xml:space="preserve">597 </w:t>
+      </w:r>
+    </w:p>
+    <w:p>
+      <w:pPr>
+        <w:pStyle w:val="NoSpacing"/>
+        <w:ind w:left="720"/>
+        <w:rPr>
+          <w:rStyle w:val="fontstyle01"/>
+          <w:rFonts w:asciiTheme="minorHAnsi" w:hAnsiTheme="minorHAnsi" w:cstheme="minorHAnsi"/>
+          <w:b w:val="0"/>
+          <w:color w:val="0000FF"/>
+          <w:sz w:val="22"/>
+          <w:szCs w:val="22"/>
+        </w:rPr>
+      </w:pPr>
+      <w:r>
+        <w:rPr>
+          <w:rStyle w:val="fontstyle01"/>
+          <w:rFonts w:asciiTheme="minorHAnsi" w:hAnsiTheme="minorHAnsi" w:cstheme="minorHAnsi"/>
+          <w:b w:val="0"/>
+          <w:color w:val="0000FF"/>
+          <w:sz w:val="22"/>
+          <w:szCs w:val="22"/>
+        </w:rPr>
+        <w:tab/>
+        <w:t>Percent Correct:</w:t>
+      </w:r>
+      <w:r>
+        <w:rPr>
+          <w:rStyle w:val="fontstyle01"/>
+          <w:rFonts w:asciiTheme="minorHAnsi" w:hAnsiTheme="minorHAnsi" w:cstheme="minorHAnsi"/>
+          <w:b w:val="0"/>
+          <w:color w:val="0000FF"/>
+          <w:sz w:val="22"/>
+          <w:szCs w:val="22"/>
+        </w:rPr>
+        <w:tab/>
+        <w:t>(597 / 2391) = 24.968%</w:t>
+      </w:r>
+      <w:r>
+        <w:rPr>
+          <w:rStyle w:val="fontstyle01"/>
+          <w:rFonts w:asciiTheme="minorHAnsi" w:hAnsiTheme="minorHAnsi" w:cstheme="minorHAnsi"/>
+          <w:b w:val="0"/>
+          <w:color w:val="0000FF"/>
+          <w:sz w:val="22"/>
+          <w:szCs w:val="22"/>
+        </w:rPr>
+        <w:t xml:space="preserve">  </w:t>
+      </w:r>
+    </w:p>
+    <w:p>
+      <w:pPr>
+        <w:pStyle w:val="NoSpacing"/>
+        <w:ind w:left="720"/>
+        <w:rPr>
+          <w:rStyle w:val="fontstyle01"/>
+          <w:rFonts w:asciiTheme="minorHAnsi" w:hAnsiTheme="minorHAnsi" w:cstheme="minorHAnsi"/>
+          <w:b w:val="0"/>
+          <w:color w:val="0000FF"/>
+          <w:sz w:val="22"/>
+          <w:szCs w:val="22"/>
+        </w:rPr>
+      </w:pPr>
+    </w:p>
+    <w:p>
+      <w:pPr>
+        <w:pStyle w:val="NoSpacing"/>
+        <w:ind w:left="720"/>
+        <w:rPr>
+          <w:rStyle w:val="fontstyle01"/>
+          <w:rFonts w:asciiTheme="minorHAnsi" w:hAnsiTheme="minorHAnsi" w:cstheme="minorHAnsi"/>
+          <w:b w:val="0"/>
+          <w:color w:val="FF0000"/>
+          <w:sz w:val="22"/>
+          <w:szCs w:val="22"/>
+        </w:rPr>
+      </w:pPr>
+      <w:r>
+        <w:rPr>
+          <w:rStyle w:val="fontstyle01"/>
+          <w:rFonts w:asciiTheme="minorHAnsi" w:hAnsiTheme="minorHAnsi" w:cstheme="minorHAnsi"/>
+          <w:b w:val="0"/>
+          <w:color w:val="FF0000"/>
+          <w:sz w:val="22"/>
+          <w:szCs w:val="22"/>
+        </w:rPr>
+        <w:t>XRLP:  597 / 796 = 75%  [this is using the total of all matrix values in the table]</w:t>
       </w:r>
       <w:bookmarkStart w:id="0" w:name="_GoBack"/>
       <w:bookmarkEnd w:id="0"/>
+    </w:p>
+    <w:p>
+      <w:pPr>
+        <w:shd w:val="clear" w:color="auto" w:fill="FFFFFF"/>
+        <w:autoSpaceDE w:val="0"/>
+        <w:autoSpaceDN w:val="0"/>
+        <w:adjustRightInd w:val="0"/>
+        <w:spacing w:before="100" w:beforeAutospacing="1" w:after="120" w:line="240" w:lineRule="auto"/>
+        <w:ind w:left="720"/>
+        <w:rPr>
+          <w:rStyle w:val="fontstyle01"/>
+          <w:rFonts w:asciiTheme="minorHAnsi" w:hAnsiTheme="minorHAnsi" w:cstheme="minorHAnsi"/>
+          <w:b w:val="0"/>
+          <w:color w:val="000000" w:themeColor="text1"/>
+          <w:sz w:val="22"/>
+          <w:szCs w:val="22"/>
+        </w:rPr>
+      </w:pPr>
+      <w:r>
+        <w:rPr>
+          <w:rStyle w:val="fontstyle01"/>
+          <w:rFonts w:asciiTheme="minorHAnsi" w:hAnsiTheme="minorHAnsi" w:cstheme="minorHAnsi"/>
+          <w:b w:val="0"/>
+          <w:color w:val="000000" w:themeColor="text1"/>
+          <w:sz w:val="22"/>
+          <w:szCs w:val="22"/>
+        </w:rPr>
+        <w:t>f) Set the Predict Value in the Input Selection Tab (within the Mining Accuracy Tab) to “Rent”. At 30% of</w:t>
+      </w:r>
+      <w:r>
+        <w:rPr>
+          <w:rStyle w:val="fontstyle01"/>
+          <w:rFonts w:asciiTheme="minorHAnsi" w:hAnsiTheme="minorHAnsi" w:cstheme="minorHAnsi"/>
+          <w:b w:val="0"/>
+          <w:color w:val="000000" w:themeColor="text1"/>
+          <w:sz w:val="22"/>
+          <w:szCs w:val="22"/>
+        </w:rPr>
+        <w:t xml:space="preserve"> the overall population.</w:t>
+      </w:r>
+    </w:p>
+    <w:p>
+      <w:pPr>
+        <w:shd w:val="clear" w:color="auto" w:fill="FFFFFF"/>
+        <w:autoSpaceDE w:val="0"/>
+        <w:autoSpaceDN w:val="0"/>
+        <w:adjustRightInd w:val="0"/>
+        <w:spacing w:before="100" w:beforeAutospacing="1" w:after="120" w:line="240" w:lineRule="auto"/>
+        <w:ind w:left="720"/>
+        <w:rPr>
+          <w:rStyle w:val="fontstyle01"/>
+          <w:rFonts w:asciiTheme="minorHAnsi" w:hAnsiTheme="minorHAnsi" w:cstheme="minorHAnsi"/>
+          <w:b w:val="0"/>
+          <w:color w:val="000000" w:themeColor="text1"/>
+          <w:sz w:val="22"/>
+          <w:szCs w:val="22"/>
+        </w:rPr>
+      </w:pPr>
+      <w:r>
+        <w:rPr>
+          <w:rStyle w:val="fontstyle01"/>
+          <w:rFonts w:asciiTheme="minorHAnsi" w:hAnsiTheme="minorHAnsi" w:cstheme="minorHAnsi"/>
+          <w:b w:val="0"/>
+          <w:color w:val="000000" w:themeColor="text1"/>
+          <w:sz w:val="22"/>
+          <w:szCs w:val="22"/>
+        </w:rPr>
+        <w:t>W</w:t>
+      </w:r>
+      <w:r>
+        <w:rPr>
+          <w:rStyle w:val="fontstyle01"/>
+          <w:rFonts w:asciiTheme="minorHAnsi" w:hAnsiTheme="minorHAnsi" w:cstheme="minorHAnsi"/>
+          <w:b w:val="0"/>
+          <w:color w:val="000000" w:themeColor="text1"/>
+          <w:sz w:val="22"/>
+          <w:szCs w:val="22"/>
+        </w:rPr>
+        <w:t>hat percentage of the target population is correctly predicted by</w:t>
+      </w:r>
+      <w:r>
+        <w:rPr>
+          <w:rStyle w:val="fontstyle01"/>
+          <w:rFonts w:asciiTheme="minorHAnsi" w:hAnsiTheme="minorHAnsi" w:cstheme="minorHAnsi"/>
+          <w:b w:val="0"/>
+          <w:color w:val="000000" w:themeColor="text1"/>
+          <w:sz w:val="22"/>
+          <w:szCs w:val="22"/>
+        </w:rPr>
+        <w:t>:</w:t>
+      </w:r>
+    </w:p>
+    <w:p>
+      <w:pPr>
+        <w:pStyle w:val="ListParagraph"/>
+        <w:numPr>
+          <w:ilvl w:val="0"/>
+          <w:numId w:val="11"/>
+        </w:numPr>
+        <w:shd w:val="clear" w:color="auto" w:fill="FFFFFF"/>
+        <w:autoSpaceDE w:val="0"/>
+        <w:autoSpaceDN w:val="0"/>
+        <w:adjustRightInd w:val="0"/>
+        <w:spacing w:before="100" w:beforeAutospacing="1" w:after="120" w:line="240" w:lineRule="auto"/>
+        <w:rPr>
+          <w:rStyle w:val="fontstyle01"/>
+          <w:rFonts w:asciiTheme="minorHAnsi" w:hAnsiTheme="minorHAnsi" w:cstheme="minorHAnsi"/>
+          <w:b w:val="0"/>
+          <w:color w:val="000000" w:themeColor="text1"/>
+          <w:sz w:val="22"/>
+          <w:szCs w:val="22"/>
+        </w:rPr>
+      </w:pPr>
+      <w:r>
+        <w:rPr>
+          <w:rStyle w:val="fontstyle01"/>
+          <w:rFonts w:asciiTheme="minorHAnsi" w:hAnsiTheme="minorHAnsi" w:cstheme="minorHAnsi"/>
+          <w:b w:val="0"/>
+          <w:color w:val="000000" w:themeColor="text1"/>
+          <w:sz w:val="22"/>
+          <w:szCs w:val="22"/>
+        </w:rPr>
+        <w:t>the ideal</w:t>
+      </w:r>
+      <w:r>
+        <w:rPr>
+          <w:rStyle w:val="fontstyle01"/>
+          <w:rFonts w:asciiTheme="minorHAnsi" w:hAnsiTheme="minorHAnsi" w:cstheme="minorHAnsi"/>
+          <w:b w:val="0"/>
+          <w:color w:val="000000" w:themeColor="text1"/>
+          <w:sz w:val="22"/>
+          <w:szCs w:val="22"/>
+        </w:rPr>
+        <w:t xml:space="preserve"> model?</w:t>
+      </w:r>
+      <w:r>
+        <w:rPr>
+          <w:rStyle w:val="fontstyle01"/>
+          <w:rFonts w:asciiTheme="minorHAnsi" w:hAnsiTheme="minorHAnsi" w:cstheme="minorHAnsi"/>
+          <w:b w:val="0"/>
+          <w:color w:val="000000" w:themeColor="text1"/>
+          <w:sz w:val="22"/>
+          <w:szCs w:val="22"/>
+        </w:rPr>
+        <w:t xml:space="preserve">  </w:t>
+      </w:r>
+      <w:r>
+        <w:rPr>
+          <w:rStyle w:val="fontstyle01"/>
+          <w:rFonts w:asciiTheme="minorHAnsi" w:hAnsiTheme="minorHAnsi" w:cstheme="minorHAnsi"/>
+          <w:b w:val="0"/>
+          <w:color w:val="0000FF"/>
+          <w:sz w:val="22"/>
+          <w:szCs w:val="22"/>
+        </w:rPr>
+        <w:t>84.68</w:t>
+      </w:r>
+      <w:r>
+        <w:rPr>
+          <w:rStyle w:val="fontstyle01"/>
+          <w:rFonts w:asciiTheme="minorHAnsi" w:hAnsiTheme="minorHAnsi" w:cstheme="minorHAnsi"/>
+          <w:b w:val="0"/>
+          <w:color w:val="0000FF"/>
+          <w:sz w:val="22"/>
+          <w:szCs w:val="22"/>
+        </w:rPr>
+        <w:t>%</w:t>
+      </w:r>
+    </w:p>
+    <w:p>
+      <w:pPr>
+        <w:pStyle w:val="ListParagraph"/>
+        <w:numPr>
+          <w:ilvl w:val="0"/>
+          <w:numId w:val="11"/>
+        </w:numPr>
+        <w:shd w:val="clear" w:color="auto" w:fill="FFFFFF"/>
+        <w:autoSpaceDE w:val="0"/>
+        <w:autoSpaceDN w:val="0"/>
+        <w:adjustRightInd w:val="0"/>
+        <w:spacing w:before="100" w:beforeAutospacing="1" w:after="120" w:line="240" w:lineRule="auto"/>
+        <w:rPr>
+          <w:rStyle w:val="fontstyle01"/>
+          <w:rFonts w:asciiTheme="minorHAnsi" w:hAnsiTheme="minorHAnsi" w:cstheme="minorHAnsi"/>
+          <w:b w:val="0"/>
+          <w:color w:val="000000" w:themeColor="text1"/>
+          <w:sz w:val="22"/>
+          <w:szCs w:val="22"/>
+        </w:rPr>
+      </w:pPr>
+      <w:r>
+        <w:rPr>
+          <w:rStyle w:val="fontstyle01"/>
+          <w:rFonts w:asciiTheme="minorHAnsi" w:hAnsiTheme="minorHAnsi" w:cstheme="minorHAnsi"/>
+          <w:b w:val="0"/>
+          <w:color w:val="000000" w:themeColor="text1"/>
+          <w:sz w:val="22"/>
+          <w:szCs w:val="22"/>
+        </w:rPr>
+        <w:t>the Decision Tree model?</w:t>
+      </w:r>
+      <w:r>
+        <w:rPr>
+          <w:rStyle w:val="fontstyle01"/>
+          <w:rFonts w:asciiTheme="minorHAnsi" w:hAnsiTheme="minorHAnsi" w:cstheme="minorHAnsi"/>
+          <w:b w:val="0"/>
+          <w:color w:val="000000" w:themeColor="text1"/>
+          <w:sz w:val="22"/>
+          <w:szCs w:val="22"/>
+        </w:rPr>
+        <w:t xml:space="preserve"> </w:t>
+      </w:r>
+      <w:r>
+        <w:rPr>
+          <w:rStyle w:val="fontstyle01"/>
+          <w:rFonts w:asciiTheme="minorHAnsi" w:hAnsiTheme="minorHAnsi" w:cstheme="minorHAnsi"/>
+          <w:b w:val="0"/>
+          <w:color w:val="0000FF"/>
+          <w:sz w:val="22"/>
+          <w:szCs w:val="22"/>
+        </w:rPr>
+        <w:t>57.8%</w:t>
+      </w:r>
+    </w:p>
+    <w:p>
+      <w:pPr>
+        <w:shd w:val="clear" w:color="auto" w:fill="FFFFFF"/>
+        <w:autoSpaceDE w:val="0"/>
+        <w:autoSpaceDN w:val="0"/>
+        <w:adjustRightInd w:val="0"/>
+        <w:spacing w:before="100" w:beforeAutospacing="1" w:after="120" w:line="240" w:lineRule="auto"/>
+        <w:ind w:left="720"/>
+        <w:rPr>
+          <w:rStyle w:val="fontstyle01"/>
+          <w:rFonts w:asciiTheme="minorHAnsi" w:hAnsiTheme="minorHAnsi" w:cstheme="minorHAnsi"/>
+          <w:b w:val="0"/>
+          <w:color w:val="000000" w:themeColor="text1"/>
+          <w:sz w:val="22"/>
+          <w:szCs w:val="22"/>
+        </w:rPr>
+      </w:pPr>
+      <w:r>
+        <w:rPr>
+          <w:rStyle w:val="fontstyle01"/>
+          <w:rFonts w:asciiTheme="minorHAnsi" w:hAnsiTheme="minorHAnsi" w:cstheme="minorHAnsi"/>
+          <w:b w:val="0"/>
+          <w:color w:val="000000" w:themeColor="text1"/>
+          <w:sz w:val="22"/>
+          <w:szCs w:val="22"/>
+        </w:rPr>
+        <w:t>g) Set the Predict Value in the Input Selection Tab (within the Mining Accuracy Tab) to “Own”. At 65% of</w:t>
+      </w:r>
+      <w:r>
+        <w:rPr>
+          <w:rStyle w:val="fontstyle01"/>
+          <w:rFonts w:asciiTheme="minorHAnsi" w:hAnsiTheme="minorHAnsi" w:cstheme="minorHAnsi"/>
+          <w:b w:val="0"/>
+          <w:color w:val="000000" w:themeColor="text1"/>
+          <w:sz w:val="22"/>
+          <w:szCs w:val="22"/>
+        </w:rPr>
+        <w:t xml:space="preserve"> </w:t>
+      </w:r>
+      <w:r>
+        <w:rPr>
+          <w:rStyle w:val="fontstyle01"/>
+          <w:rFonts w:asciiTheme="minorHAnsi" w:hAnsiTheme="minorHAnsi" w:cstheme="minorHAnsi"/>
+          <w:b w:val="0"/>
+          <w:color w:val="000000" w:themeColor="text1"/>
+          <w:sz w:val="22"/>
+          <w:szCs w:val="22"/>
+        </w:rPr>
+        <w:t>the</w:t>
+      </w:r>
+      <w:r>
+        <w:rPr>
+          <w:rStyle w:val="fontstyle01"/>
+          <w:rFonts w:asciiTheme="minorHAnsi" w:hAnsiTheme="minorHAnsi" w:cstheme="minorHAnsi"/>
+          <w:b w:val="0"/>
+          <w:color w:val="000000" w:themeColor="text1"/>
+          <w:sz w:val="22"/>
+          <w:szCs w:val="22"/>
+        </w:rPr>
+        <w:t xml:space="preserve"> overall population.</w:t>
+      </w:r>
+    </w:p>
+    <w:p>
+      <w:pPr>
+        <w:shd w:val="clear" w:color="auto" w:fill="FFFFFF"/>
+        <w:autoSpaceDE w:val="0"/>
+        <w:autoSpaceDN w:val="0"/>
+        <w:adjustRightInd w:val="0"/>
+        <w:spacing w:before="100" w:beforeAutospacing="1" w:after="120" w:line="240" w:lineRule="auto"/>
+        <w:ind w:left="720"/>
+        <w:rPr>
+          <w:rStyle w:val="fontstyle01"/>
+          <w:rFonts w:asciiTheme="minorHAnsi" w:hAnsiTheme="minorHAnsi" w:cstheme="minorHAnsi"/>
+          <w:b w:val="0"/>
+          <w:color w:val="000000" w:themeColor="text1"/>
+          <w:sz w:val="22"/>
+          <w:szCs w:val="22"/>
+        </w:rPr>
+      </w:pPr>
+      <w:r>
+        <w:rPr>
+          <w:rStyle w:val="fontstyle01"/>
+          <w:rFonts w:asciiTheme="minorHAnsi" w:hAnsiTheme="minorHAnsi" w:cstheme="minorHAnsi"/>
+          <w:b w:val="0"/>
+          <w:color w:val="000000" w:themeColor="text1"/>
+          <w:sz w:val="22"/>
+          <w:szCs w:val="22"/>
+        </w:rPr>
+        <w:t>W</w:t>
+      </w:r>
+      <w:r>
+        <w:rPr>
+          <w:rStyle w:val="fontstyle01"/>
+          <w:rFonts w:asciiTheme="minorHAnsi" w:hAnsiTheme="minorHAnsi" w:cstheme="minorHAnsi"/>
+          <w:b w:val="0"/>
+          <w:color w:val="000000" w:themeColor="text1"/>
+          <w:sz w:val="22"/>
+          <w:szCs w:val="22"/>
+        </w:rPr>
+        <w:t>hat percentage of the target popul</w:t>
+      </w:r>
+      <w:r>
+        <w:rPr>
+          <w:rStyle w:val="fontstyle01"/>
+          <w:rFonts w:asciiTheme="minorHAnsi" w:hAnsiTheme="minorHAnsi" w:cstheme="minorHAnsi"/>
+          <w:b w:val="0"/>
+          <w:color w:val="000000" w:themeColor="text1"/>
+          <w:sz w:val="22"/>
+          <w:szCs w:val="22"/>
+        </w:rPr>
+        <w:t>ation is correctly predicted by:</w:t>
+      </w:r>
+    </w:p>
+    <w:p>
+      <w:pPr>
+        <w:pStyle w:val="NoSpacing"/>
+        <w:ind w:left="1440"/>
+        <w:rPr>
+          <w:rStyle w:val="fontstyle01"/>
+          <w:rFonts w:asciiTheme="minorHAnsi" w:hAnsiTheme="minorHAnsi" w:cstheme="minorHAnsi"/>
+          <w:b w:val="0"/>
+          <w:color w:val="0000FF"/>
+          <w:sz w:val="22"/>
+          <w:szCs w:val="22"/>
+        </w:rPr>
+      </w:pPr>
+      <w:r>
+        <w:rPr>
+          <w:rStyle w:val="fontstyle01"/>
+          <w:rFonts w:asciiTheme="minorHAnsi" w:hAnsiTheme="minorHAnsi" w:cstheme="minorHAnsi"/>
+          <w:b w:val="0"/>
+          <w:color w:val="000000" w:themeColor="text1"/>
+          <w:sz w:val="22"/>
+          <w:szCs w:val="22"/>
+        </w:rPr>
+        <w:t>a) the ideal</w:t>
+      </w:r>
+      <w:r>
+        <w:rPr>
+          <w:rStyle w:val="fontstyle01"/>
+          <w:rFonts w:asciiTheme="minorHAnsi" w:hAnsiTheme="minorHAnsi" w:cstheme="minorHAnsi"/>
+          <w:b w:val="0"/>
+          <w:color w:val="000000" w:themeColor="text1"/>
+          <w:sz w:val="22"/>
+          <w:szCs w:val="22"/>
+        </w:rPr>
+        <w:t xml:space="preserve"> </w:t>
+      </w:r>
+      <w:r>
+        <w:rPr>
+          <w:rStyle w:val="fontstyle01"/>
+          <w:rFonts w:asciiTheme="minorHAnsi" w:hAnsiTheme="minorHAnsi" w:cstheme="minorHAnsi"/>
+          <w:b w:val="0"/>
+          <w:color w:val="000000" w:themeColor="text1"/>
+          <w:sz w:val="22"/>
+          <w:szCs w:val="22"/>
+        </w:rPr>
+        <w:t>model</w:t>
+      </w:r>
+      <w:r>
+        <w:rPr>
+          <w:rStyle w:val="fontstyle01"/>
+          <w:rFonts w:asciiTheme="minorHAnsi" w:hAnsiTheme="minorHAnsi" w:cstheme="minorHAnsi"/>
+          <w:b w:val="0"/>
+          <w:color w:val="000000" w:themeColor="text1"/>
+          <w:sz w:val="22"/>
+          <w:szCs w:val="22"/>
+        </w:rPr>
+        <w:t>?</w:t>
+      </w:r>
+      <w:r>
+        <w:rPr>
+          <w:rStyle w:val="fontstyle01"/>
+          <w:rFonts w:asciiTheme="minorHAnsi" w:hAnsiTheme="minorHAnsi" w:cstheme="minorHAnsi"/>
+          <w:b w:val="0"/>
+          <w:color w:val="000000" w:themeColor="text1"/>
+          <w:sz w:val="22"/>
+          <w:szCs w:val="22"/>
+        </w:rPr>
+        <w:t xml:space="preserve"> </w:t>
+      </w:r>
+      <w:r>
+        <w:rPr>
+          <w:rStyle w:val="fontstyle01"/>
+          <w:rFonts w:asciiTheme="minorHAnsi" w:hAnsiTheme="minorHAnsi" w:cstheme="minorHAnsi"/>
+          <w:b w:val="0"/>
+          <w:color w:val="0000FF"/>
+          <w:sz w:val="22"/>
+          <w:szCs w:val="22"/>
+        </w:rPr>
+        <w:t>100%</w:t>
+      </w:r>
+    </w:p>
+    <w:p>
+      <w:pPr>
+        <w:pStyle w:val="NoSpacing"/>
+        <w:ind w:left="1440"/>
+        <w:rPr>
+          <w:rStyle w:val="fontstyle01"/>
+          <w:rFonts w:asciiTheme="minorHAnsi" w:hAnsiTheme="minorHAnsi" w:cstheme="minorHAnsi"/>
+          <w:b w:val="0"/>
+          <w:color w:val="000000" w:themeColor="text1"/>
+          <w:sz w:val="22"/>
+          <w:szCs w:val="22"/>
+        </w:rPr>
+      </w:pPr>
+      <w:r>
+        <w:rPr>
+          <w:rStyle w:val="fontstyle01"/>
+          <w:rFonts w:asciiTheme="minorHAnsi" w:hAnsiTheme="minorHAnsi" w:cstheme="minorHAnsi"/>
+          <w:b w:val="0"/>
+          <w:color w:val="000000" w:themeColor="text1"/>
+          <w:sz w:val="22"/>
+          <w:szCs w:val="22"/>
+        </w:rPr>
+        <w:t>b) the Decision Tree model?</w:t>
+      </w:r>
+      <w:r>
+        <w:rPr>
+          <w:rStyle w:val="fontstyle01"/>
+          <w:rFonts w:asciiTheme="minorHAnsi" w:hAnsiTheme="minorHAnsi" w:cstheme="minorHAnsi"/>
+          <w:b w:val="0"/>
+          <w:color w:val="000000" w:themeColor="text1"/>
+          <w:sz w:val="22"/>
+          <w:szCs w:val="22"/>
+        </w:rPr>
+        <w:t xml:space="preserve"> </w:t>
+      </w:r>
+      <w:r>
+        <w:rPr>
+          <w:rStyle w:val="fontstyle01"/>
+          <w:rFonts w:asciiTheme="minorHAnsi" w:hAnsiTheme="minorHAnsi" w:cstheme="minorHAnsi"/>
+          <w:b w:val="0"/>
+          <w:color w:val="0000FF"/>
+          <w:sz w:val="22"/>
+          <w:szCs w:val="22"/>
+        </w:rPr>
+        <w:t>81.128%</w:t>
+      </w:r>
+    </w:p>
+    <w:p>
+      <w:pPr>
+        <w:shd w:val="clear" w:color="auto" w:fill="FFFFFF"/>
+        <w:autoSpaceDE w:val="0"/>
+        <w:autoSpaceDN w:val="0"/>
+        <w:adjustRightInd w:val="0"/>
+        <w:spacing w:before="100" w:beforeAutospacing="1" w:after="120" w:line="240" w:lineRule="auto"/>
+        <w:ind w:left="720"/>
+        <w:rPr>
+          <w:rStyle w:val="fontstyle01"/>
+          <w:rFonts w:asciiTheme="minorHAnsi" w:hAnsiTheme="minorHAnsi" w:cstheme="minorHAnsi"/>
+          <w:b w:val="0"/>
+          <w:color w:val="000000" w:themeColor="text1"/>
+          <w:sz w:val="22"/>
+          <w:szCs w:val="22"/>
+        </w:rPr>
+      </w:pPr>
+      <w:r>
+        <w:rPr>
+          <w:rStyle w:val="fontstyle01"/>
+          <w:rFonts w:asciiTheme="minorHAnsi" w:hAnsiTheme="minorHAnsi" w:cstheme="minorHAnsi"/>
+          <w:b w:val="0"/>
+          <w:color w:val="000000" w:themeColor="text1"/>
+          <w:sz w:val="22"/>
+          <w:szCs w:val="22"/>
+        </w:rPr>
+        <w:t xml:space="preserve">h) </w:t>
+      </w:r>
+      <w:r>
+        <w:rPr>
+          <w:rStyle w:val="fontstyle01"/>
+          <w:rFonts w:asciiTheme="minorHAnsi" w:hAnsiTheme="minorHAnsi" w:cstheme="minorHAnsi"/>
+          <w:b w:val="0"/>
+          <w:color w:val="000000" w:themeColor="text1"/>
+          <w:sz w:val="22"/>
+          <w:szCs w:val="22"/>
+        </w:rPr>
+        <w:t>Ram Realty will pay you $3 for each emailed solicitation that reaches a renter. Assume there are 30,000</w:t>
+      </w:r>
+      <w:r>
+        <w:rPr>
+          <w:rStyle w:val="fontstyle01"/>
+          <w:rFonts w:asciiTheme="minorHAnsi" w:hAnsiTheme="minorHAnsi" w:cstheme="minorHAnsi"/>
+          <w:b w:val="0"/>
+          <w:color w:val="000000" w:themeColor="text1"/>
+          <w:sz w:val="22"/>
+          <w:szCs w:val="22"/>
+        </w:rPr>
+        <w:t xml:space="preserve"> </w:t>
+      </w:r>
+      <w:r>
+        <w:rPr>
+          <w:rStyle w:val="fontstyle01"/>
+          <w:rFonts w:asciiTheme="minorHAnsi" w:hAnsiTheme="minorHAnsi" w:cstheme="minorHAnsi"/>
+          <w:b w:val="0"/>
+          <w:color w:val="000000" w:themeColor="text1"/>
+          <w:sz w:val="22"/>
+          <w:szCs w:val="22"/>
+        </w:rPr>
+        <w:t xml:space="preserve">people on an email list, the fixed cost for the email campaign is $2,500 and it costs $1 per email. </w:t>
+      </w:r>
+    </w:p>
+    <w:p>
+      <w:pPr>
+        <w:shd w:val="clear" w:color="auto" w:fill="FFFFFF"/>
+        <w:autoSpaceDE w:val="0"/>
+        <w:autoSpaceDN w:val="0"/>
+        <w:adjustRightInd w:val="0"/>
+        <w:spacing w:before="100" w:beforeAutospacing="1" w:after="120" w:line="240" w:lineRule="auto"/>
+        <w:ind w:left="720"/>
+        <w:rPr>
+          <w:rStyle w:val="fontstyle01"/>
+          <w:rFonts w:asciiTheme="minorHAnsi" w:hAnsiTheme="minorHAnsi" w:cstheme="minorHAnsi"/>
+          <w:b w:val="0"/>
+          <w:color w:val="000000" w:themeColor="text1"/>
+          <w:sz w:val="22"/>
+          <w:szCs w:val="22"/>
+        </w:rPr>
+      </w:pPr>
+      <w:r>
+        <w:rPr>
+          <w:rStyle w:val="fontstyle01"/>
+          <w:rFonts w:asciiTheme="minorHAnsi" w:hAnsiTheme="minorHAnsi" w:cstheme="minorHAnsi"/>
+          <w:b w:val="0"/>
+          <w:color w:val="000000" w:themeColor="text1"/>
+          <w:sz w:val="22"/>
+          <w:szCs w:val="22"/>
+        </w:rPr>
+        <w:t>If your</w:t>
+      </w:r>
+      <w:r>
+        <w:rPr>
+          <w:rStyle w:val="fontstyle01"/>
+          <w:rFonts w:asciiTheme="minorHAnsi" w:hAnsiTheme="minorHAnsi" w:cstheme="minorHAnsi"/>
+          <w:b w:val="0"/>
+          <w:color w:val="000000" w:themeColor="text1"/>
+          <w:sz w:val="22"/>
+          <w:szCs w:val="22"/>
+        </w:rPr>
+        <w:t xml:space="preserve"> </w:t>
+      </w:r>
+      <w:r>
+        <w:rPr>
+          <w:rStyle w:val="fontstyle01"/>
+          <w:rFonts w:asciiTheme="minorHAnsi" w:hAnsiTheme="minorHAnsi" w:cstheme="minorHAnsi"/>
+          <w:b w:val="0"/>
+          <w:color w:val="000000" w:themeColor="text1"/>
+          <w:sz w:val="22"/>
+          <w:szCs w:val="22"/>
+        </w:rPr>
+        <w:t xml:space="preserve">objective is to maximize profit, to how many people should you email the solicitation? </w:t>
+      </w:r>
+    </w:p>
+    <w:p>
+      <w:pPr>
+        <w:shd w:val="clear" w:color="auto" w:fill="FFFFFF"/>
+        <w:autoSpaceDE w:val="0"/>
+        <w:autoSpaceDN w:val="0"/>
+        <w:adjustRightInd w:val="0"/>
+        <w:spacing w:before="100" w:beforeAutospacing="1" w:after="120" w:line="240" w:lineRule="auto"/>
+        <w:ind w:left="720"/>
+        <w:rPr>
+          <w:rStyle w:val="fontstyle01"/>
+          <w:rFonts w:asciiTheme="minorHAnsi" w:hAnsiTheme="minorHAnsi" w:cstheme="minorHAnsi"/>
+          <w:b w:val="0"/>
+          <w:color w:val="000000" w:themeColor="text1"/>
+          <w:sz w:val="22"/>
+          <w:szCs w:val="22"/>
+        </w:rPr>
+      </w:pPr>
+      <w:r>
+        <w:rPr>
+          <w:rStyle w:val="fontstyle01"/>
+          <w:rFonts w:asciiTheme="minorHAnsi" w:hAnsiTheme="minorHAnsi" w:cstheme="minorHAnsi"/>
+          <w:b w:val="0"/>
+          <w:color w:val="000000" w:themeColor="text1"/>
+          <w:sz w:val="22"/>
+          <w:szCs w:val="22"/>
+        </w:rPr>
+        <w:t>What will be your</w:t>
+      </w:r>
+      <w:r>
+        <w:rPr>
+          <w:rStyle w:val="fontstyle01"/>
+          <w:rFonts w:asciiTheme="minorHAnsi" w:hAnsiTheme="minorHAnsi" w:cstheme="minorHAnsi"/>
+          <w:b w:val="0"/>
+          <w:color w:val="000000" w:themeColor="text1"/>
+          <w:sz w:val="22"/>
+          <w:szCs w:val="22"/>
+        </w:rPr>
+        <w:t xml:space="preserve"> </w:t>
+      </w:r>
+      <w:r>
+        <w:rPr>
+          <w:rStyle w:val="fontstyle01"/>
+          <w:rFonts w:asciiTheme="minorHAnsi" w:hAnsiTheme="minorHAnsi" w:cstheme="minorHAnsi"/>
+          <w:b w:val="0"/>
+          <w:color w:val="000000" w:themeColor="text1"/>
+          <w:sz w:val="22"/>
+          <w:szCs w:val="22"/>
+        </w:rPr>
+        <w:t xml:space="preserve">profit? </w:t>
+      </w:r>
+    </w:p>
+    <w:p>
+      <w:pPr>
+        <w:shd w:val="clear" w:color="auto" w:fill="FFFFFF"/>
+        <w:autoSpaceDE w:val="0"/>
+        <w:autoSpaceDN w:val="0"/>
+        <w:adjustRightInd w:val="0"/>
+        <w:spacing w:before="100" w:beforeAutospacing="1" w:after="120" w:line="240" w:lineRule="auto"/>
+        <w:ind w:left="720"/>
+        <w:rPr>
+          <w:rFonts w:eastAsia="Times New Roman" w:cstheme="minorHAnsi"/>
+          <w:b/>
+          <w:color w:val="000000" w:themeColor="text1"/>
+        </w:rPr>
+      </w:pPr>
+      <w:r>
+        <w:rPr>
+          <w:rStyle w:val="fontstyle21"/>
+          <w:rFonts w:asciiTheme="minorHAnsi" w:hAnsiTheme="minorHAnsi" w:cstheme="minorHAnsi"/>
+          <w:b/>
+          <w:color w:val="000000" w:themeColor="text1"/>
+          <w:sz w:val="22"/>
+          <w:szCs w:val="22"/>
+        </w:rPr>
+        <w:t xml:space="preserve">Bonus Question: </w:t>
+      </w:r>
+      <w:r>
+        <w:rPr>
+          <w:rStyle w:val="fontstyle01"/>
+          <w:rFonts w:asciiTheme="minorHAnsi" w:hAnsiTheme="minorHAnsi" w:cstheme="minorHAnsi"/>
+          <w:b w:val="0"/>
+          <w:color w:val="000000" w:themeColor="text1"/>
+          <w:sz w:val="22"/>
+          <w:szCs w:val="22"/>
+        </w:rPr>
+        <w:t>If you followed the model’s recommendation, how many renters in the</w:t>
+      </w:r>
+      <w:r>
+        <w:rPr>
+          <w:rFonts w:cstheme="minorHAnsi"/>
+          <w:b/>
+          <w:color w:val="000000" w:themeColor="text1"/>
+        </w:rPr>
+        <w:br/>
+      </w:r>
+      <w:r>
+        <w:rPr>
+          <w:rStyle w:val="fontstyle01"/>
+          <w:rFonts w:asciiTheme="minorHAnsi" w:hAnsiTheme="minorHAnsi" w:cstheme="minorHAnsi"/>
+          <w:b w:val="0"/>
+          <w:color w:val="000000" w:themeColor="text1"/>
+          <w:sz w:val="22"/>
+          <w:szCs w:val="22"/>
+        </w:rPr>
+        <w:t>population (i.e., 30,000 people) will receive your email solicitation?</w:t>
+      </w:r>
     </w:p>
     <w:sectPr>
       <w:pgSz w:w="12240" w:h="15840"/>
@@ -326,7 +2535,7 @@
 </file>
 
 <file path=word/numbering.xml><?xml version="1.0" encoding="utf-8"?>
-<w:numbering xmlns:wpc="http://schemas.microsoft.com/office/word/2010/wordprocessingCanvas" xmlns:cx="http://schemas.microsoft.com/office/drawing/2014/chartex" xmlns:cx1="http://schemas.microsoft.com/office/drawing/2015/9/8/chartex" xmlns:cx2="http://schemas.microsoft.com/office/drawing/2015/10/21/chartex" xmlns:cx3="http://schemas.microsoft.com/office/drawing/2016/5/9/chartex" xmlns:cx4="http://schemas.microsoft.com/office/drawing/2016/5/10/chartex" xmlns:cx5="http://schemas.microsoft.com/office/drawing/2016/5/11/chartex" xmlns:cx6="http://schemas.microsoft.com/office/drawing/2016/5/12/chartex" xmlns:cx7="http://schemas.microsoft.com/office/drawing/2016/5/13/chartex" xmlns:cx8="http://schemas.microsoft.com/office/drawing/2016/5/14/chartex" xmlns:mc="http://schemas.openxmlformats.org/markup-compatibility/2006" xmlns:aink="http://schemas.microsoft.com/office/drawing/2016/ink" xmlns:am3d="http://schemas.microsoft.com/office/drawing/2017/model3d" xmlns:o="urn:schemas-microsoft-com:office:office" xmlns:r="http://schemas.openxmlformats.org/officeDocument/2006/relationships" xmlns:m="http://schemas.openxmlformats.org/officeDocument/2006/math" xmlns:v="urn:schemas-microsoft-com:vml" xmlns:wp14="http://schemas.microsoft.com/office/word/2010/wordprocessingDrawing" xmlns:wp="http://schemas.openxmlformats.org/drawingml/2006/wordprocessingDrawing" xmlns:w10="urn:schemas-microsoft-com:office:word" xmlns:w="http://schemas.openxmlformats.org/wordprocessingml/2006/main" xmlns:w14="http://schemas.microsoft.com/office/word/2010/wordml" xmlns:w15="http://schemas.microsoft.com/office/word/2012/wordml" xmlns:w16cid="http://schemas.microsoft.com/office/word/2016/wordml/cid" xmlns:w16se="http://schemas.microsoft.com/office/word/2015/wordml/symex" xmlns:wpg="http://schemas.microsoft.com/office/word/2010/wordprocessingGroup" xmlns:wpi="http://schemas.microsoft.com/office/word/2010/wordprocessingInk" xmlns:wne="http://schemas.microsoft.com/office/word/2006/wordml" xmlns:wps="http://schemas.microsoft.com/office/word/2010/wordprocessingShape" mc:Ignorable="w14 w15 w16se w16cid wp14">
+<w:numbering xmlns:wpc="http://schemas.microsoft.com/office/word/2010/wordprocessingCanvas" xmlns:cx="http://schemas.microsoft.com/office/drawing/2014/chartex" xmlns:mc="http://schemas.openxmlformats.org/markup-compatibility/2006" xmlns:o="urn:schemas-microsoft-com:office:office" xmlns:r="http://schemas.openxmlformats.org/officeDocument/2006/relationships" xmlns:m="http://schemas.openxmlformats.org/officeDocument/2006/math" xmlns:v="urn:schemas-microsoft-com:vml" xmlns:wp14="http://schemas.microsoft.com/office/word/2010/wordprocessingDrawing" xmlns:wp="http://schemas.openxmlformats.org/drawingml/2006/wordprocessingDrawing" xmlns:w10="urn:schemas-microsoft-com:office:word" xmlns:w="http://schemas.openxmlformats.org/wordprocessingml/2006/main" xmlns:w14="http://schemas.microsoft.com/office/word/2010/wordml" xmlns:w15="http://schemas.microsoft.com/office/word/2012/wordml" xmlns:w16se="http://schemas.microsoft.com/office/word/2015/wordml/symex" xmlns:wpg="http://schemas.microsoft.com/office/word/2010/wordprocessingGroup" xmlns:wpi="http://schemas.microsoft.com/office/word/2010/wordprocessingInk" xmlns:wne="http://schemas.microsoft.com/office/word/2006/wordml" xmlns:wps="http://schemas.microsoft.com/office/word/2010/wordprocessingShape" mc:Ignorable="w14 w15 w16se wp14">
   <w:abstractNum w:abstractNumId="0" w15:restartNumberingAfterBreak="0">
     <w:nsid w:val="081D6258"/>
     <w:multiLevelType w:val="multilevel"/>
@@ -759,7 +2968,7 @@
   <w:abstractNum w:abstractNumId="4" w15:restartNumberingAfterBreak="0">
     <w:nsid w:val="48C20DDA"/>
     <w:multiLevelType w:val="hybridMultilevel"/>
-    <w:tmpl w:val="C28855F2"/>
+    <w:tmpl w:val="EB40AE88"/>
     <w:lvl w:ilvl="0" w:tplc="45C89604">
       <w:start w:val="4"/>
       <w:numFmt w:val="decimal"/>
@@ -772,7 +2981,7 @@
         <w:rFonts w:hint="default"/>
       </w:rPr>
     </w:lvl>
-    <w:lvl w:ilvl="1" w:tplc="04090019">
+    <w:lvl w:ilvl="1" w:tplc="2C96ED00">
       <w:start w:val="1"/>
       <w:numFmt w:val="lowerLetter"/>
       <w:lvlText w:val="%2."/>
@@ -780,14 +2989,17 @@
       <w:pPr>
         <w:ind w:left="1440" w:hanging="360"/>
       </w:pPr>
-    </w:lvl>
-    <w:lvl w:ilvl="2" w:tplc="0409001B" w:tentative="1">
+      <w:rPr>
+        <w:color w:val="000000" w:themeColor="text1"/>
+      </w:rPr>
+    </w:lvl>
+    <w:lvl w:ilvl="2" w:tplc="0409001B">
       <w:start w:val="1"/>
       <w:numFmt w:val="lowerRoman"/>
       <w:lvlText w:val="%3."/>
       <w:lvlJc w:val="right"/>
       <w:pPr>
-        <w:ind w:left="2160" w:hanging="180"/>
+        <w:ind w:left="3150" w:hanging="180"/>
       </w:pPr>
     </w:lvl>
     <w:lvl w:ilvl="3" w:tplc="0409000F" w:tentative="1">
@@ -846,6 +3058,95 @@
     </w:lvl>
   </w:abstractNum>
   <w:abstractNum w:abstractNumId="5" w15:restartNumberingAfterBreak="0">
+    <w:nsid w:val="4BFA79A9"/>
+    <w:multiLevelType w:val="hybridMultilevel"/>
+    <w:tmpl w:val="8AECFC7E"/>
+    <w:lvl w:ilvl="0" w:tplc="A7F87630">
+      <w:start w:val="8"/>
+      <w:numFmt w:val="decimal"/>
+      <w:lvlText w:val="%1."/>
+      <w:lvlJc w:val="left"/>
+      <w:pPr>
+        <w:ind w:left="720" w:hanging="360"/>
+      </w:pPr>
+      <w:rPr>
+        <w:rFonts w:hint="default"/>
+      </w:rPr>
+    </w:lvl>
+    <w:lvl w:ilvl="1" w:tplc="04090019">
+      <w:start w:val="1"/>
+      <w:numFmt w:val="lowerLetter"/>
+      <w:lvlText w:val="%2."/>
+      <w:lvlJc w:val="left"/>
+      <w:pPr>
+        <w:ind w:left="1440" w:hanging="360"/>
+      </w:pPr>
+    </w:lvl>
+    <w:lvl w:ilvl="2" w:tplc="0409001B" w:tentative="1">
+      <w:start w:val="1"/>
+      <w:numFmt w:val="lowerRoman"/>
+      <w:lvlText w:val="%3."/>
+      <w:lvlJc w:val="right"/>
+      <w:pPr>
+        <w:ind w:left="2160" w:hanging="180"/>
+      </w:pPr>
+    </w:lvl>
+    <w:lvl w:ilvl="3" w:tplc="0409000F" w:tentative="1">
+      <w:start w:val="1"/>
+      <w:numFmt w:val="decimal"/>
+      <w:lvlText w:val="%4."/>
+      <w:lvlJc w:val="left"/>
+      <w:pPr>
+        <w:ind w:left="2880" w:hanging="360"/>
+      </w:pPr>
+    </w:lvl>
+    <w:lvl w:ilvl="4" w:tplc="04090019" w:tentative="1">
+      <w:start w:val="1"/>
+      <w:numFmt w:val="lowerLetter"/>
+      <w:lvlText w:val="%5."/>
+      <w:lvlJc w:val="left"/>
+      <w:pPr>
+        <w:ind w:left="3600" w:hanging="360"/>
+      </w:pPr>
+    </w:lvl>
+    <w:lvl w:ilvl="5" w:tplc="0409001B" w:tentative="1">
+      <w:start w:val="1"/>
+      <w:numFmt w:val="lowerRoman"/>
+      <w:lvlText w:val="%6."/>
+      <w:lvlJc w:val="right"/>
+      <w:pPr>
+        <w:ind w:left="4320" w:hanging="180"/>
+      </w:pPr>
+    </w:lvl>
+    <w:lvl w:ilvl="6" w:tplc="0409000F" w:tentative="1">
+      <w:start w:val="1"/>
+      <w:numFmt w:val="decimal"/>
+      <w:lvlText w:val="%7."/>
+      <w:lvlJc w:val="left"/>
+      <w:pPr>
+        <w:ind w:left="5040" w:hanging="360"/>
+      </w:pPr>
+    </w:lvl>
+    <w:lvl w:ilvl="7" w:tplc="04090019" w:tentative="1">
+      <w:start w:val="1"/>
+      <w:numFmt w:val="lowerLetter"/>
+      <w:lvlText w:val="%8."/>
+      <w:lvlJc w:val="left"/>
+      <w:pPr>
+        <w:ind w:left="5760" w:hanging="360"/>
+      </w:pPr>
+    </w:lvl>
+    <w:lvl w:ilvl="8" w:tplc="0409001B" w:tentative="1">
+      <w:start w:val="1"/>
+      <w:numFmt w:val="lowerRoman"/>
+      <w:lvlText w:val="%9."/>
+      <w:lvlJc w:val="right"/>
+      <w:pPr>
+        <w:ind w:left="6480" w:hanging="180"/>
+      </w:pPr>
+    </w:lvl>
+  </w:abstractNum>
+  <w:abstractNum w:abstractNumId="6" w15:restartNumberingAfterBreak="0">
     <w:nsid w:val="4E0E3F86"/>
     <w:multiLevelType w:val="hybridMultilevel"/>
     <w:tmpl w:val="86E43E58"/>
@@ -934,7 +3235,7 @@
       </w:pPr>
     </w:lvl>
   </w:abstractNum>
-  <w:abstractNum w:abstractNumId="6" w15:restartNumberingAfterBreak="0">
+  <w:abstractNum w:abstractNumId="7" w15:restartNumberingAfterBreak="0">
     <w:nsid w:val="617626CB"/>
     <w:multiLevelType w:val="hybridMultilevel"/>
     <w:tmpl w:val="B18496BE"/>
@@ -1023,7 +3324,7 @@
       </w:pPr>
     </w:lvl>
   </w:abstractNum>
-  <w:abstractNum w:abstractNumId="7" w15:restartNumberingAfterBreak="0">
+  <w:abstractNum w:abstractNumId="8" w15:restartNumberingAfterBreak="0">
     <w:nsid w:val="6AE11416"/>
     <w:multiLevelType w:val="multilevel"/>
     <w:tmpl w:val="88884866"/>
@@ -1136,7 +3437,96 @@
       </w:pPr>
     </w:lvl>
   </w:abstractNum>
-  <w:abstractNum w:abstractNumId="8" w15:restartNumberingAfterBreak="0">
+  <w:abstractNum w:abstractNumId="9" w15:restartNumberingAfterBreak="0">
+    <w:nsid w:val="74F1127F"/>
+    <w:multiLevelType w:val="hybridMultilevel"/>
+    <w:tmpl w:val="C9380932"/>
+    <w:lvl w:ilvl="0" w:tplc="7FAC8F44">
+      <w:start w:val="1"/>
+      <w:numFmt w:val="lowerLetter"/>
+      <w:lvlText w:val="%1)"/>
+      <w:lvlJc w:val="left"/>
+      <w:pPr>
+        <w:ind w:left="1800" w:hanging="360"/>
+      </w:pPr>
+      <w:rPr>
+        <w:rFonts w:hint="default"/>
+      </w:rPr>
+    </w:lvl>
+    <w:lvl w:ilvl="1" w:tplc="04090019" w:tentative="1">
+      <w:start w:val="1"/>
+      <w:numFmt w:val="lowerLetter"/>
+      <w:lvlText w:val="%2."/>
+      <w:lvlJc w:val="left"/>
+      <w:pPr>
+        <w:ind w:left="2520" w:hanging="360"/>
+      </w:pPr>
+    </w:lvl>
+    <w:lvl w:ilvl="2" w:tplc="0409001B" w:tentative="1">
+      <w:start w:val="1"/>
+      <w:numFmt w:val="lowerRoman"/>
+      <w:lvlText w:val="%3."/>
+      <w:lvlJc w:val="right"/>
+      <w:pPr>
+        <w:ind w:left="3240" w:hanging="180"/>
+      </w:pPr>
+    </w:lvl>
+    <w:lvl w:ilvl="3" w:tplc="0409000F" w:tentative="1">
+      <w:start w:val="1"/>
+      <w:numFmt w:val="decimal"/>
+      <w:lvlText w:val="%4."/>
+      <w:lvlJc w:val="left"/>
+      <w:pPr>
+        <w:ind w:left="3960" w:hanging="360"/>
+      </w:pPr>
+    </w:lvl>
+    <w:lvl w:ilvl="4" w:tplc="04090019" w:tentative="1">
+      <w:start w:val="1"/>
+      <w:numFmt w:val="lowerLetter"/>
+      <w:lvlText w:val="%5."/>
+      <w:lvlJc w:val="left"/>
+      <w:pPr>
+        <w:ind w:left="4680" w:hanging="360"/>
+      </w:pPr>
+    </w:lvl>
+    <w:lvl w:ilvl="5" w:tplc="0409001B" w:tentative="1">
+      <w:start w:val="1"/>
+      <w:numFmt w:val="lowerRoman"/>
+      <w:lvlText w:val="%6."/>
+      <w:lvlJc w:val="right"/>
+      <w:pPr>
+        <w:ind w:left="5400" w:hanging="180"/>
+      </w:pPr>
+    </w:lvl>
+    <w:lvl w:ilvl="6" w:tplc="0409000F" w:tentative="1">
+      <w:start w:val="1"/>
+      <w:numFmt w:val="decimal"/>
+      <w:lvlText w:val="%7."/>
+      <w:lvlJc w:val="left"/>
+      <w:pPr>
+        <w:ind w:left="6120" w:hanging="360"/>
+      </w:pPr>
+    </w:lvl>
+    <w:lvl w:ilvl="7" w:tplc="04090019" w:tentative="1">
+      <w:start w:val="1"/>
+      <w:numFmt w:val="lowerLetter"/>
+      <w:lvlText w:val="%8."/>
+      <w:lvlJc w:val="left"/>
+      <w:pPr>
+        <w:ind w:left="6840" w:hanging="360"/>
+      </w:pPr>
+    </w:lvl>
+    <w:lvl w:ilvl="8" w:tplc="0409001B" w:tentative="1">
+      <w:start w:val="1"/>
+      <w:numFmt w:val="lowerRoman"/>
+      <w:lvlText w:val="%9."/>
+      <w:lvlJc w:val="right"/>
+      <w:pPr>
+        <w:ind w:left="7560" w:hanging="180"/>
+      </w:pPr>
+    </w:lvl>
+  </w:abstractNum>
+  <w:abstractNum w:abstractNumId="10" w15:restartNumberingAfterBreak="0">
     <w:nsid w:val="7C4D57BD"/>
     <w:multiLevelType w:val="multilevel"/>
     <w:tmpl w:val="6F1884E8"/>
@@ -1256,19 +3646,19 @@
     <w:abstractNumId w:val="3"/>
   </w:num>
   <w:num w:numId="3">
-    <w:abstractNumId w:val="7"/>
+    <w:abstractNumId w:val="8"/>
   </w:num>
   <w:num w:numId="4">
-    <w:abstractNumId w:val="8"/>
+    <w:abstractNumId w:val="10"/>
   </w:num>
   <w:num w:numId="5">
     <w:abstractNumId w:val="0"/>
   </w:num>
   <w:num w:numId="6">
-    <w:abstractNumId w:val="6"/>
+    <w:abstractNumId w:val="7"/>
   </w:num>
   <w:num w:numId="7">
-    <w:abstractNumId w:val="5"/>
+    <w:abstractNumId w:val="6"/>
   </w:num>
   <w:num w:numId="8">
     <w:abstractNumId w:val="2"/>
@@ -1276,11 +3666,17 @@
   <w:num w:numId="9">
     <w:abstractNumId w:val="4"/>
   </w:num>
+  <w:num w:numId="10">
+    <w:abstractNumId w:val="5"/>
+  </w:num>
+  <w:num w:numId="11">
+    <w:abstractNumId w:val="9"/>
+  </w:num>
 </w:numbering>
 </file>
 
 <file path=word/styles.xml><?xml version="1.0" encoding="utf-8"?>
-<w:styles xmlns:mc="http://schemas.openxmlformats.org/markup-compatibility/2006" xmlns:r="http://schemas.openxmlformats.org/officeDocument/2006/relationships" xmlns:w="http://schemas.openxmlformats.org/wordprocessingml/2006/main" xmlns:w14="http://schemas.microsoft.com/office/word/2010/wordml" xmlns:w15="http://schemas.microsoft.com/office/word/2012/wordml" xmlns:w16cid="http://schemas.microsoft.com/office/word/2016/wordml/cid" xmlns:w16se="http://schemas.microsoft.com/office/word/2015/wordml/symex" mc:Ignorable="w14 w15 w16se w16cid">
+<w:styles xmlns:mc="http://schemas.openxmlformats.org/markup-compatibility/2006" xmlns:r="http://schemas.openxmlformats.org/officeDocument/2006/relationships" xmlns:w="http://schemas.openxmlformats.org/wordprocessingml/2006/main" xmlns:w14="http://schemas.microsoft.com/office/word/2010/wordml" xmlns:w15="http://schemas.microsoft.com/office/word/2012/wordml" xmlns:w16se="http://schemas.microsoft.com/office/word/2015/wordml/symex" mc:Ignorable="w14 w15 w16se">
   <w:docDefaults>
     <w:rPrDefault>
       <w:rPr>
@@ -1296,7 +3692,7 @@
       </w:pPr>
     </w:pPrDefault>
   </w:docDefaults>
-  <w:latentStyles w:defLockedState="0" w:defUIPriority="99" w:defSemiHidden="0" w:defUnhideWhenUsed="0" w:defQFormat="0" w:count="375">
+  <w:latentStyles w:defLockedState="0" w:defUIPriority="99" w:defSemiHidden="0" w:defUnhideWhenUsed="0" w:defQFormat="0" w:count="371">
     <w:lsdException w:name="Normal" w:uiPriority="0" w:qFormat="1"/>
     <w:lsdException w:name="heading 1" w:uiPriority="9" w:qFormat="1"/>
     <w:lsdException w:name="heading 2" w:semiHidden="1" w:uiPriority="9" w:unhideWhenUsed="1" w:qFormat="1"/>
@@ -1668,10 +4064,6 @@
     <w:lsdException w:name="List Table 5 Dark Accent 6" w:uiPriority="50"/>
     <w:lsdException w:name="List Table 6 Colorful Accent 6" w:uiPriority="51"/>
     <w:lsdException w:name="List Table 7 Colorful Accent 6" w:uiPriority="52"/>
-    <w:lsdException w:name="Mention" w:semiHidden="1" w:unhideWhenUsed="1"/>
-    <w:lsdException w:name="Smart Hyperlink" w:semiHidden="1" w:unhideWhenUsed="1"/>
-    <w:lsdException w:name="Hashtag" w:semiHidden="1" w:unhideWhenUsed="1"/>
-    <w:lsdException w:name="Unresolved Mention" w:semiHidden="1" w:unhideWhenUsed="1"/>
   </w:latentStyles>
   <w:style w:type="paragraph" w:default="1" w:styleId="Normal">
     <w:name w:val="Normal"/>
@@ -1724,7 +4116,7 @@
       <w:u w:val="single"/>
     </w:rPr>
   </w:style>
-  <w:style w:type="character" w:styleId="UnresolvedMention">
+  <w:style w:type="character" w:customStyle="1" w:styleId="UnresolvedMention">
     <w:name w:val="Unresolved Mention"/>
     <w:basedOn w:val="DefaultParagraphFont"/>
     <w:uiPriority w:val="99"/>
@@ -1795,6 +4187,104 @@
       <w:ind w:left="720"/>
       <w:contextualSpacing/>
     </w:pPr>
+  </w:style>
+  <w:style w:type="character" w:styleId="CommentReference">
+    <w:name w:val="annotation reference"/>
+    <w:basedOn w:val="DefaultParagraphFont"/>
+    <w:uiPriority w:val="99"/>
+    <w:semiHidden/>
+    <w:unhideWhenUsed/>
+    <w:rsid w:val="002D2CA4"/>
+    <w:rPr>
+      <w:sz w:val="16"/>
+      <w:szCs w:val="16"/>
+    </w:rPr>
+  </w:style>
+  <w:style w:type="paragraph" w:styleId="CommentText">
+    <w:name w:val="annotation text"/>
+    <w:basedOn w:val="Normal"/>
+    <w:link w:val="CommentTextChar"/>
+    <w:uiPriority w:val="99"/>
+    <w:semiHidden/>
+    <w:unhideWhenUsed/>
+    <w:rsid w:val="002D2CA4"/>
+    <w:pPr>
+      <w:spacing w:line="240" w:lineRule="auto"/>
+    </w:pPr>
+    <w:rPr>
+      <w:sz w:val="20"/>
+      <w:szCs w:val="20"/>
+    </w:rPr>
+  </w:style>
+  <w:style w:type="character" w:customStyle="1" w:styleId="CommentTextChar">
+    <w:name w:val="Comment Text Char"/>
+    <w:basedOn w:val="DefaultParagraphFont"/>
+    <w:link w:val="CommentText"/>
+    <w:uiPriority w:val="99"/>
+    <w:semiHidden/>
+    <w:rsid w:val="002D2CA4"/>
+    <w:rPr>
+      <w:sz w:val="20"/>
+      <w:szCs w:val="20"/>
+    </w:rPr>
+  </w:style>
+  <w:style w:type="paragraph" w:styleId="CommentSubject">
+    <w:name w:val="annotation subject"/>
+    <w:basedOn w:val="CommentText"/>
+    <w:next w:val="CommentText"/>
+    <w:link w:val="CommentSubjectChar"/>
+    <w:uiPriority w:val="99"/>
+    <w:semiHidden/>
+    <w:unhideWhenUsed/>
+    <w:rsid w:val="002D2CA4"/>
+    <w:rPr>
+      <w:b/>
+      <w:bCs/>
+    </w:rPr>
+  </w:style>
+  <w:style w:type="character" w:customStyle="1" w:styleId="CommentSubjectChar">
+    <w:name w:val="Comment Subject Char"/>
+    <w:basedOn w:val="CommentTextChar"/>
+    <w:link w:val="CommentSubject"/>
+    <w:uiPriority w:val="99"/>
+    <w:semiHidden/>
+    <w:rsid w:val="002D2CA4"/>
+    <w:rPr>
+      <w:b/>
+      <w:bCs/>
+      <w:sz w:val="20"/>
+      <w:szCs w:val="20"/>
+    </w:rPr>
+  </w:style>
+  <w:style w:type="paragraph" w:styleId="BalloonText">
+    <w:name w:val="Balloon Text"/>
+    <w:basedOn w:val="Normal"/>
+    <w:link w:val="BalloonTextChar"/>
+    <w:uiPriority w:val="99"/>
+    <w:semiHidden/>
+    <w:unhideWhenUsed/>
+    <w:rsid w:val="002D2CA4"/>
+    <w:pPr>
+      <w:spacing w:after="0" w:line="240" w:lineRule="auto"/>
+    </w:pPr>
+    <w:rPr>
+      <w:rFonts w:ascii="Segoe UI" w:hAnsi="Segoe UI" w:cs="Segoe UI"/>
+      <w:sz w:val="18"/>
+      <w:szCs w:val="18"/>
+    </w:rPr>
+  </w:style>
+  <w:style w:type="character" w:customStyle="1" w:styleId="BalloonTextChar">
+    <w:name w:val="Balloon Text Char"/>
+    <w:basedOn w:val="DefaultParagraphFont"/>
+    <w:link w:val="BalloonText"/>
+    <w:uiPriority w:val="99"/>
+    <w:semiHidden/>
+    <w:rsid w:val="002D2CA4"/>
+    <w:rPr>
+      <w:rFonts w:ascii="Segoe UI" w:hAnsi="Segoe UI" w:cs="Segoe UI"/>
+      <w:sz w:val="18"/>
+      <w:szCs w:val="18"/>
+    </w:rPr>
   </w:style>
 </w:styles>
 </file>

</xml_diff>

<commit_message>
Week7 - Session 1 reading assignment submission Week8 - Materials BI Project Part 2
</commit_message>
<xml_diff>
--- a/Assignments/BIProjectPart2/Palumbo-BIProjectPart2-Answers.docx
+++ b/Assignments/BIProjectPart2/Palumbo-BIProjectPart2-Answers.docx
@@ -1,6 +1,6 @@
 
 <file path=word/document.xml><?xml version="1.0" encoding="utf-8"?>
-<w:document xmlns:wpc="http://schemas.microsoft.com/office/word/2010/wordprocessingCanvas" xmlns:cx="http://schemas.microsoft.com/office/drawing/2014/chartex" xmlns:mc="http://schemas.openxmlformats.org/markup-compatibility/2006" xmlns:o="urn:schemas-microsoft-com:office:office" xmlns:r="http://schemas.openxmlformats.org/officeDocument/2006/relationships" xmlns:m="http://schemas.openxmlformats.org/officeDocument/2006/math" xmlns:v="urn:schemas-microsoft-com:vml" xmlns:wp14="http://schemas.microsoft.com/office/word/2010/wordprocessingDrawing" xmlns:wp="http://schemas.openxmlformats.org/drawingml/2006/wordprocessingDrawing" xmlns:w10="urn:schemas-microsoft-com:office:word" xmlns:w="http://schemas.openxmlformats.org/wordprocessingml/2006/main" xmlns:w14="http://schemas.microsoft.com/office/word/2010/wordml" xmlns:w15="http://schemas.microsoft.com/office/word/2012/wordml" xmlns:w16se="http://schemas.microsoft.com/office/word/2015/wordml/symex" xmlns:wpg="http://schemas.microsoft.com/office/word/2010/wordprocessingGroup" xmlns:wpi="http://schemas.microsoft.com/office/word/2010/wordprocessingInk" xmlns:wne="http://schemas.microsoft.com/office/word/2006/wordml" xmlns:wps="http://schemas.microsoft.com/office/word/2010/wordprocessingShape" mc:Ignorable="w14 w15 w16se wp14">
+<w:document xmlns:wpc="http://schemas.microsoft.com/office/word/2010/wordprocessingCanvas" xmlns:cx="http://schemas.microsoft.com/office/drawing/2014/chartex" xmlns:cx1="http://schemas.microsoft.com/office/drawing/2015/9/8/chartex" xmlns:cx2="http://schemas.microsoft.com/office/drawing/2015/10/21/chartex" xmlns:cx3="http://schemas.microsoft.com/office/drawing/2016/5/9/chartex" xmlns:cx4="http://schemas.microsoft.com/office/drawing/2016/5/10/chartex" xmlns:cx5="http://schemas.microsoft.com/office/drawing/2016/5/11/chartex" xmlns:cx6="http://schemas.microsoft.com/office/drawing/2016/5/12/chartex" xmlns:cx7="http://schemas.microsoft.com/office/drawing/2016/5/13/chartex" xmlns:cx8="http://schemas.microsoft.com/office/drawing/2016/5/14/chartex" xmlns:mc="http://schemas.openxmlformats.org/markup-compatibility/2006" xmlns:aink="http://schemas.microsoft.com/office/drawing/2016/ink" xmlns:am3d="http://schemas.microsoft.com/office/drawing/2017/model3d" xmlns:o="urn:schemas-microsoft-com:office:office" xmlns:r="http://schemas.openxmlformats.org/officeDocument/2006/relationships" xmlns:m="http://schemas.openxmlformats.org/officeDocument/2006/math" xmlns:v="urn:schemas-microsoft-com:vml" xmlns:wp14="http://schemas.microsoft.com/office/word/2010/wordprocessingDrawing" xmlns:wp="http://schemas.openxmlformats.org/drawingml/2006/wordprocessingDrawing" xmlns:w10="urn:schemas-microsoft-com:office:word" xmlns:w="http://schemas.openxmlformats.org/wordprocessingml/2006/main" xmlns:w14="http://schemas.microsoft.com/office/word/2010/wordml" xmlns:w15="http://schemas.microsoft.com/office/word/2012/wordml" xmlns:w16cid="http://schemas.microsoft.com/office/word/2016/wordml/cid" xmlns:w16se="http://schemas.microsoft.com/office/word/2015/wordml/symex" xmlns:wpg="http://schemas.microsoft.com/office/word/2010/wordprocessingGroup" xmlns:wpi="http://schemas.microsoft.com/office/word/2010/wordprocessingInk" xmlns:wne="http://schemas.microsoft.com/office/word/2006/wordml" xmlns:wps="http://schemas.microsoft.com/office/word/2010/wordprocessingShape" mc:Ignorable="w14 w15 w16se w16cid wp14">
   <w:body>
     <w:p>
       <w:pPr>
@@ -240,7 +240,7 @@
         <w:autoSpaceDN w:val="0"/>
         <w:adjustRightInd w:val="0"/>
         <w:spacing w:after="0" w:line="240" w:lineRule="auto"/>
-        <w:ind w:left="1987"/>
+        <w:ind w:left="1440"/>
         <w:rPr>
           <w:rFonts w:ascii="Times-Roman" w:hAnsi="Times-Roman" w:cs="Times-Roman"/>
           <w:b/>
@@ -261,8 +261,8 @@
         <w:autoSpaceDE w:val="0"/>
         <w:autoSpaceDN w:val="0"/>
         <w:adjustRightInd w:val="0"/>
-        <w:spacing w:after="120" w:line="240" w:lineRule="auto"/>
-        <w:ind w:left="1987"/>
+        <w:spacing w:after="240" w:line="240" w:lineRule="auto"/>
+        <w:ind w:left="1440"/>
         <w:rPr>
           <w:rFonts w:ascii="Times-Roman" w:hAnsi="Times-Roman" w:cs="Times-Roman"/>
           <w:b/>
@@ -275,7 +275,15 @@
           <w:b/>
           <w:color w:val="0000FF"/>
         </w:rPr>
-        <w:t>Rented: 1125 / 3187 = 35.</w:t>
+        <w:t>Rented</w:t>
+      </w:r>
+      <w:r>
+        <w:rPr>
+          <w:rFonts w:ascii="Times-Roman" w:hAnsi="Times-Roman" w:cs="Times-Roman"/>
+          <w:b/>
+          <w:color w:val="0000FF"/>
+        </w:rPr>
+        <w:t>: 1125 / 3187 = 35.</w:t>
       </w:r>
       <w:r>
         <w:rPr>
@@ -388,6 +396,29 @@
         <w:autoSpaceDE w:val="0"/>
         <w:autoSpaceDN w:val="0"/>
         <w:adjustRightInd w:val="0"/>
+        <w:spacing w:after="240" w:line="240" w:lineRule="auto"/>
+        <w:ind w:left="1440"/>
+        <w:contextualSpacing w:val="0"/>
+        <w:rPr>
+          <w:rFonts w:ascii="Times-Roman" w:hAnsi="Times-Roman" w:cs="Times-Roman"/>
+          <w:color w:val="0070C0"/>
+        </w:rPr>
+      </w:pPr>
+      <w:r>
+        <w:rPr>
+          <w:rFonts w:ascii="Times-Roman" w:hAnsi="Times-Roman" w:cs="Times-Roman"/>
+          <w:b/>
+          <w:color w:val="0000FF"/>
+        </w:rPr>
+        <w:t>I my opinion, Num Children is a good predictor of home ownership.  As shown in the following table, there is a 7x increase in total number of children for those that do own a home versus those that rent.  Based on average, if you have a child then you are highly likely to own a home versus rent one.</w:t>
+      </w:r>
+    </w:p>
+    <w:p>
+      <w:pPr>
+        <w:pStyle w:val="ListParagraph"/>
+        <w:autoSpaceDE w:val="0"/>
+        <w:autoSpaceDN w:val="0"/>
+        <w:adjustRightInd w:val="0"/>
         <w:spacing w:after="120" w:line="240" w:lineRule="auto"/>
         <w:ind w:left="2160"/>
         <w:contextualSpacing w:val="0"/>
@@ -446,7 +477,7 @@
         <w:autoSpaceDE w:val="0"/>
         <w:autoSpaceDN w:val="0"/>
         <w:adjustRightInd w:val="0"/>
-        <w:spacing w:after="0" w:line="240" w:lineRule="auto"/>
+        <w:spacing w:after="120" w:line="240" w:lineRule="auto"/>
         <w:contextualSpacing w:val="0"/>
         <w:rPr>
           <w:rFonts w:ascii="Times-Roman" w:hAnsi="Times-Roman" w:cs="Times-Roman"/>
@@ -472,7 +503,7 @@
         <w:autoSpaceDN w:val="0"/>
         <w:adjustRightInd w:val="0"/>
         <w:spacing w:after="0" w:line="240" w:lineRule="auto"/>
-        <w:ind w:left="2160"/>
+        <w:ind w:left="1440"/>
         <w:contextualSpacing w:val="0"/>
         <w:rPr>
           <w:rFonts w:ascii="Times-Roman" w:hAnsi="Times-Roman" w:cs="Times-Roman"/>
@@ -502,8 +533,8 @@
         <w:autoSpaceDE w:val="0"/>
         <w:autoSpaceDN w:val="0"/>
         <w:adjustRightInd w:val="0"/>
-        <w:spacing w:after="120" w:line="240" w:lineRule="auto"/>
-        <w:ind w:left="2160"/>
+        <w:spacing w:after="240" w:line="240" w:lineRule="auto"/>
+        <w:ind w:left="1440"/>
         <w:contextualSpacing w:val="0"/>
         <w:rPr>
           <w:rFonts w:ascii="Times-Roman" w:hAnsi="Times-Roman" w:cs="Times-Roman"/>
@@ -516,7 +547,15 @@
           <w:b/>
           <w:color w:val="0000FF"/>
         </w:rPr>
-        <w:t>Maximum TVs: 10</w:t>
+        <w:t xml:space="preserve">Maximum </w:t>
+      </w:r>
+      <w:r>
+        <w:rPr>
+          <w:rFonts w:ascii="Times-Roman" w:hAnsi="Times-Roman" w:cs="Times-Roman"/>
+          <w:b/>
+          <w:color w:val="0000FF"/>
+        </w:rPr>
+        <w:t>TVs: 10</w:t>
       </w:r>
     </w:p>
     <w:p>
@@ -678,8 +717,30 @@
           <w:sz w:val="18"/>
           <w:szCs w:val="18"/>
         </w:rPr>
-        <w:t xml:space="preserve"> I removed the customer rows that did NOT have any age specified which would skew the average.  This resulted in a new total of 3177 rows.</w:t>
-      </w:r>
+        <w:t xml:space="preserve"> I removed the customer rows that did NOT have any age specified which would skew the average.  This resulted in a new total of 3177 rows</w:t>
+      </w:r>
+      <w:r>
+        <w:rPr>
+          <w:rFonts w:ascii="Times-Roman" w:hAnsi="Times-Roman" w:cs="Times-Roman"/>
+          <w:b/>
+          <w:color w:val="0000FF"/>
+          <w:sz w:val="18"/>
+          <w:szCs w:val="18"/>
+        </w:rPr>
+        <w:t xml:space="preserve"> which were used to compute the average age</w:t>
+      </w:r>
+      <w:r>
+        <w:rPr>
+          <w:rFonts w:ascii="Times-Roman" w:hAnsi="Times-Roman" w:cs="Times-Roman"/>
+          <w:b/>
+          <w:color w:val="0000FF"/>
+          <w:sz w:val="18"/>
+          <w:szCs w:val="18"/>
+        </w:rPr>
+        <w:t>.</w:t>
+      </w:r>
+      <w:bookmarkStart w:id="0" w:name="_GoBack"/>
+      <w:bookmarkEnd w:id="0"/>
     </w:p>
     <w:p>
       <w:pPr>
@@ -689,7 +750,7 @@
         <w:autoSpaceDN w:val="0"/>
         <w:adjustRightInd w:val="0"/>
         <w:spacing w:before="100" w:beforeAutospacing="1" w:after="120" w:line="240" w:lineRule="auto"/>
-        <w:ind w:left="2160"/>
+        <w:ind w:left="1440"/>
         <w:contextualSpacing w:val="0"/>
         <w:rPr>
           <w:rFonts w:eastAsia="Times New Roman" w:cs="Helvetica"/>
@@ -1052,27 +1113,16 @@
       <w:pPr>
         <w:pStyle w:val="NoSpacing"/>
         <w:spacing w:before="120" w:after="120"/>
-        <w:ind w:left="720"/>
-        <w:rPr>
-          <w:rStyle w:val="fontstyle01"/>
-          <w:rFonts w:asciiTheme="minorHAnsi" w:hAnsiTheme="minorHAnsi" w:cstheme="minorHAnsi"/>
-          <w:b w:val="0"/>
-          <w:color w:val="0000FF"/>
-          <w:sz w:val="22"/>
-          <w:szCs w:val="22"/>
-        </w:rPr>
-      </w:pPr>
-      <w:r>
-        <w:rPr>
-          <w:rStyle w:val="fontstyle01"/>
-          <w:rFonts w:asciiTheme="minorHAnsi" w:hAnsiTheme="minorHAnsi" w:cstheme="minorHAnsi"/>
-          <w:b w:val="0"/>
-          <w:color w:val="000000" w:themeColor="text1"/>
-          <w:sz w:val="22"/>
-          <w:szCs w:val="22"/>
-        </w:rPr>
-        <w:t xml:space="preserve">    </w:t>
-      </w:r>
+        <w:ind w:left="915"/>
+        <w:rPr>
+          <w:rStyle w:val="fontstyle01"/>
+          <w:rFonts w:asciiTheme="minorHAnsi" w:hAnsiTheme="minorHAnsi" w:cstheme="minorHAnsi"/>
+          <w:b w:val="0"/>
+          <w:color w:val="0000FF"/>
+          <w:sz w:val="22"/>
+          <w:szCs w:val="22"/>
+        </w:rPr>
+      </w:pPr>
       <w:r>
         <w:rPr>
           <w:rStyle w:val="fontstyle01"/>
@@ -1108,28 +1158,6 @@
       </w:r>
       <w:r>
         <w:br/>
-      </w:r>
-      <w:r>
-        <w:rPr>
-          <w:rStyle w:val="fontstyle01"/>
-          <w:rFonts w:asciiTheme="minorHAnsi" w:hAnsiTheme="minorHAnsi" w:cstheme="minorHAnsi"/>
-          <w:b w:val="0"/>
-          <w:color w:val="000000" w:themeColor="text1"/>
-          <w:sz w:val="22"/>
-          <w:szCs w:val="22"/>
-        </w:rPr>
-        <w:t xml:space="preserve">   </w:t>
-      </w:r>
-      <w:r>
-        <w:rPr>
-          <w:rStyle w:val="fontstyle01"/>
-          <w:rFonts w:asciiTheme="minorHAnsi" w:hAnsiTheme="minorHAnsi" w:cstheme="minorHAnsi"/>
-          <w:b w:val="0"/>
-          <w:color w:val="000000" w:themeColor="text1"/>
-          <w:sz w:val="22"/>
-          <w:szCs w:val="22"/>
-        </w:rPr>
-        <w:t xml:space="preserve"> </w:t>
       </w:r>
       <w:r>
         <w:rPr>
@@ -1337,18 +1365,7 @@
           <w:sz w:val="22"/>
           <w:szCs w:val="22"/>
         </w:rPr>
-        <w:t xml:space="preserve">    </w:t>
-      </w:r>
-      <w:r>
-        <w:rPr>
-          <w:rStyle w:val="fontstyle01"/>
-          <w:rFonts w:asciiTheme="minorHAnsi" w:hAnsiTheme="minorHAnsi" w:cstheme="minorHAnsi"/>
-          <w:b w:val="0"/>
-          <w:color w:val="000000" w:themeColor="text1"/>
-          <w:sz w:val="22"/>
-          <w:szCs w:val="22"/>
-        </w:rPr>
-        <w:t>Strongest Predictor</w:t>
+        <w:t xml:space="preserve">    Strongest Predictor</w:t>
       </w:r>
       <w:r>
         <w:rPr>
@@ -1600,19 +1617,17 @@
           <w:szCs w:val="22"/>
         </w:rPr>
         <w:tab/>
-        <w:t xml:space="preserve">2391 </w:t>
-      </w:r>
-      <w:r>
-        <w:rPr>
-          <w:rStyle w:val="fontstyle01"/>
-          <w:rFonts w:asciiTheme="minorHAnsi" w:hAnsiTheme="minorHAnsi" w:cstheme="minorHAnsi"/>
-          <w:b w:val="0"/>
-          <w:color w:val="0000FF"/>
-          <w:sz w:val="22"/>
-          <w:szCs w:val="22"/>
-        </w:rPr>
-        <w:tab/>
-        <w:t>(from Root Node=2391 Own=1548 Rent=843)</w:t>
+      </w:r>
+      <w:r>
+        <w:rPr>
+          <w:rStyle w:val="fontstyle01"/>
+          <w:rFonts w:asciiTheme="minorHAnsi" w:hAnsiTheme="minorHAnsi" w:cstheme="minorHAnsi"/>
+          <w:b w:val="0"/>
+          <w:color w:val="0000FF"/>
+          <w:sz w:val="22"/>
+          <w:szCs w:val="22"/>
+        </w:rPr>
+        <w:t>418 + 103 + 96 + 179 = 796</w:t>
       </w:r>
     </w:p>
     <w:p>
@@ -1725,7 +1740,50 @@
           <w:szCs w:val="22"/>
         </w:rPr>
         <w:tab/>
-        <w:t>Total Correct:</w:t>
+      </w:r>
+      <w:r>
+        <w:rPr>
+          <w:rStyle w:val="fontstyle01"/>
+          <w:rFonts w:asciiTheme="minorHAnsi" w:hAnsiTheme="minorHAnsi" w:cstheme="minorHAnsi"/>
+          <w:b w:val="0"/>
+          <w:color w:val="0000FF"/>
+          <w:sz w:val="22"/>
+          <w:szCs w:val="22"/>
+        </w:rPr>
+        <w:t xml:space="preserve"># </w:t>
+      </w:r>
+      <w:r>
+        <w:rPr>
+          <w:rStyle w:val="fontstyle01"/>
+          <w:rFonts w:asciiTheme="minorHAnsi" w:hAnsiTheme="minorHAnsi" w:cstheme="minorHAnsi"/>
+          <w:b w:val="0"/>
+          <w:color w:val="0000FF"/>
+          <w:sz w:val="22"/>
+          <w:szCs w:val="22"/>
+        </w:rPr>
+        <w:t>Correct</w:t>
+      </w:r>
+      <w:r>
+        <w:rPr>
+          <w:rStyle w:val="fontstyle01"/>
+          <w:rFonts w:asciiTheme="minorHAnsi" w:hAnsiTheme="minorHAnsi" w:cstheme="minorHAnsi"/>
+          <w:b w:val="0"/>
+          <w:color w:val="0000FF"/>
+          <w:sz w:val="22"/>
+          <w:szCs w:val="22"/>
+        </w:rPr>
+        <w:t>ly Predicted</w:t>
+      </w:r>
+      <w:r>
+        <w:rPr>
+          <w:rStyle w:val="fontstyle01"/>
+          <w:rFonts w:asciiTheme="minorHAnsi" w:hAnsiTheme="minorHAnsi" w:cstheme="minorHAnsi"/>
+          <w:b w:val="0"/>
+          <w:color w:val="0000FF"/>
+          <w:sz w:val="22"/>
+          <w:szCs w:val="22"/>
+        </w:rPr>
+        <w:t>:</w:t>
       </w:r>
       <w:r>
         <w:rPr>
@@ -1747,7 +1805,17 @@
           <w:sz w:val="22"/>
           <w:szCs w:val="22"/>
         </w:rPr>
-        <w:tab/>
+        <w:t xml:space="preserve">418 + 179 = </w:t>
+      </w:r>
+      <w:r>
+        <w:rPr>
+          <w:rStyle w:val="fontstyle01"/>
+          <w:rFonts w:asciiTheme="minorHAnsi" w:hAnsiTheme="minorHAnsi" w:cstheme="minorHAnsi"/>
+          <w:b w:val="0"/>
+          <w:color w:val="0000FF"/>
+          <w:sz w:val="22"/>
+          <w:szCs w:val="22"/>
+        </w:rPr>
         <w:t xml:space="preserve">597 </w:t>
       </w:r>
     </w:p>
@@ -1759,17 +1827,17 @@
           <w:rStyle w:val="fontstyle01"/>
           <w:rFonts w:asciiTheme="minorHAnsi" w:hAnsiTheme="minorHAnsi" w:cstheme="minorHAnsi"/>
           <w:b w:val="0"/>
-          <w:color w:val="0000FF"/>
-          <w:sz w:val="22"/>
-          <w:szCs w:val="22"/>
-        </w:rPr>
-      </w:pPr>
-      <w:r>
-        <w:rPr>
-          <w:rStyle w:val="fontstyle01"/>
-          <w:rFonts w:asciiTheme="minorHAnsi" w:hAnsiTheme="minorHAnsi" w:cstheme="minorHAnsi"/>
-          <w:b w:val="0"/>
-          <w:color w:val="0000FF"/>
+          <w:color w:val="FF0000"/>
+          <w:sz w:val="22"/>
+          <w:szCs w:val="22"/>
+        </w:rPr>
+      </w:pPr>
+      <w:r>
+        <w:rPr>
+          <w:rStyle w:val="fontstyle01"/>
+          <w:rFonts w:asciiTheme="minorHAnsi" w:hAnsiTheme="minorHAnsi" w:cstheme="minorHAnsi"/>
+          <w:b w:val="0"/>
+          <w:color w:val="FF0000"/>
           <w:sz w:val="22"/>
           <w:szCs w:val="22"/>
         </w:rPr>
@@ -1781,65 +1849,66 @@
           <w:rStyle w:val="fontstyle01"/>
           <w:rFonts w:asciiTheme="minorHAnsi" w:hAnsiTheme="minorHAnsi" w:cstheme="minorHAnsi"/>
           <w:b w:val="0"/>
-          <w:color w:val="0000FF"/>
+          <w:color w:val="FF0000"/>
           <w:sz w:val="22"/>
           <w:szCs w:val="22"/>
         </w:rPr>
         <w:tab/>
-        <w:t>(597 / 2391) = 24.968%</w:t>
-      </w:r>
-      <w:r>
-        <w:rPr>
-          <w:rStyle w:val="fontstyle01"/>
-          <w:rFonts w:asciiTheme="minorHAnsi" w:hAnsiTheme="minorHAnsi" w:cstheme="minorHAnsi"/>
-          <w:b w:val="0"/>
-          <w:color w:val="0000FF"/>
+        <w:t xml:space="preserve">(597 / </w:t>
+      </w:r>
+      <w:r>
+        <w:rPr>
+          <w:rStyle w:val="fontstyle01"/>
+          <w:rFonts w:asciiTheme="minorHAnsi" w:hAnsiTheme="minorHAnsi" w:cstheme="minorHAnsi"/>
+          <w:b w:val="0"/>
+          <w:color w:val="FF0000"/>
+          <w:sz w:val="22"/>
+          <w:szCs w:val="22"/>
+        </w:rPr>
+        <w:t>796</w:t>
+      </w:r>
+      <w:r>
+        <w:rPr>
+          <w:rStyle w:val="fontstyle01"/>
+          <w:rFonts w:asciiTheme="minorHAnsi" w:hAnsiTheme="minorHAnsi" w:cstheme="minorHAnsi"/>
+          <w:b w:val="0"/>
+          <w:color w:val="FF0000"/>
+          <w:sz w:val="22"/>
+          <w:szCs w:val="22"/>
+        </w:rPr>
+        <w:t xml:space="preserve">) = </w:t>
+      </w:r>
+      <w:r>
+        <w:rPr>
+          <w:rStyle w:val="fontstyle01"/>
+          <w:rFonts w:asciiTheme="minorHAnsi" w:hAnsiTheme="minorHAnsi" w:cstheme="minorHAnsi"/>
+          <w:color w:val="FF0000"/>
+          <w:sz w:val="22"/>
+          <w:szCs w:val="22"/>
+        </w:rPr>
+        <w:t>75</w:t>
+      </w:r>
+      <w:r>
+        <w:rPr>
+          <w:rStyle w:val="fontstyle01"/>
+          <w:rFonts w:asciiTheme="minorHAnsi" w:hAnsiTheme="minorHAnsi" w:cstheme="minorHAnsi"/>
+          <w:color w:val="FF0000"/>
+          <w:sz w:val="22"/>
+          <w:szCs w:val="22"/>
+        </w:rPr>
+        <w:t>%</w:t>
+      </w:r>
+      <w:r>
+        <w:rPr>
+          <w:rStyle w:val="fontstyle01"/>
+          <w:rFonts w:asciiTheme="minorHAnsi" w:hAnsiTheme="minorHAnsi" w:cstheme="minorHAnsi"/>
+          <w:b w:val="0"/>
+          <w:color w:val="FF0000"/>
           <w:sz w:val="22"/>
           <w:szCs w:val="22"/>
         </w:rPr>
         <w:t xml:space="preserve">  </w:t>
       </w:r>
-    </w:p>
-    <w:p>
-      <w:pPr>
-        <w:pStyle w:val="NoSpacing"/>
-        <w:ind w:left="720"/>
-        <w:rPr>
-          <w:rStyle w:val="fontstyle01"/>
-          <w:rFonts w:asciiTheme="minorHAnsi" w:hAnsiTheme="minorHAnsi" w:cstheme="minorHAnsi"/>
-          <w:b w:val="0"/>
-          <w:color w:val="0000FF"/>
-          <w:sz w:val="22"/>
-          <w:szCs w:val="22"/>
-        </w:rPr>
-      </w:pPr>
-    </w:p>
-    <w:p>
-      <w:pPr>
-        <w:pStyle w:val="NoSpacing"/>
-        <w:ind w:left="720"/>
-        <w:rPr>
-          <w:rStyle w:val="fontstyle01"/>
-          <w:rFonts w:asciiTheme="minorHAnsi" w:hAnsiTheme="minorHAnsi" w:cstheme="minorHAnsi"/>
-          <w:b w:val="0"/>
-          <w:color w:val="FF0000"/>
-          <w:sz w:val="22"/>
-          <w:szCs w:val="22"/>
-        </w:rPr>
-      </w:pPr>
-      <w:r>
-        <w:rPr>
-          <w:rStyle w:val="fontstyle01"/>
-          <w:rFonts w:asciiTheme="minorHAnsi" w:hAnsiTheme="minorHAnsi" w:cstheme="minorHAnsi"/>
-          <w:b w:val="0"/>
-          <w:color w:val="FF0000"/>
-          <w:sz w:val="22"/>
-          <w:szCs w:val="22"/>
-        </w:rPr>
-        <w:t>XRLP:  597 / 796 = 75%  [this is using the total of all matrix values in the table]</w:t>
-      </w:r>
-      <w:bookmarkStart w:id="0" w:name="_GoBack"/>
-      <w:bookmarkEnd w:id="0"/>
     </w:p>
     <w:p>
       <w:pPr>
@@ -1879,6 +1948,90 @@
           <w:szCs w:val="22"/>
         </w:rPr>
         <w:t xml:space="preserve"> the overall population.</w:t>
+      </w:r>
+    </w:p>
+    <w:p>
+      <w:pPr>
+        <w:shd w:val="clear" w:color="auto" w:fill="FFFFFF"/>
+        <w:autoSpaceDE w:val="0"/>
+        <w:autoSpaceDN w:val="0"/>
+        <w:adjustRightInd w:val="0"/>
+        <w:spacing w:before="100" w:beforeAutospacing="1" w:after="120" w:line="240" w:lineRule="auto"/>
+        <w:ind w:left="720"/>
+        <w:rPr>
+          <w:rStyle w:val="fontstyle01"/>
+          <w:rFonts w:asciiTheme="minorHAnsi" w:hAnsiTheme="minorHAnsi" w:cstheme="minorHAnsi"/>
+          <w:b w:val="0"/>
+          <w:color w:val="FF0000"/>
+          <w:sz w:val="22"/>
+          <w:szCs w:val="22"/>
+        </w:rPr>
+      </w:pPr>
+      <w:r>
+        <w:rPr>
+          <w:rStyle w:val="fontstyle01"/>
+          <w:rFonts w:asciiTheme="minorHAnsi" w:hAnsiTheme="minorHAnsi" w:cstheme="minorHAnsi"/>
+          <w:b w:val="0"/>
+          <w:color w:val="FF0000"/>
+          <w:sz w:val="22"/>
+          <w:szCs w:val="22"/>
+        </w:rPr>
+        <w:t>NOTE:  I could not get the slide bar to drag back and forth on the plot line to easily select what I believe</w:t>
+      </w:r>
+      <w:r>
+        <w:rPr>
+          <w:rStyle w:val="fontstyle01"/>
+          <w:rFonts w:asciiTheme="minorHAnsi" w:hAnsiTheme="minorHAnsi" w:cstheme="minorHAnsi"/>
+          <w:b w:val="0"/>
+          <w:color w:val="FF0000"/>
+          <w:sz w:val="22"/>
+          <w:szCs w:val="22"/>
+        </w:rPr>
+        <w:t>d</w:t>
+      </w:r>
+      <w:r>
+        <w:rPr>
+          <w:rStyle w:val="fontstyle01"/>
+          <w:rFonts w:asciiTheme="minorHAnsi" w:hAnsiTheme="minorHAnsi" w:cstheme="minorHAnsi"/>
+          <w:b w:val="0"/>
+          <w:color w:val="FF0000"/>
+          <w:sz w:val="22"/>
+          <w:szCs w:val="22"/>
+        </w:rPr>
+        <w:t xml:space="preserve"> </w:t>
+      </w:r>
+      <w:r>
+        <w:rPr>
+          <w:rStyle w:val="fontstyle01"/>
+          <w:rFonts w:asciiTheme="minorHAnsi" w:hAnsiTheme="minorHAnsi" w:cstheme="minorHAnsi"/>
+          <w:b w:val="0"/>
+          <w:color w:val="FF0000"/>
+          <w:sz w:val="22"/>
+          <w:szCs w:val="22"/>
+        </w:rPr>
+        <w:t>to be the 30% mark</w:t>
+      </w:r>
+      <w:r>
+        <w:rPr>
+          <w:rStyle w:val="fontstyle01"/>
+          <w:rFonts w:asciiTheme="minorHAnsi" w:hAnsiTheme="minorHAnsi" w:cstheme="minorHAnsi"/>
+          <w:b w:val="0"/>
+          <w:color w:val="FF0000"/>
+          <w:sz w:val="22"/>
+          <w:szCs w:val="22"/>
+        </w:rPr>
+        <w:t xml:space="preserve">. </w:t>
+      </w:r>
+      <w:r>
+        <w:rPr>
+          <w:rStyle w:val="fontstyle01"/>
+          <w:rFonts w:asciiTheme="minorHAnsi" w:hAnsiTheme="minorHAnsi" w:cstheme="minorHAnsi"/>
+          <w:b w:val="0"/>
+          <w:color w:val="FF0000"/>
+          <w:sz w:val="22"/>
+          <w:szCs w:val="22"/>
+        </w:rPr>
+        <w:t xml:space="preserve"> These are the values I think equate to 30%.</w:t>
       </w:r>
     </w:p>
     <w:p>
@@ -2083,47 +2236,43 @@
       </w:pPr>
       <w:r>
         <w:rPr>
-          <w:rStyle w:val="fontstyle01"/>
-          <w:rFonts w:asciiTheme="minorHAnsi" w:hAnsiTheme="minorHAnsi" w:cstheme="minorHAnsi"/>
-          <w:b w:val="0"/>
-          <w:color w:val="000000" w:themeColor="text1"/>
-          <w:sz w:val="22"/>
-          <w:szCs w:val="22"/>
-        </w:rPr>
-        <w:t>g) Set the Predict Value in the Input Selection Tab (within the Mining Accuracy Tab) to “Own”. At 65% of</w:t>
-      </w:r>
-      <w:r>
-        <w:rPr>
-          <w:rStyle w:val="fontstyle01"/>
-          <w:rFonts w:asciiTheme="minorHAnsi" w:hAnsiTheme="minorHAnsi" w:cstheme="minorHAnsi"/>
-          <w:b w:val="0"/>
-          <w:color w:val="000000" w:themeColor="text1"/>
-          <w:sz w:val="22"/>
-          <w:szCs w:val="22"/>
-        </w:rPr>
-        <w:t xml:space="preserve"> </w:t>
-      </w:r>
-      <w:r>
-        <w:rPr>
-          <w:rStyle w:val="fontstyle01"/>
-          <w:rFonts w:asciiTheme="minorHAnsi" w:hAnsiTheme="minorHAnsi" w:cstheme="minorHAnsi"/>
-          <w:b w:val="0"/>
-          <w:color w:val="000000" w:themeColor="text1"/>
-          <w:sz w:val="22"/>
-          <w:szCs w:val="22"/>
-        </w:rPr>
-        <w:t>the</w:t>
-      </w:r>
-      <w:r>
-        <w:rPr>
-          <w:rStyle w:val="fontstyle01"/>
-          <w:rFonts w:asciiTheme="minorHAnsi" w:hAnsiTheme="minorHAnsi" w:cstheme="minorHAnsi"/>
-          <w:b w:val="0"/>
-          <w:color w:val="000000" w:themeColor="text1"/>
-          <w:sz w:val="22"/>
-          <w:szCs w:val="22"/>
-        </w:rPr>
-        <w:t xml:space="preserve"> overall population.</w:t>
+          <w:noProof/>
+        </w:rPr>
+        <w:drawing>
+          <wp:inline distT="0" distB="0" distL="0" distR="0" wp14:anchorId="097229AD" wp14:editId="7A34458C">
+            <wp:extent cx="4948238" cy="2783384"/>
+            <wp:effectExtent l="0" t="0" r="5080" b="0"/>
+            <wp:docPr id="11" name="Picture 11"/>
+            <wp:cNvGraphicFramePr>
+              <a:graphicFrameLocks xmlns:a="http://schemas.openxmlformats.org/drawingml/2006/main" noChangeAspect="1"/>
+            </wp:cNvGraphicFramePr>
+            <a:graphic xmlns:a="http://schemas.openxmlformats.org/drawingml/2006/main">
+              <a:graphicData uri="http://schemas.openxmlformats.org/drawingml/2006/picture">
+                <pic:pic xmlns:pic="http://schemas.openxmlformats.org/drawingml/2006/picture">
+                  <pic:nvPicPr>
+                    <pic:cNvPr id="1" name=""/>
+                    <pic:cNvPicPr/>
+                  </pic:nvPicPr>
+                  <pic:blipFill>
+                    <a:blip r:embed="rId12"/>
+                    <a:stretch>
+                      <a:fillRect/>
+                    </a:stretch>
+                  </pic:blipFill>
+                  <pic:spPr>
+                    <a:xfrm>
+                      <a:off x="0" y="0"/>
+                      <a:ext cx="4959306" cy="2789610"/>
+                    </a:xfrm>
+                    <a:prstGeom prst="rect">
+                      <a:avLst/>
+                    </a:prstGeom>
+                  </pic:spPr>
+                </pic:pic>
+              </a:graphicData>
+            </a:graphic>
+          </wp:inline>
+        </w:drawing>
       </w:r>
     </w:p>
     <w:p>
@@ -2152,54 +2301,8 @@
           <w:sz w:val="22"/>
           <w:szCs w:val="22"/>
         </w:rPr>
-        <w:t>W</w:t>
-      </w:r>
-      <w:r>
-        <w:rPr>
-          <w:rStyle w:val="fontstyle01"/>
-          <w:rFonts w:asciiTheme="minorHAnsi" w:hAnsiTheme="minorHAnsi" w:cstheme="minorHAnsi"/>
-          <w:b w:val="0"/>
-          <w:color w:val="000000" w:themeColor="text1"/>
-          <w:sz w:val="22"/>
-          <w:szCs w:val="22"/>
-        </w:rPr>
-        <w:t>hat percentage of the target popul</w:t>
-      </w:r>
-      <w:r>
-        <w:rPr>
-          <w:rStyle w:val="fontstyle01"/>
-          <w:rFonts w:asciiTheme="minorHAnsi" w:hAnsiTheme="minorHAnsi" w:cstheme="minorHAnsi"/>
-          <w:b w:val="0"/>
-          <w:color w:val="000000" w:themeColor="text1"/>
-          <w:sz w:val="22"/>
-          <w:szCs w:val="22"/>
-        </w:rPr>
-        <w:t>ation is correctly predicted by:</w:t>
-      </w:r>
-    </w:p>
-    <w:p>
-      <w:pPr>
-        <w:pStyle w:val="NoSpacing"/>
-        <w:ind w:left="1440"/>
-        <w:rPr>
-          <w:rStyle w:val="fontstyle01"/>
-          <w:rFonts w:asciiTheme="minorHAnsi" w:hAnsiTheme="minorHAnsi" w:cstheme="minorHAnsi"/>
-          <w:b w:val="0"/>
-          <w:color w:val="0000FF"/>
-          <w:sz w:val="22"/>
-          <w:szCs w:val="22"/>
-        </w:rPr>
-      </w:pPr>
-      <w:r>
-        <w:rPr>
-          <w:rStyle w:val="fontstyle01"/>
-          <w:rFonts w:asciiTheme="minorHAnsi" w:hAnsiTheme="minorHAnsi" w:cstheme="minorHAnsi"/>
-          <w:b w:val="0"/>
-          <w:color w:val="000000" w:themeColor="text1"/>
-          <w:sz w:val="22"/>
-          <w:szCs w:val="22"/>
-        </w:rPr>
-        <w:t>a) the ideal</w:t>
+        <w:lastRenderedPageBreak/>
+        <w:t>g) Set the Predict Value in the Input Selection Tab (within the Mining Accuracy Tab) to “Own”. At 65% of</w:t>
       </w:r>
       <w:r>
         <w:rPr>
@@ -2221,87 +2324,18 @@
           <w:sz w:val="22"/>
           <w:szCs w:val="22"/>
         </w:rPr>
-        <w:t>model</w:t>
-      </w:r>
-      <w:r>
-        <w:rPr>
-          <w:rStyle w:val="fontstyle01"/>
-          <w:rFonts w:asciiTheme="minorHAnsi" w:hAnsiTheme="minorHAnsi" w:cstheme="minorHAnsi"/>
-          <w:b w:val="0"/>
-          <w:color w:val="000000" w:themeColor="text1"/>
-          <w:sz w:val="22"/>
-          <w:szCs w:val="22"/>
-        </w:rPr>
-        <w:t>?</w:t>
-      </w:r>
-      <w:r>
-        <w:rPr>
-          <w:rStyle w:val="fontstyle01"/>
-          <w:rFonts w:asciiTheme="minorHAnsi" w:hAnsiTheme="minorHAnsi" w:cstheme="minorHAnsi"/>
-          <w:b w:val="0"/>
-          <w:color w:val="000000" w:themeColor="text1"/>
-          <w:sz w:val="22"/>
-          <w:szCs w:val="22"/>
-        </w:rPr>
-        <w:t xml:space="preserve"> </w:t>
-      </w:r>
-      <w:r>
-        <w:rPr>
-          <w:rStyle w:val="fontstyle01"/>
-          <w:rFonts w:asciiTheme="minorHAnsi" w:hAnsiTheme="minorHAnsi" w:cstheme="minorHAnsi"/>
-          <w:b w:val="0"/>
-          <w:color w:val="0000FF"/>
-          <w:sz w:val="22"/>
-          <w:szCs w:val="22"/>
-        </w:rPr>
-        <w:t>100%</w:t>
-      </w:r>
-    </w:p>
-    <w:p>
-      <w:pPr>
-        <w:pStyle w:val="NoSpacing"/>
-        <w:ind w:left="1440"/>
-        <w:rPr>
-          <w:rStyle w:val="fontstyle01"/>
-          <w:rFonts w:asciiTheme="minorHAnsi" w:hAnsiTheme="minorHAnsi" w:cstheme="minorHAnsi"/>
-          <w:b w:val="0"/>
-          <w:color w:val="000000" w:themeColor="text1"/>
-          <w:sz w:val="22"/>
-          <w:szCs w:val="22"/>
-        </w:rPr>
-      </w:pPr>
-      <w:r>
-        <w:rPr>
-          <w:rStyle w:val="fontstyle01"/>
-          <w:rFonts w:asciiTheme="minorHAnsi" w:hAnsiTheme="minorHAnsi" w:cstheme="minorHAnsi"/>
-          <w:b w:val="0"/>
-          <w:color w:val="000000" w:themeColor="text1"/>
-          <w:sz w:val="22"/>
-          <w:szCs w:val="22"/>
-        </w:rPr>
-        <w:t>b) the Decision Tree model?</w:t>
-      </w:r>
-      <w:r>
-        <w:rPr>
-          <w:rStyle w:val="fontstyle01"/>
-          <w:rFonts w:asciiTheme="minorHAnsi" w:hAnsiTheme="minorHAnsi" w:cstheme="minorHAnsi"/>
-          <w:b w:val="0"/>
-          <w:color w:val="000000" w:themeColor="text1"/>
-          <w:sz w:val="22"/>
-          <w:szCs w:val="22"/>
-        </w:rPr>
-        <w:t xml:space="preserve"> </w:t>
-      </w:r>
-      <w:r>
-        <w:rPr>
-          <w:rStyle w:val="fontstyle01"/>
-          <w:rFonts w:asciiTheme="minorHAnsi" w:hAnsiTheme="minorHAnsi" w:cstheme="minorHAnsi"/>
-          <w:b w:val="0"/>
-          <w:color w:val="0000FF"/>
-          <w:sz w:val="22"/>
-          <w:szCs w:val="22"/>
-        </w:rPr>
-        <w:t>81.128%</w:t>
+        <w:t>the</w:t>
+      </w:r>
+      <w:r>
+        <w:rPr>
+          <w:rStyle w:val="fontstyle01"/>
+          <w:rFonts w:asciiTheme="minorHAnsi" w:hAnsiTheme="minorHAnsi" w:cstheme="minorHAnsi"/>
+          <w:b w:val="0"/>
+          <w:color w:val="000000" w:themeColor="text1"/>
+          <w:sz w:val="22"/>
+          <w:szCs w:val="22"/>
+        </w:rPr>
+        <w:t xml:space="preserve"> overall population.</w:t>
       </w:r>
     </w:p>
     <w:p>
@@ -2316,54 +2350,65 @@
           <w:rStyle w:val="fontstyle01"/>
           <w:rFonts w:asciiTheme="minorHAnsi" w:hAnsiTheme="minorHAnsi" w:cstheme="minorHAnsi"/>
           <w:b w:val="0"/>
-          <w:color w:val="000000" w:themeColor="text1"/>
-          <w:sz w:val="22"/>
-          <w:szCs w:val="22"/>
-        </w:rPr>
-      </w:pPr>
-      <w:r>
-        <w:rPr>
-          <w:rStyle w:val="fontstyle01"/>
-          <w:rFonts w:asciiTheme="minorHAnsi" w:hAnsiTheme="minorHAnsi" w:cstheme="minorHAnsi"/>
-          <w:b w:val="0"/>
-          <w:color w:val="000000" w:themeColor="text1"/>
-          <w:sz w:val="22"/>
-          <w:szCs w:val="22"/>
-        </w:rPr>
-        <w:t xml:space="preserve">h) </w:t>
-      </w:r>
-      <w:r>
-        <w:rPr>
-          <w:rStyle w:val="fontstyle01"/>
-          <w:rFonts w:asciiTheme="minorHAnsi" w:hAnsiTheme="minorHAnsi" w:cstheme="minorHAnsi"/>
-          <w:b w:val="0"/>
-          <w:color w:val="000000" w:themeColor="text1"/>
-          <w:sz w:val="22"/>
-          <w:szCs w:val="22"/>
-        </w:rPr>
-        <w:t>Ram Realty will pay you $3 for each emailed solicitation that reaches a renter. Assume there are 30,000</w:t>
-      </w:r>
-      <w:r>
-        <w:rPr>
-          <w:rStyle w:val="fontstyle01"/>
-          <w:rFonts w:asciiTheme="minorHAnsi" w:hAnsiTheme="minorHAnsi" w:cstheme="minorHAnsi"/>
-          <w:b w:val="0"/>
-          <w:color w:val="000000" w:themeColor="text1"/>
-          <w:sz w:val="22"/>
-          <w:szCs w:val="22"/>
-        </w:rPr>
-        <w:t xml:space="preserve"> </w:t>
-      </w:r>
-      <w:r>
-        <w:rPr>
-          <w:rStyle w:val="fontstyle01"/>
-          <w:rFonts w:asciiTheme="minorHAnsi" w:hAnsiTheme="minorHAnsi" w:cstheme="minorHAnsi"/>
-          <w:b w:val="0"/>
-          <w:color w:val="000000" w:themeColor="text1"/>
-          <w:sz w:val="22"/>
-          <w:szCs w:val="22"/>
-        </w:rPr>
-        <w:t xml:space="preserve">people on an email list, the fixed cost for the email campaign is $2,500 and it costs $1 per email. </w:t>
+          <w:color w:val="FF0000"/>
+          <w:sz w:val="22"/>
+          <w:szCs w:val="22"/>
+        </w:rPr>
+      </w:pPr>
+      <w:r>
+        <w:rPr>
+          <w:rStyle w:val="fontstyle01"/>
+          <w:rFonts w:asciiTheme="minorHAnsi" w:hAnsiTheme="minorHAnsi" w:cstheme="minorHAnsi"/>
+          <w:b w:val="0"/>
+          <w:color w:val="FF0000"/>
+          <w:sz w:val="22"/>
+          <w:szCs w:val="22"/>
+        </w:rPr>
+        <w:t xml:space="preserve">NOTE:  I could not get the slide bar to drag back and forth on the plot line to easily select what I believed to be the </w:t>
+      </w:r>
+      <w:r>
+        <w:rPr>
+          <w:rStyle w:val="fontstyle01"/>
+          <w:rFonts w:asciiTheme="minorHAnsi" w:hAnsiTheme="minorHAnsi" w:cstheme="minorHAnsi"/>
+          <w:b w:val="0"/>
+          <w:color w:val="FF0000"/>
+          <w:sz w:val="22"/>
+          <w:szCs w:val="22"/>
+        </w:rPr>
+        <w:t>65</w:t>
+      </w:r>
+      <w:r>
+        <w:rPr>
+          <w:rStyle w:val="fontstyle01"/>
+          <w:rFonts w:asciiTheme="minorHAnsi" w:hAnsiTheme="minorHAnsi" w:cstheme="minorHAnsi"/>
+          <w:b w:val="0"/>
+          <w:color w:val="FF0000"/>
+          <w:sz w:val="22"/>
+          <w:szCs w:val="22"/>
+        </w:rPr>
+        <w:t xml:space="preserve">% mark.  These are the values I think equate to </w:t>
+      </w:r>
+      <w:r>
+        <w:rPr>
+          <w:rStyle w:val="fontstyle01"/>
+          <w:rFonts w:asciiTheme="minorHAnsi" w:hAnsiTheme="minorHAnsi" w:cstheme="minorHAnsi"/>
+          <w:b w:val="0"/>
+          <w:color w:val="FF0000"/>
+          <w:sz w:val="22"/>
+          <w:szCs w:val="22"/>
+        </w:rPr>
+        <w:t>65</w:t>
+      </w:r>
+      <w:r>
+        <w:rPr>
+          <w:rStyle w:val="fontstyle01"/>
+          <w:rFonts w:asciiTheme="minorHAnsi" w:hAnsiTheme="minorHAnsi" w:cstheme="minorHAnsi"/>
+          <w:b w:val="0"/>
+          <w:color w:val="FF0000"/>
+          <w:sz w:val="22"/>
+          <w:szCs w:val="22"/>
+        </w:rPr>
+        <w:t>%.</w:t>
       </w:r>
     </w:p>
     <w:p>
@@ -2392,7 +2437,54 @@
           <w:sz w:val="22"/>
           <w:szCs w:val="22"/>
         </w:rPr>
-        <w:t>If your</w:t>
+        <w:t>W</w:t>
+      </w:r>
+      <w:r>
+        <w:rPr>
+          <w:rStyle w:val="fontstyle01"/>
+          <w:rFonts w:asciiTheme="minorHAnsi" w:hAnsiTheme="minorHAnsi" w:cstheme="minorHAnsi"/>
+          <w:b w:val="0"/>
+          <w:color w:val="000000" w:themeColor="text1"/>
+          <w:sz w:val="22"/>
+          <w:szCs w:val="22"/>
+        </w:rPr>
+        <w:t>hat percentage of the target popul</w:t>
+      </w:r>
+      <w:r>
+        <w:rPr>
+          <w:rStyle w:val="fontstyle01"/>
+          <w:rFonts w:asciiTheme="minorHAnsi" w:hAnsiTheme="minorHAnsi" w:cstheme="minorHAnsi"/>
+          <w:b w:val="0"/>
+          <w:color w:val="000000" w:themeColor="text1"/>
+          <w:sz w:val="22"/>
+          <w:szCs w:val="22"/>
+        </w:rPr>
+        <w:t>ation is correctly predicted by:</w:t>
+      </w:r>
+    </w:p>
+    <w:p>
+      <w:pPr>
+        <w:pStyle w:val="NoSpacing"/>
+        <w:ind w:left="1440"/>
+        <w:rPr>
+          <w:rStyle w:val="fontstyle01"/>
+          <w:rFonts w:asciiTheme="minorHAnsi" w:hAnsiTheme="minorHAnsi" w:cstheme="minorHAnsi"/>
+          <w:b w:val="0"/>
+          <w:color w:val="0000FF"/>
+          <w:sz w:val="22"/>
+          <w:szCs w:val="22"/>
+        </w:rPr>
+      </w:pPr>
+      <w:r>
+        <w:rPr>
+          <w:rStyle w:val="fontstyle01"/>
+          <w:rFonts w:asciiTheme="minorHAnsi" w:hAnsiTheme="minorHAnsi" w:cstheme="minorHAnsi"/>
+          <w:b w:val="0"/>
+          <w:color w:val="000000" w:themeColor="text1"/>
+          <w:sz w:val="22"/>
+          <w:szCs w:val="22"/>
+        </w:rPr>
+        <w:t>a) the ideal</w:t>
       </w:r>
       <w:r>
         <w:rPr>
@@ -2414,7 +2506,164 @@
           <w:sz w:val="22"/>
           <w:szCs w:val="22"/>
         </w:rPr>
-        <w:t xml:space="preserve">objective is to maximize profit, to how many people should you email the solicitation? </w:t>
+        <w:t>model</w:t>
+      </w:r>
+      <w:r>
+        <w:rPr>
+          <w:rStyle w:val="fontstyle01"/>
+          <w:rFonts w:asciiTheme="minorHAnsi" w:hAnsiTheme="minorHAnsi" w:cstheme="minorHAnsi"/>
+          <w:b w:val="0"/>
+          <w:color w:val="000000" w:themeColor="text1"/>
+          <w:sz w:val="22"/>
+          <w:szCs w:val="22"/>
+        </w:rPr>
+        <w:t>?</w:t>
+      </w:r>
+      <w:r>
+        <w:rPr>
+          <w:rStyle w:val="fontstyle01"/>
+          <w:rFonts w:asciiTheme="minorHAnsi" w:hAnsiTheme="minorHAnsi" w:cstheme="minorHAnsi"/>
+          <w:b w:val="0"/>
+          <w:color w:val="000000" w:themeColor="text1"/>
+          <w:sz w:val="22"/>
+          <w:szCs w:val="22"/>
+        </w:rPr>
+        <w:t xml:space="preserve"> </w:t>
+      </w:r>
+      <w:r>
+        <w:rPr>
+          <w:rStyle w:val="fontstyle01"/>
+          <w:rFonts w:asciiTheme="minorHAnsi" w:hAnsiTheme="minorHAnsi" w:cstheme="minorHAnsi"/>
+          <w:b w:val="0"/>
+          <w:color w:val="0000FF"/>
+          <w:sz w:val="22"/>
+          <w:szCs w:val="22"/>
+        </w:rPr>
+        <w:t>100%</w:t>
+      </w:r>
+    </w:p>
+    <w:p>
+      <w:pPr>
+        <w:pStyle w:val="NoSpacing"/>
+        <w:spacing w:after="240"/>
+        <w:ind w:left="1440"/>
+        <w:rPr>
+          <w:rStyle w:val="fontstyle01"/>
+          <w:rFonts w:asciiTheme="minorHAnsi" w:hAnsiTheme="minorHAnsi" w:cstheme="minorHAnsi"/>
+          <w:b w:val="0"/>
+          <w:color w:val="000000" w:themeColor="text1"/>
+          <w:sz w:val="22"/>
+          <w:szCs w:val="22"/>
+        </w:rPr>
+      </w:pPr>
+      <w:r>
+        <w:rPr>
+          <w:rStyle w:val="fontstyle01"/>
+          <w:rFonts w:asciiTheme="minorHAnsi" w:hAnsiTheme="minorHAnsi" w:cstheme="minorHAnsi"/>
+          <w:b w:val="0"/>
+          <w:color w:val="000000" w:themeColor="text1"/>
+          <w:sz w:val="22"/>
+          <w:szCs w:val="22"/>
+        </w:rPr>
+        <w:t>b) the Decision Tree model?</w:t>
+      </w:r>
+      <w:r>
+        <w:rPr>
+          <w:rStyle w:val="fontstyle01"/>
+          <w:rFonts w:asciiTheme="minorHAnsi" w:hAnsiTheme="minorHAnsi" w:cstheme="minorHAnsi"/>
+          <w:b w:val="0"/>
+          <w:color w:val="000000" w:themeColor="text1"/>
+          <w:sz w:val="22"/>
+          <w:szCs w:val="22"/>
+        </w:rPr>
+        <w:t xml:space="preserve"> </w:t>
+      </w:r>
+      <w:r>
+        <w:rPr>
+          <w:rStyle w:val="fontstyle01"/>
+          <w:rFonts w:asciiTheme="minorHAnsi" w:hAnsiTheme="minorHAnsi" w:cstheme="minorHAnsi"/>
+          <w:b w:val="0"/>
+          <w:color w:val="0000FF"/>
+          <w:sz w:val="22"/>
+          <w:szCs w:val="22"/>
+        </w:rPr>
+        <w:t>81.128%</w:t>
+      </w:r>
+    </w:p>
+    <w:p>
+      <w:pPr>
+        <w:ind w:left="720"/>
+        <w:rPr>
+          <w:rStyle w:val="fontstyle01"/>
+          <w:rFonts w:asciiTheme="minorHAnsi" w:hAnsiTheme="minorHAnsi" w:cstheme="minorHAnsi"/>
+          <w:b w:val="0"/>
+          <w:color w:val="000000" w:themeColor="text1"/>
+          <w:sz w:val="22"/>
+          <w:szCs w:val="22"/>
+        </w:rPr>
+      </w:pPr>
+      <w:r>
+        <w:rPr>
+          <w:noProof/>
+        </w:rPr>
+        <w:drawing>
+          <wp:inline distT="0" distB="0" distL="0" distR="0" wp14:anchorId="7563D7AE" wp14:editId="430B6D12">
+            <wp:extent cx="5319713" cy="2992339"/>
+            <wp:effectExtent l="0" t="0" r="0" b="0"/>
+            <wp:docPr id="12" name="Picture 12"/>
+            <wp:cNvGraphicFramePr>
+              <a:graphicFrameLocks xmlns:a="http://schemas.openxmlformats.org/drawingml/2006/main" noChangeAspect="1"/>
+            </wp:cNvGraphicFramePr>
+            <a:graphic xmlns:a="http://schemas.openxmlformats.org/drawingml/2006/main">
+              <a:graphicData uri="http://schemas.openxmlformats.org/drawingml/2006/picture">
+                <pic:pic xmlns:pic="http://schemas.openxmlformats.org/drawingml/2006/picture">
+                  <pic:nvPicPr>
+                    <pic:cNvPr id="1" name=""/>
+                    <pic:cNvPicPr/>
+                  </pic:nvPicPr>
+                  <pic:blipFill>
+                    <a:blip r:embed="rId13"/>
+                    <a:stretch>
+                      <a:fillRect/>
+                    </a:stretch>
+                  </pic:blipFill>
+                  <pic:spPr>
+                    <a:xfrm>
+                      <a:off x="0" y="0"/>
+                      <a:ext cx="5357511" cy="3013601"/>
+                    </a:xfrm>
+                    <a:prstGeom prst="rect">
+                      <a:avLst/>
+                    </a:prstGeom>
+                  </pic:spPr>
+                </pic:pic>
+              </a:graphicData>
+            </a:graphic>
+          </wp:inline>
+        </w:drawing>
+      </w:r>
+    </w:p>
+    <w:p>
+      <w:pPr>
+        <w:rPr>
+          <w:rStyle w:val="fontstyle01"/>
+          <w:rFonts w:asciiTheme="minorHAnsi" w:hAnsiTheme="minorHAnsi" w:cstheme="minorHAnsi"/>
+          <w:b w:val="0"/>
+          <w:color w:val="000000" w:themeColor="text1"/>
+          <w:sz w:val="22"/>
+          <w:szCs w:val="22"/>
+        </w:rPr>
+      </w:pPr>
+      <w:r>
+        <w:rPr>
+          <w:rStyle w:val="fontstyle01"/>
+          <w:rFonts w:asciiTheme="minorHAnsi" w:hAnsiTheme="minorHAnsi" w:cstheme="minorHAnsi"/>
+          <w:b w:val="0"/>
+          <w:color w:val="000000" w:themeColor="text1"/>
+          <w:sz w:val="22"/>
+          <w:szCs w:val="22"/>
+        </w:rPr>
+        <w:br w:type="page"/>
       </w:r>
     </w:p>
     <w:p>
@@ -2443,7 +2692,19 @@
           <w:sz w:val="22"/>
           <w:szCs w:val="22"/>
         </w:rPr>
-        <w:t>What will be your</w:t>
+        <w:lastRenderedPageBreak/>
+        <w:t xml:space="preserve">h) </w:t>
+      </w:r>
+      <w:r>
+        <w:rPr>
+          <w:rStyle w:val="fontstyle01"/>
+          <w:rFonts w:asciiTheme="minorHAnsi" w:hAnsiTheme="minorHAnsi" w:cstheme="minorHAnsi"/>
+          <w:b w:val="0"/>
+          <w:color w:val="000000" w:themeColor="text1"/>
+          <w:sz w:val="22"/>
+          <w:szCs w:val="22"/>
+        </w:rPr>
+        <w:t>Ram Realty will pay you $3 for each emailed solicitation that reaches a renter. Assume there are 30,000</w:t>
       </w:r>
       <w:r>
         <w:rPr>
@@ -2465,7 +2726,7 @@
           <w:sz w:val="22"/>
           <w:szCs w:val="22"/>
         </w:rPr>
-        <w:t xml:space="preserve">profit? </w:t>
+        <w:t xml:space="preserve">people on an email list, the fixed cost for the email campaign is $2,500 and it costs $1 per email. </w:t>
       </w:r>
     </w:p>
     <w:p>
@@ -2477,52 +2738,445 @@
         <w:spacing w:before="100" w:beforeAutospacing="1" w:after="120" w:line="240" w:lineRule="auto"/>
         <w:ind w:left="720"/>
         <w:rPr>
+          <w:rStyle w:val="fontstyle01"/>
+          <w:rFonts w:asciiTheme="minorHAnsi" w:hAnsiTheme="minorHAnsi" w:cstheme="minorHAnsi"/>
+          <w:b w:val="0"/>
+          <w:color w:val="FF0000"/>
+          <w:sz w:val="22"/>
+          <w:szCs w:val="22"/>
+        </w:rPr>
+      </w:pPr>
+      <w:r>
+        <w:rPr>
+          <w:rStyle w:val="fontstyle01"/>
+          <w:rFonts w:asciiTheme="minorHAnsi" w:hAnsiTheme="minorHAnsi" w:cstheme="minorHAnsi"/>
+          <w:b w:val="0"/>
+          <w:color w:val="FF0000"/>
+          <w:sz w:val="22"/>
+          <w:szCs w:val="22"/>
+        </w:rPr>
+        <w:t>NOTE:  I could not get the slide bar to drag back and forth on the plot line to easily select what I believe is the maximum profit point.  Thus, my closest select is marked at what is shown in the image below.</w:t>
+      </w:r>
+    </w:p>
+    <w:p>
+      <w:pPr>
+        <w:shd w:val="clear" w:color="auto" w:fill="FFFFFF"/>
+        <w:autoSpaceDE w:val="0"/>
+        <w:autoSpaceDN w:val="0"/>
+        <w:adjustRightInd w:val="0"/>
+        <w:spacing w:before="100" w:beforeAutospacing="1" w:after="120" w:line="240" w:lineRule="auto"/>
+        <w:ind w:left="720"/>
+        <w:rPr>
+          <w:rStyle w:val="fontstyle01"/>
+          <w:rFonts w:asciiTheme="minorHAnsi" w:hAnsiTheme="minorHAnsi" w:cstheme="minorHAnsi"/>
+          <w:b w:val="0"/>
+          <w:color w:val="000000" w:themeColor="text1"/>
+          <w:sz w:val="22"/>
+          <w:szCs w:val="22"/>
+        </w:rPr>
+      </w:pPr>
+      <w:r>
+        <w:rPr>
+          <w:rStyle w:val="fontstyle01"/>
+          <w:rFonts w:asciiTheme="minorHAnsi" w:hAnsiTheme="minorHAnsi" w:cstheme="minorHAnsi"/>
+          <w:b w:val="0"/>
+          <w:color w:val="000000" w:themeColor="text1"/>
+          <w:sz w:val="22"/>
+          <w:szCs w:val="22"/>
+        </w:rPr>
+        <w:t>If your</w:t>
+      </w:r>
+      <w:r>
+        <w:rPr>
+          <w:rStyle w:val="fontstyle01"/>
+          <w:rFonts w:asciiTheme="minorHAnsi" w:hAnsiTheme="minorHAnsi" w:cstheme="minorHAnsi"/>
+          <w:b w:val="0"/>
+          <w:color w:val="000000" w:themeColor="text1"/>
+          <w:sz w:val="22"/>
+          <w:szCs w:val="22"/>
+        </w:rPr>
+        <w:t xml:space="preserve"> </w:t>
+      </w:r>
+      <w:r>
+        <w:rPr>
+          <w:rStyle w:val="fontstyle01"/>
+          <w:rFonts w:asciiTheme="minorHAnsi" w:hAnsiTheme="minorHAnsi" w:cstheme="minorHAnsi"/>
+          <w:b w:val="0"/>
+          <w:color w:val="000000" w:themeColor="text1"/>
+          <w:sz w:val="22"/>
+          <w:szCs w:val="22"/>
+        </w:rPr>
+        <w:t xml:space="preserve">objective is to maximize profit, to how many people should you email the solicitation? </w:t>
+      </w:r>
+    </w:p>
+    <w:p>
+      <w:pPr>
+        <w:shd w:val="clear" w:color="auto" w:fill="FFFFFF"/>
+        <w:autoSpaceDE w:val="0"/>
+        <w:autoSpaceDN w:val="0"/>
+        <w:adjustRightInd w:val="0"/>
+        <w:spacing w:before="100" w:beforeAutospacing="1" w:after="120" w:line="240" w:lineRule="auto"/>
+        <w:ind w:left="720"/>
+        <w:rPr>
+          <w:rStyle w:val="fontstyle01"/>
+          <w:rFonts w:asciiTheme="minorHAnsi" w:hAnsiTheme="minorHAnsi" w:cstheme="minorHAnsi"/>
+          <w:b w:val="0"/>
+          <w:color w:val="0000FF"/>
+          <w:sz w:val="22"/>
+          <w:szCs w:val="22"/>
+        </w:rPr>
+      </w:pPr>
+      <w:r>
+        <w:rPr>
+          <w:rStyle w:val="fontstyle01"/>
+          <w:rFonts w:asciiTheme="minorHAnsi" w:hAnsiTheme="minorHAnsi" w:cstheme="minorHAnsi"/>
+          <w:b w:val="0"/>
+          <w:color w:val="0000FF"/>
+          <w:sz w:val="22"/>
+          <w:szCs w:val="22"/>
+        </w:rPr>
+        <w:t>My maximum profit is marked at 51.75% of the population</w:t>
+      </w:r>
+      <w:r>
+        <w:rPr>
+          <w:rStyle w:val="fontstyle01"/>
+          <w:rFonts w:asciiTheme="minorHAnsi" w:hAnsiTheme="minorHAnsi" w:cstheme="minorHAnsi"/>
+          <w:b w:val="0"/>
+          <w:color w:val="0000FF"/>
+          <w:sz w:val="22"/>
+          <w:szCs w:val="22"/>
+        </w:rPr>
+        <w:t>.  With a population of 30,000 that would equate to:  0.5175 * 30,000 = 15,525 renters</w:t>
+      </w:r>
+    </w:p>
+    <w:p>
+      <w:pPr>
+        <w:shd w:val="clear" w:color="auto" w:fill="FFFFFF"/>
+        <w:autoSpaceDE w:val="0"/>
+        <w:autoSpaceDN w:val="0"/>
+        <w:adjustRightInd w:val="0"/>
+        <w:spacing w:before="100" w:beforeAutospacing="1" w:after="120" w:line="240" w:lineRule="auto"/>
+        <w:ind w:left="720"/>
+        <w:rPr>
+          <w:rStyle w:val="fontstyle01"/>
+          <w:rFonts w:asciiTheme="minorHAnsi" w:hAnsiTheme="minorHAnsi" w:cstheme="minorHAnsi"/>
+          <w:b w:val="0"/>
+          <w:color w:val="0000FF"/>
+          <w:sz w:val="22"/>
+          <w:szCs w:val="22"/>
+        </w:rPr>
+      </w:pPr>
+      <w:r>
+        <w:rPr>
+          <w:rStyle w:val="fontstyle01"/>
+          <w:rFonts w:asciiTheme="minorHAnsi" w:hAnsiTheme="minorHAnsi" w:cstheme="minorHAnsi"/>
+          <w:b w:val="0"/>
+          <w:color w:val="000000" w:themeColor="text1"/>
+          <w:sz w:val="22"/>
+          <w:szCs w:val="22"/>
+        </w:rPr>
+        <w:t>What will be your</w:t>
+      </w:r>
+      <w:r>
+        <w:rPr>
+          <w:rStyle w:val="fontstyle01"/>
+          <w:rFonts w:asciiTheme="minorHAnsi" w:hAnsiTheme="minorHAnsi" w:cstheme="minorHAnsi"/>
+          <w:b w:val="0"/>
+          <w:color w:val="000000" w:themeColor="text1"/>
+          <w:sz w:val="22"/>
+          <w:szCs w:val="22"/>
+        </w:rPr>
+        <w:t xml:space="preserve"> </w:t>
+      </w:r>
+      <w:r>
+        <w:rPr>
+          <w:rStyle w:val="fontstyle01"/>
+          <w:rFonts w:asciiTheme="minorHAnsi" w:hAnsiTheme="minorHAnsi" w:cstheme="minorHAnsi"/>
+          <w:b w:val="0"/>
+          <w:color w:val="000000" w:themeColor="text1"/>
+          <w:sz w:val="22"/>
+          <w:szCs w:val="22"/>
+        </w:rPr>
+        <w:t xml:space="preserve">profit? </w:t>
+      </w:r>
+      <w:r>
+        <w:rPr>
+          <w:rStyle w:val="fontstyle01"/>
+          <w:rFonts w:asciiTheme="minorHAnsi" w:hAnsiTheme="minorHAnsi" w:cstheme="minorHAnsi"/>
+          <w:b w:val="0"/>
+          <w:color w:val="0000FF"/>
+          <w:sz w:val="22"/>
+          <w:szCs w:val="22"/>
+        </w:rPr>
+        <w:t>$</w:t>
+      </w:r>
+      <w:r>
+        <w:rPr>
+          <w:rStyle w:val="fontstyle01"/>
+          <w:rFonts w:asciiTheme="minorHAnsi" w:hAnsiTheme="minorHAnsi" w:cstheme="minorHAnsi"/>
+          <w:b w:val="0"/>
+          <w:color w:val="0000FF"/>
+          <w:sz w:val="22"/>
+          <w:szCs w:val="22"/>
+        </w:rPr>
+        <w:t>8,583.42 (input selection -&gt; predict value = ‘Rent’)</w:t>
+      </w:r>
+    </w:p>
+    <w:p>
+      <w:pPr>
+        <w:shd w:val="clear" w:color="auto" w:fill="FFFFFF"/>
+        <w:autoSpaceDE w:val="0"/>
+        <w:autoSpaceDN w:val="0"/>
+        <w:adjustRightInd w:val="0"/>
+        <w:spacing w:before="100" w:beforeAutospacing="1" w:after="120" w:line="240" w:lineRule="auto"/>
+        <w:ind w:left="720"/>
+        <w:rPr>
+          <w:rStyle w:val="fontstyle01"/>
+          <w:rFonts w:asciiTheme="minorHAnsi" w:hAnsiTheme="minorHAnsi" w:cstheme="minorHAnsi"/>
+          <w:b w:val="0"/>
+          <w:color w:val="000000" w:themeColor="text1"/>
+          <w:sz w:val="22"/>
+          <w:szCs w:val="22"/>
+        </w:rPr>
+      </w:pPr>
+      <w:r>
+        <w:rPr>
+          <w:noProof/>
+        </w:rPr>
+        <w:drawing>
+          <wp:inline distT="0" distB="0" distL="0" distR="0" wp14:anchorId="3568ED7F" wp14:editId="6EEB6A2F">
+            <wp:extent cx="5224463" cy="2938760"/>
+            <wp:effectExtent l="0" t="0" r="0" b="0"/>
+            <wp:docPr id="9" name="Picture 9"/>
+            <wp:cNvGraphicFramePr>
+              <a:graphicFrameLocks xmlns:a="http://schemas.openxmlformats.org/drawingml/2006/main" noChangeAspect="1"/>
+            </wp:cNvGraphicFramePr>
+            <a:graphic xmlns:a="http://schemas.openxmlformats.org/drawingml/2006/main">
+              <a:graphicData uri="http://schemas.openxmlformats.org/drawingml/2006/picture">
+                <pic:pic xmlns:pic="http://schemas.openxmlformats.org/drawingml/2006/picture">
+                  <pic:nvPicPr>
+                    <pic:cNvPr id="1" name=""/>
+                    <pic:cNvPicPr/>
+                  </pic:nvPicPr>
+                  <pic:blipFill>
+                    <a:blip r:embed="rId14"/>
+                    <a:stretch>
+                      <a:fillRect/>
+                    </a:stretch>
+                  </pic:blipFill>
+                  <pic:spPr>
+                    <a:xfrm>
+                      <a:off x="0" y="0"/>
+                      <a:ext cx="5233555" cy="2943874"/>
+                    </a:xfrm>
+                    <a:prstGeom prst="rect">
+                      <a:avLst/>
+                    </a:prstGeom>
+                  </pic:spPr>
+                </pic:pic>
+              </a:graphicData>
+            </a:graphic>
+          </wp:inline>
+        </w:drawing>
+      </w:r>
+    </w:p>
+    <w:p>
+      <w:pPr>
+        <w:rPr>
+          <w:rStyle w:val="fontstyle21"/>
+          <w:rFonts w:asciiTheme="minorHAnsi" w:hAnsiTheme="minorHAnsi" w:cstheme="minorHAnsi"/>
+          <w:b/>
+          <w:color w:val="000000" w:themeColor="text1"/>
+          <w:sz w:val="22"/>
+          <w:szCs w:val="22"/>
+        </w:rPr>
+      </w:pPr>
+      <w:r>
+        <w:rPr>
+          <w:rStyle w:val="fontstyle21"/>
+          <w:rFonts w:asciiTheme="minorHAnsi" w:hAnsiTheme="minorHAnsi" w:cstheme="minorHAnsi"/>
+          <w:b/>
+          <w:color w:val="000000" w:themeColor="text1"/>
+          <w:sz w:val="22"/>
+          <w:szCs w:val="22"/>
+        </w:rPr>
+        <w:br w:type="page"/>
+      </w:r>
+    </w:p>
+    <w:p>
+      <w:pPr>
+        <w:shd w:val="clear" w:color="auto" w:fill="FFFFFF"/>
+        <w:autoSpaceDE w:val="0"/>
+        <w:autoSpaceDN w:val="0"/>
+        <w:adjustRightInd w:val="0"/>
+        <w:spacing w:before="100" w:beforeAutospacing="1" w:after="120" w:line="240" w:lineRule="auto"/>
+        <w:ind w:left="720"/>
+        <w:rPr>
+          <w:rStyle w:val="fontstyle01"/>
+          <w:rFonts w:asciiTheme="minorHAnsi" w:hAnsiTheme="minorHAnsi" w:cstheme="minorHAnsi"/>
+          <w:b w:val="0"/>
+          <w:color w:val="000000" w:themeColor="text1"/>
+          <w:sz w:val="22"/>
+          <w:szCs w:val="22"/>
+        </w:rPr>
+      </w:pPr>
+      <w:r>
+        <w:rPr>
+          <w:rStyle w:val="fontstyle21"/>
+          <w:rFonts w:asciiTheme="minorHAnsi" w:hAnsiTheme="minorHAnsi" w:cstheme="minorHAnsi"/>
+          <w:b/>
+          <w:color w:val="000000" w:themeColor="text1"/>
+          <w:sz w:val="22"/>
+          <w:szCs w:val="22"/>
+        </w:rPr>
+        <w:lastRenderedPageBreak/>
+        <w:t xml:space="preserve">Bonus Question: </w:t>
+      </w:r>
+      <w:r>
+        <w:rPr>
+          <w:rStyle w:val="fontstyle01"/>
+          <w:rFonts w:asciiTheme="minorHAnsi" w:hAnsiTheme="minorHAnsi" w:cstheme="minorHAnsi"/>
+          <w:b w:val="0"/>
+          <w:color w:val="000000" w:themeColor="text1"/>
+          <w:sz w:val="22"/>
+          <w:szCs w:val="22"/>
+        </w:rPr>
+        <w:t>If you followed the model’s recommendation, how many renters in the</w:t>
+      </w:r>
+      <w:r>
+        <w:rPr>
+          <w:rFonts w:cstheme="minorHAnsi"/>
+          <w:b/>
+          <w:color w:val="000000" w:themeColor="text1"/>
+        </w:rPr>
+        <w:br/>
+      </w:r>
+      <w:r>
+        <w:rPr>
+          <w:rStyle w:val="fontstyle01"/>
+          <w:rFonts w:asciiTheme="minorHAnsi" w:hAnsiTheme="minorHAnsi" w:cstheme="minorHAnsi"/>
+          <w:b w:val="0"/>
+          <w:color w:val="000000" w:themeColor="text1"/>
+          <w:sz w:val="22"/>
+          <w:szCs w:val="22"/>
+        </w:rPr>
+        <w:t>population (i.e., 30,000 people) will receive your email solicitation?</w:t>
+      </w:r>
+    </w:p>
+    <w:p>
+      <w:pPr>
+        <w:shd w:val="clear" w:color="auto" w:fill="FFFFFF"/>
+        <w:autoSpaceDE w:val="0"/>
+        <w:autoSpaceDN w:val="0"/>
+        <w:adjustRightInd w:val="0"/>
+        <w:spacing w:before="100" w:beforeAutospacing="1" w:after="120" w:line="240" w:lineRule="auto"/>
+        <w:ind w:left="720"/>
+        <w:rPr>
+          <w:rStyle w:val="fontstyle01"/>
+          <w:rFonts w:asciiTheme="minorHAnsi" w:hAnsiTheme="minorHAnsi" w:cstheme="minorHAnsi"/>
+          <w:b w:val="0"/>
+          <w:color w:val="0000FF"/>
+          <w:sz w:val="22"/>
+          <w:szCs w:val="22"/>
+        </w:rPr>
+      </w:pPr>
+      <w:r>
+        <w:rPr>
+          <w:rStyle w:val="fontstyle01"/>
+          <w:rFonts w:asciiTheme="minorHAnsi" w:hAnsiTheme="minorHAnsi" w:cstheme="minorHAnsi"/>
+          <w:b w:val="0"/>
+          <w:color w:val="0000FF"/>
+          <w:sz w:val="22"/>
+          <w:szCs w:val="22"/>
+        </w:rPr>
+        <w:t>If I understand how to interpret lift correctly for model performance then for the same 51.75% of the total population shown in the profit chart, the ideal model at 51.75% in the lift chart would suggest ALL 30,000 renters would have received the email solicitation as shown in the following lift chart: (if I do not understand this correctly then my answer is unfortunately wrong)</w:t>
+      </w:r>
+    </w:p>
+    <w:p>
+      <w:pPr>
+        <w:shd w:val="clear" w:color="auto" w:fill="FFFFFF"/>
+        <w:autoSpaceDE w:val="0"/>
+        <w:autoSpaceDN w:val="0"/>
+        <w:adjustRightInd w:val="0"/>
+        <w:spacing w:before="100" w:beforeAutospacing="1" w:after="120" w:line="240" w:lineRule="auto"/>
+        <w:ind w:left="720"/>
+        <w:rPr>
+          <w:rStyle w:val="fontstyle01"/>
+          <w:rFonts w:asciiTheme="minorHAnsi" w:hAnsiTheme="minorHAnsi" w:cstheme="minorHAnsi"/>
+          <w:b w:val="0"/>
+          <w:color w:val="000000" w:themeColor="text1"/>
+          <w:sz w:val="22"/>
+          <w:szCs w:val="22"/>
+        </w:rPr>
+      </w:pPr>
+      <w:r>
+        <w:rPr>
+          <w:noProof/>
+        </w:rPr>
+        <w:drawing>
+          <wp:inline distT="0" distB="0" distL="0" distR="0" wp14:anchorId="628040F7" wp14:editId="39B77015">
+            <wp:extent cx="5545032" cy="3119081"/>
+            <wp:effectExtent l="0" t="0" r="0" b="5715"/>
+            <wp:docPr id="13" name="Picture 13"/>
+            <wp:cNvGraphicFramePr>
+              <a:graphicFrameLocks xmlns:a="http://schemas.openxmlformats.org/drawingml/2006/main" noChangeAspect="1"/>
+            </wp:cNvGraphicFramePr>
+            <a:graphic xmlns:a="http://schemas.openxmlformats.org/drawingml/2006/main">
+              <a:graphicData uri="http://schemas.openxmlformats.org/drawingml/2006/picture">
+                <pic:pic xmlns:pic="http://schemas.openxmlformats.org/drawingml/2006/picture">
+                  <pic:nvPicPr>
+                    <pic:cNvPr id="1" name=""/>
+                    <pic:cNvPicPr/>
+                  </pic:nvPicPr>
+                  <pic:blipFill>
+                    <a:blip r:embed="rId15"/>
+                    <a:stretch>
+                      <a:fillRect/>
+                    </a:stretch>
+                  </pic:blipFill>
+                  <pic:spPr>
+                    <a:xfrm>
+                      <a:off x="0" y="0"/>
+                      <a:ext cx="5562655" cy="3128994"/>
+                    </a:xfrm>
+                    <a:prstGeom prst="rect">
+                      <a:avLst/>
+                    </a:prstGeom>
+                  </pic:spPr>
+                </pic:pic>
+              </a:graphicData>
+            </a:graphic>
+          </wp:inline>
+        </w:drawing>
+      </w:r>
+    </w:p>
+    <w:p>
+      <w:pPr>
+        <w:shd w:val="clear" w:color="auto" w:fill="FFFFFF"/>
+        <w:autoSpaceDE w:val="0"/>
+        <w:autoSpaceDN w:val="0"/>
+        <w:adjustRightInd w:val="0"/>
+        <w:spacing w:before="100" w:beforeAutospacing="1" w:after="120" w:line="240" w:lineRule="auto"/>
+        <w:ind w:left="720"/>
+        <w:rPr>
+          <w:rFonts w:eastAsia="Times New Roman" w:cstheme="minorHAnsi"/>
+        </w:rPr>
+      </w:pPr>
+    </w:p>
+    <w:p>
+      <w:pPr>
+        <w:shd w:val="clear" w:color="auto" w:fill="FFFFFF"/>
+        <w:autoSpaceDE w:val="0"/>
+        <w:autoSpaceDN w:val="0"/>
+        <w:adjustRightInd w:val="0"/>
+        <w:spacing w:before="100" w:beforeAutospacing="1" w:after="120" w:line="240" w:lineRule="auto"/>
+        <w:ind w:left="720"/>
+        <w:rPr>
           <w:rFonts w:eastAsia="Times New Roman" w:cstheme="minorHAnsi"/>
           <w:b/>
           <w:color w:val="000000" w:themeColor="text1"/>
         </w:rPr>
       </w:pPr>
-      <w:r>
-        <w:rPr>
-          <w:rStyle w:val="fontstyle21"/>
-          <w:rFonts w:asciiTheme="minorHAnsi" w:hAnsiTheme="minorHAnsi" w:cstheme="minorHAnsi"/>
-          <w:b/>
-          <w:color w:val="000000" w:themeColor="text1"/>
-          <w:sz w:val="22"/>
-          <w:szCs w:val="22"/>
-        </w:rPr>
-        <w:t xml:space="preserve">Bonus Question: </w:t>
-      </w:r>
-      <w:r>
-        <w:rPr>
-          <w:rStyle w:val="fontstyle01"/>
-          <w:rFonts w:asciiTheme="minorHAnsi" w:hAnsiTheme="minorHAnsi" w:cstheme="minorHAnsi"/>
-          <w:b w:val="0"/>
-          <w:color w:val="000000" w:themeColor="text1"/>
-          <w:sz w:val="22"/>
-          <w:szCs w:val="22"/>
-        </w:rPr>
-        <w:t>If you followed the model’s recommendation, how many renters in the</w:t>
-      </w:r>
-      <w:r>
-        <w:rPr>
-          <w:rFonts w:cstheme="minorHAnsi"/>
-          <w:b/>
-          <w:color w:val="000000" w:themeColor="text1"/>
-        </w:rPr>
-        <w:br/>
-      </w:r>
-      <w:r>
-        <w:rPr>
-          <w:rStyle w:val="fontstyle01"/>
-          <w:rFonts w:asciiTheme="minorHAnsi" w:hAnsiTheme="minorHAnsi" w:cstheme="minorHAnsi"/>
-          <w:b w:val="0"/>
-          <w:color w:val="000000" w:themeColor="text1"/>
-          <w:sz w:val="22"/>
-          <w:szCs w:val="22"/>
-        </w:rPr>
-        <w:t>population (i.e., 30,000 people) will receive your email solicitation?</w:t>
-      </w:r>
     </w:p>
     <w:sectPr>
       <w:pgSz w:w="12240" w:h="15840"/>
@@ -2535,7 +3189,7 @@
 </file>
 
 <file path=word/numbering.xml><?xml version="1.0" encoding="utf-8"?>
-<w:numbering xmlns:wpc="http://schemas.microsoft.com/office/word/2010/wordprocessingCanvas" xmlns:cx="http://schemas.microsoft.com/office/drawing/2014/chartex" xmlns:mc="http://schemas.openxmlformats.org/markup-compatibility/2006" xmlns:o="urn:schemas-microsoft-com:office:office" xmlns:r="http://schemas.openxmlformats.org/officeDocument/2006/relationships" xmlns:m="http://schemas.openxmlformats.org/officeDocument/2006/math" xmlns:v="urn:schemas-microsoft-com:vml" xmlns:wp14="http://schemas.microsoft.com/office/word/2010/wordprocessingDrawing" xmlns:wp="http://schemas.openxmlformats.org/drawingml/2006/wordprocessingDrawing" xmlns:w10="urn:schemas-microsoft-com:office:word" xmlns:w="http://schemas.openxmlformats.org/wordprocessingml/2006/main" xmlns:w14="http://schemas.microsoft.com/office/word/2010/wordml" xmlns:w15="http://schemas.microsoft.com/office/word/2012/wordml" xmlns:w16se="http://schemas.microsoft.com/office/word/2015/wordml/symex" xmlns:wpg="http://schemas.microsoft.com/office/word/2010/wordprocessingGroup" xmlns:wpi="http://schemas.microsoft.com/office/word/2010/wordprocessingInk" xmlns:wne="http://schemas.microsoft.com/office/word/2006/wordml" xmlns:wps="http://schemas.microsoft.com/office/word/2010/wordprocessingShape" mc:Ignorable="w14 w15 w16se wp14">
+<w:numbering xmlns:wpc="http://schemas.microsoft.com/office/word/2010/wordprocessingCanvas" xmlns:cx="http://schemas.microsoft.com/office/drawing/2014/chartex" xmlns:cx1="http://schemas.microsoft.com/office/drawing/2015/9/8/chartex" xmlns:cx2="http://schemas.microsoft.com/office/drawing/2015/10/21/chartex" xmlns:cx3="http://schemas.microsoft.com/office/drawing/2016/5/9/chartex" xmlns:cx4="http://schemas.microsoft.com/office/drawing/2016/5/10/chartex" xmlns:cx5="http://schemas.microsoft.com/office/drawing/2016/5/11/chartex" xmlns:cx6="http://schemas.microsoft.com/office/drawing/2016/5/12/chartex" xmlns:cx7="http://schemas.microsoft.com/office/drawing/2016/5/13/chartex" xmlns:cx8="http://schemas.microsoft.com/office/drawing/2016/5/14/chartex" xmlns:mc="http://schemas.openxmlformats.org/markup-compatibility/2006" xmlns:aink="http://schemas.microsoft.com/office/drawing/2016/ink" xmlns:am3d="http://schemas.microsoft.com/office/drawing/2017/model3d" xmlns:o="urn:schemas-microsoft-com:office:office" xmlns:r="http://schemas.openxmlformats.org/officeDocument/2006/relationships" xmlns:m="http://schemas.openxmlformats.org/officeDocument/2006/math" xmlns:v="urn:schemas-microsoft-com:vml" xmlns:wp14="http://schemas.microsoft.com/office/word/2010/wordprocessingDrawing" xmlns:wp="http://schemas.openxmlformats.org/drawingml/2006/wordprocessingDrawing" xmlns:w10="urn:schemas-microsoft-com:office:word" xmlns:w="http://schemas.openxmlformats.org/wordprocessingml/2006/main" xmlns:w14="http://schemas.microsoft.com/office/word/2010/wordml" xmlns:w15="http://schemas.microsoft.com/office/word/2012/wordml" xmlns:w16cid="http://schemas.microsoft.com/office/word/2016/wordml/cid" xmlns:w16se="http://schemas.microsoft.com/office/word/2015/wordml/symex" xmlns:wpg="http://schemas.microsoft.com/office/word/2010/wordprocessingGroup" xmlns:wpi="http://schemas.microsoft.com/office/word/2010/wordprocessingInk" xmlns:wne="http://schemas.microsoft.com/office/word/2006/wordml" xmlns:wps="http://schemas.microsoft.com/office/word/2010/wordprocessingShape" mc:Ignorable="w14 w15 w16se w16cid wp14">
   <w:abstractNum w:abstractNumId="0" w15:restartNumberingAfterBreak="0">
     <w:nsid w:val="081D6258"/>
     <w:multiLevelType w:val="multilevel"/>
@@ -3676,7 +4330,7 @@
 </file>
 
 <file path=word/styles.xml><?xml version="1.0" encoding="utf-8"?>
-<w:styles xmlns:mc="http://schemas.openxmlformats.org/markup-compatibility/2006" xmlns:r="http://schemas.openxmlformats.org/officeDocument/2006/relationships" xmlns:w="http://schemas.openxmlformats.org/wordprocessingml/2006/main" xmlns:w14="http://schemas.microsoft.com/office/word/2010/wordml" xmlns:w15="http://schemas.microsoft.com/office/word/2012/wordml" xmlns:w16se="http://schemas.microsoft.com/office/word/2015/wordml/symex" mc:Ignorable="w14 w15 w16se">
+<w:styles xmlns:mc="http://schemas.openxmlformats.org/markup-compatibility/2006" xmlns:r="http://schemas.openxmlformats.org/officeDocument/2006/relationships" xmlns:w="http://schemas.openxmlformats.org/wordprocessingml/2006/main" xmlns:w14="http://schemas.microsoft.com/office/word/2010/wordml" xmlns:w15="http://schemas.microsoft.com/office/word/2012/wordml" xmlns:w16cid="http://schemas.microsoft.com/office/word/2016/wordml/cid" xmlns:w16se="http://schemas.microsoft.com/office/word/2015/wordml/symex" mc:Ignorable="w14 w15 w16se w16cid">
   <w:docDefaults>
     <w:rPrDefault>
       <w:rPr>
@@ -3692,7 +4346,7 @@
       </w:pPr>
     </w:pPrDefault>
   </w:docDefaults>
-  <w:latentStyles w:defLockedState="0" w:defUIPriority="99" w:defSemiHidden="0" w:defUnhideWhenUsed="0" w:defQFormat="0" w:count="371">
+  <w:latentStyles w:defLockedState="0" w:defUIPriority="99" w:defSemiHidden="0" w:defUnhideWhenUsed="0" w:defQFormat="0" w:count="375">
     <w:lsdException w:name="Normal" w:uiPriority="0" w:qFormat="1"/>
     <w:lsdException w:name="heading 1" w:uiPriority="9" w:qFormat="1"/>
     <w:lsdException w:name="heading 2" w:semiHidden="1" w:uiPriority="9" w:unhideWhenUsed="1" w:qFormat="1"/>
@@ -4064,6 +4718,10 @@
     <w:lsdException w:name="List Table 5 Dark Accent 6" w:uiPriority="50"/>
     <w:lsdException w:name="List Table 6 Colorful Accent 6" w:uiPriority="51"/>
     <w:lsdException w:name="List Table 7 Colorful Accent 6" w:uiPriority="52"/>
+    <w:lsdException w:name="Mention" w:semiHidden="1" w:unhideWhenUsed="1"/>
+    <w:lsdException w:name="Smart Hyperlink" w:semiHidden="1" w:unhideWhenUsed="1"/>
+    <w:lsdException w:name="Hashtag" w:semiHidden="1" w:unhideWhenUsed="1"/>
+    <w:lsdException w:name="Unresolved Mention" w:semiHidden="1" w:unhideWhenUsed="1"/>
   </w:latentStyles>
   <w:style w:type="paragraph" w:default="1" w:styleId="Normal">
     <w:name w:val="Normal"/>
@@ -4116,8 +4774,8 @@
       <w:u w:val="single"/>
     </w:rPr>
   </w:style>
-  <w:style w:type="character" w:customStyle="1" w:styleId="UnresolvedMention">
-    <w:name w:val="Unresolved Mention"/>
+  <w:style w:type="character" w:customStyle="1" w:styleId="UnresolvedMention1">
+    <w:name w:val="Unresolved Mention1"/>
     <w:basedOn w:val="DefaultParagraphFont"/>
     <w:uiPriority w:val="99"/>
     <w:semiHidden/>

</xml_diff>